<commit_message>
adding bash file & tweaking project name in word doc
</commit_message>
<xml_diff>
--- a/project-report.docx
+++ b/project-report.docx
@@ -35,22 +35,25 @@
       <w:r>
         <w:t>Spring 2017</w:t>
       </w:r>
+    </w:p>
+    <w:p>
+      <w:r>
+        <w:t>Group 12</w:t>
+      </w:r>
+    </w:p>
+    <w:p>
+      <w:r>
+        <w:t>Project 1</w:t>
+      </w:r>
+    </w:p>
+    <w:p>
+      <w:r>
+        <w:t>Contact</w:t>
+      </w:r>
       <w:bookmarkStart w:id="0" w:name="_GoBack"/>
       <w:bookmarkEnd w:id="0"/>
-    </w:p>
-    <w:p>
-      <w:r>
-        <w:t>Group 12</w:t>
-      </w:r>
-    </w:p>
-    <w:p>
-      <w:r>
-        <w:t>Project 1</w:t>
-      </w:r>
-    </w:p>
-    <w:p>
-      <w:r>
-        <w:t>User Database</w:t>
+      <w:r>
+        <w:t xml:space="preserve"> Manager</w:t>
       </w:r>
     </w:p>
     <w:p/>

</xml_diff>

<commit_message>
report is about 5 pages.  still need carlo's section IV
</commit_message>
<xml_diff>
--- a/project-report.docx
+++ b/project-report.docx
@@ -1,6 +1,6 @@
 
 <file path=word/document.xml><?xml version="1.0" encoding="utf-8"?>
-<w:document xmlns:wpc="http://schemas.microsoft.com/office/word/2010/wordprocessingCanvas" xmlns:cx="http://schemas.microsoft.com/office/drawing/2014/chartex" xmlns:cx1="http://schemas.microsoft.com/office/drawing/2015/9/8/chartex" xmlns:cx2="http://schemas.microsoft.com/office/drawing/2015/10/21/chartex" xmlns:cx3="http://schemas.microsoft.com/office/drawing/2016/5/9/chartex" xmlns:cx4="http://schemas.microsoft.com/office/drawing/2016/5/10/chartex" xmlns:cx5="http://schemas.microsoft.com/office/drawing/2016/5/11/chartex" xmlns:mc="http://schemas.openxmlformats.org/markup-compatibility/2006" xmlns:o="urn:schemas-microsoft-com:office:office" xmlns:r="http://schemas.openxmlformats.org/officeDocument/2006/relationships" xmlns:m="http://schemas.openxmlformats.org/officeDocument/2006/math" xmlns:v="urn:schemas-microsoft-com:vml" xmlns:wp14="http://schemas.microsoft.com/office/word/2010/wordprocessingDrawing" xmlns:wp="http://schemas.openxmlformats.org/drawingml/2006/wordprocessingDrawing" xmlns:w10="urn:schemas-microsoft-com:office:word" xmlns:w="http://schemas.openxmlformats.org/wordprocessingml/2006/main" xmlns:w14="http://schemas.microsoft.com/office/word/2010/wordml" xmlns:w15="http://schemas.microsoft.com/office/word/2012/wordml" xmlns:w16se="http://schemas.microsoft.com/office/word/2015/wordml/symex" xmlns:wpg="http://schemas.microsoft.com/office/word/2010/wordprocessingGroup" xmlns:wpi="http://schemas.microsoft.com/office/word/2010/wordprocessingInk" xmlns:wne="http://schemas.microsoft.com/office/word/2006/wordml" xmlns:wps="http://schemas.microsoft.com/office/word/2010/wordprocessingShape" mc:Ignorable="w14 w15 w16se wp14">
+<w:document xmlns:wpc="http://schemas.microsoft.com/office/word/2010/wordprocessingCanvas" xmlns:mo="http://schemas.microsoft.com/office/mac/office/2008/main" xmlns:mc="http://schemas.openxmlformats.org/markup-compatibility/2006" xmlns:mv="urn:schemas-microsoft-com:mac:vml" xmlns:o="urn:schemas-microsoft-com:office:office" xmlns:r="http://schemas.openxmlformats.org/officeDocument/2006/relationships" xmlns:m="http://schemas.openxmlformats.org/officeDocument/2006/math" xmlns:v="urn:schemas-microsoft-com:vml" xmlns:wp14="http://schemas.microsoft.com/office/word/2010/wordprocessingDrawing" xmlns:wp="http://schemas.openxmlformats.org/drawingml/2006/wordprocessingDrawing" xmlns:w10="urn:schemas-microsoft-com:office:word" xmlns:w="http://schemas.openxmlformats.org/wordprocessingml/2006/main" xmlns:w14="http://schemas.microsoft.com/office/word/2010/wordml" xmlns:wpg="http://schemas.microsoft.com/office/word/2010/wordprocessingGroup" xmlns:wpi="http://schemas.microsoft.com/office/word/2010/wordprocessingInk" xmlns:wne="http://schemas.microsoft.com/office/word/2006/wordml" xmlns:wps="http://schemas.microsoft.com/office/word/2010/wordprocessingShape" mc:Ignorable="w14 wp14">
   <w:body>
     <w:p>
       <w:pPr>
@@ -155,13 +155,8 @@
         <w:jc w:val="center"/>
       </w:pPr>
       <w:r>
-        <w:t xml:space="preserve">Jason </w:t>
-      </w:r>
-      <w:proofErr w:type="spellStart"/>
-      <w:r>
-        <w:t>Flinn</w:t>
-      </w:r>
-      <w:proofErr w:type="spellEnd"/>
+        <w:t>Jason Flinn</w:t>
+      </w:r>
     </w:p>
     <w:p>
       <w:pPr>
@@ -290,23 +285,7 @@
         <w:t xml:space="preserve"> Carlo wrote section IV.</w:t>
       </w:r>
       <w:r>
-        <w:t xml:space="preserve">  Our group communicated with the Slack chat app and used </w:t>
-      </w:r>
-      <w:proofErr w:type="spellStart"/>
-      <w:r>
-        <w:t>git</w:t>
-      </w:r>
-      <w:proofErr w:type="spellEnd"/>
-      <w:r>
-        <w:t xml:space="preserve"> and </w:t>
-      </w:r>
-      <w:proofErr w:type="spellStart"/>
-      <w:r>
-        <w:t>github</w:t>
-      </w:r>
-      <w:proofErr w:type="spellEnd"/>
-      <w:r>
-        <w:t xml:space="preserve"> to keep the code under version control.</w:t>
+        <w:t xml:space="preserve">  Our group communicated with the Slack chat app and used git and github to keep the code under version control.</w:t>
       </w:r>
     </w:p>
     <w:p>
@@ -347,15 +326,7 @@
         <w:t xml:space="preserve">flat </w:t>
       </w:r>
       <w:r>
-        <w:t xml:space="preserve">.txt file with fields separated by colons and each entry has its own row.  We have a name field which has first and last names.  We have an address field with the street address.  We have a phone field with a user’s </w:t>
-      </w:r>
-      <w:proofErr w:type="gramStart"/>
-      <w:r>
-        <w:t>seven digit</w:t>
-      </w:r>
-      <w:proofErr w:type="gramEnd"/>
-      <w:r>
-        <w:t xml:space="preserve"> phone number (no</w:t>
+        <w:t>.txt file with fields separated by colons and each entry has its own row.  We have a name field which has first and last names.  We have an address field with the street address.  We have a phone field with a user’s seven digit phone number (no</w:t>
       </w:r>
       <w:r>
         <w:t xml:space="preserve"> dashes or other characters, just seven numbers).  We have an email field with the user’s email.</w:t>
@@ -384,7 +355,7 @@
                     </pic:cNvPicPr>
                   </pic:nvPicPr>
                   <pic:blipFill>
-                    <a:blip r:embed="rId4">
+                    <a:blip r:embed="rId5">
                       <a:extLst>
                         <a:ext uri="{28A0092B-C50C-407E-A947-70E740481C1C}">
                           <a14:useLocalDpi xmlns:a14="http://schemas.microsoft.com/office/drawing/2010/main" val="0"/>
@@ -462,29 +433,126 @@
         <w:t>its own function.</w:t>
       </w:r>
       <w:r>
+        <w:t xml:space="preserve">  Our menu calls </w:t>
+      </w:r>
+      <w:r>
+        <w:t xml:space="preserve">a task </w:t>
+      </w:r>
+      <w:r>
+        <w:t>function, depending on what input is entered by the user.</w:t>
+      </w:r>
+      <w:r>
+        <w:t xml:space="preserve"> </w:t>
+      </w:r>
+      <w:r>
+        <w:t xml:space="preserve"> Our find function takes user input for name, address, phone or email and then finds the record with that info or returns that the record is not found.  To search the through database, for our find() function, we use grep</w:t>
+      </w:r>
+      <w:r>
+        <w:t>.</w:t>
+      </w:r>
+    </w:p>
+    <w:p>
+      <w:pPr>
+        <w:ind w:firstLine="720"/>
+      </w:pPr>
+      <w:r>
+        <w:t>The find function uses a series of if statements to do some error checking.  First it checks that the database exists and if it doesn’t, it prints an error and returns to the main function.  Then it ???</w:t>
+      </w:r>
+    </w:p>
+    <w:p>
+      <w:pPr>
+        <w:ind w:firstLine="720"/>
+      </w:pPr>
+      <w:r>
+        <w:t xml:space="preserve">For our add user functionality we </w:t>
+      </w:r>
+      <w:r>
+        <w:t xml:space="preserve">ask the user a series of questions to prompt user input for the new name, address, phone and email.  </w:t>
+      </w:r>
+      <w:r>
+        <w:t>Each prompt is a read statement using a string and a variable as arguments.</w:t>
+      </w:r>
+      <w:r>
+        <w:t xml:space="preserve">  The string asks the user to enter the input.  The variable is where the input is stored.</w:t>
+      </w:r>
+      <w:r>
         <w:t xml:space="preserve">  </w:t>
       </w:r>
-      <w:bookmarkStart w:id="0" w:name="_GoBack"/>
-      <w:bookmarkEnd w:id="0"/>
-      <w:r>
-        <w:t>Our menu calls each function, depending on what input is entered by the user.</w:t>
+      <w:r>
+        <w:t xml:space="preserve">Each input is then validated to check if the input entered matches the type of data needed for that field. </w:t>
+      </w:r>
+      <w:r>
+        <w:t xml:space="preserve"> We val</w:t>
+      </w:r>
+      <w:r>
+        <w:t xml:space="preserve">idate the variable with a while </w:t>
+      </w:r>
+      <w:r>
+        <w:t>loop.</w:t>
       </w:r>
       <w:r>
         <w:t xml:space="preserve"> </w:t>
       </w:r>
       <w:r>
-        <w:t xml:space="preserve"> Our find function takes user input for name, address, phone or email and then finds the record with that info or returns that the record is not found.  To search the through database, for our </w:t>
-      </w:r>
-      <w:proofErr w:type="gramStart"/>
-      <w:r>
-        <w:t>find(</w:t>
-      </w:r>
-      <w:proofErr w:type="gramEnd"/>
-      <w:r>
-        <w:t>) function, we use grep</w:t>
-      </w:r>
-      <w:r>
-        <w:t>.</w:t>
+        <w:t xml:space="preserve"> The name, address, phone and email use while [ ${#VARNAME} – lt 1 ] to check if the user just hit enter instead of entering the needed input.  </w:t>
+      </w:r>
+      <w:r>
+        <w:t>Inside the while loop, we use read –p with a string argument to notify the user that no input was submitted and to try again.  This while will continue to execute as long as the user keeps hitting return and entering no input.</w:t>
+      </w:r>
+      <w:r>
+        <w:t xml:space="preserve"> </w:t>
+      </w:r>
+      <w:r>
+        <w:t xml:space="preserve"> </w:t>
+      </w:r>
+      <w:r>
+        <w:lastRenderedPageBreak/>
+        <w:t xml:space="preserve">The error checking for phone is while [ ${#CONPHONE} –gt 7 ], which checks if the user entered more than the seven needed digits.  If they did enter too many digits, then </w:t>
+      </w:r>
+      <w:r>
+        <w:t>the while loop executes and uses read –p with a string argument that notifies the user that too many digits were entered.  After we error check each input we th</w:t>
+      </w:r>
+      <w:r>
+        <w:t>en u</w:t>
+      </w:r>
+      <w:r>
+        <w:t xml:space="preserve">se </w:t>
+      </w:r>
+      <w:r>
+        <w:t xml:space="preserve">printf </w:t>
+      </w:r>
+      <w:r>
+        <w:t xml:space="preserve">with </w:t>
+      </w:r>
+      <w:r>
+        <w:t xml:space="preserve">the </w:t>
+      </w:r>
+      <w:r>
+        <w:t>stream extraction operator</w:t>
+      </w:r>
+      <w:r>
+        <w:t xml:space="preserve"> to put </w:t>
+      </w:r>
+      <w:r>
+        <w:t>each new input</w:t>
+      </w:r>
+      <w:r>
+        <w:t>, concatenated with a colon,</w:t>
+      </w:r>
+      <w:r>
+        <w:t xml:space="preserve"> into the database before moving on to the next.</w:t>
+      </w:r>
+      <w:r>
+        <w:t xml:space="preserve">  Here is an example, for putting the address input</w:t>
+      </w:r>
+      <w:r>
+        <w:t xml:space="preserve"> in the database:</w:t>
+      </w:r>
+      <w:r>
+        <w:t xml:space="preserve"> </w:t>
+      </w:r>
+      <w:r>
+        <w:t>printf "${CONADD}:" &gt;&gt; $database</w:t>
       </w:r>
     </w:p>
     <w:p>
@@ -492,68 +560,7 @@
         <w:ind w:firstLine="720"/>
       </w:pPr>
       <w:r>
-        <w:t xml:space="preserve">For our add user functionality we </w:t>
-      </w:r>
-      <w:r>
-        <w:t xml:space="preserve">ask the user a series of questions to prompt user input for the new name, address, phone and email.  </w:t>
-      </w:r>
-      <w:r>
-        <w:t xml:space="preserve">Each input is then validated to check if the input entered matches the type of data needed for that field.  </w:t>
-      </w:r>
-      <w:r>
-        <w:t xml:space="preserve">We </w:t>
-      </w:r>
-      <w:r>
-        <w:t>then u</w:t>
-      </w:r>
-      <w:r>
-        <w:t xml:space="preserve">se </w:t>
-      </w:r>
-      <w:r>
-        <w:t xml:space="preserve">echo with </w:t>
-      </w:r>
-      <w:r>
-        <w:t xml:space="preserve">the </w:t>
-      </w:r>
-      <w:r>
-        <w:t>stream extraction operator</w:t>
-      </w:r>
-      <w:r>
-        <w:t xml:space="preserve"> to put </w:t>
-      </w:r>
-      <w:r>
-        <w:t>each new input</w:t>
-      </w:r>
-      <w:r>
-        <w:t>, concatenated with a colon,</w:t>
-      </w:r>
-      <w:r>
-        <w:t xml:space="preserve"> into the database before moving on to the next.</w:t>
-      </w:r>
-    </w:p>
-    <w:p>
-      <w:pPr>
-        <w:ind w:firstLine="720"/>
-      </w:pPr>
-      <w:r>
-        <w:t xml:space="preserve">For the update record functionality, the user has the choice to search for a record to update, or to see a list of all records and in both cases, </w:t>
-      </w:r>
-      <w:proofErr w:type="gramStart"/>
-      <w:r>
-        <w:t>make a selection</w:t>
-      </w:r>
-      <w:proofErr w:type="gramEnd"/>
-      <w:r>
-        <w:t xml:space="preserve"> based on record number.  Once the user has selected the desired record, they are prompted to provide new record information.  After update information has been entered, it replaces the existing information in the database, </w:t>
-      </w:r>
-      <w:r>
-        <w:t xml:space="preserve">and the user is returned to the </w:t>
-      </w:r>
-      <w:r>
-        <w:t xml:space="preserve">update </w:t>
-      </w:r>
-      <w:r>
-        <w:t xml:space="preserve">record menu. </w:t>
+        <w:t xml:space="preserve">For the update record functionality, the user has the choice to search for a record to update, or to see a list of all records and in both cases, make a selection based on record number.  Once the user has selected the desired record, they are prompted to provide new record information.  After update information has been entered, it replaces the existing information in the database, and the user is returned to the update record menu. </w:t>
       </w:r>
     </w:p>
     <w:p>
@@ -564,7 +571,6 @@
         <w:rPr>
           <w:noProof/>
         </w:rPr>
-        <w:lastRenderedPageBreak/>
         <w:drawing>
           <wp:inline distT="0" distB="0" distL="0" distR="0" wp14:anchorId="7BA72B2E" wp14:editId="5208DD4D">
             <wp:extent cx="5486400" cy="4925695"/>
@@ -581,7 +587,7 @@
                     <pic:cNvPicPr/>
                   </pic:nvPicPr>
                   <pic:blipFill>
-                    <a:blip r:embed="rId5"/>
+                    <a:blip r:embed="rId6"/>
                     <a:stretch>
                       <a:fillRect/>
                     </a:stretch>
@@ -601,39 +607,395 @@
           </wp:inline>
         </w:drawing>
       </w:r>
-      <w:r>
-        <w:t>The remove function prompts the user to search for a record to remove based on a user specified search string, or by selecting from a list of all records in the database.  Once the user has provided the desired record number to remove, the record is removed from the database and the user is returned to the remove record menu.</w:t>
-      </w:r>
     </w:p>
     <w:p>
       <w:pPr>
         <w:ind w:firstLine="720"/>
       </w:pPr>
       <w:r>
-        <w:t xml:space="preserve">The display function lists the contents of the database, showing </w:t>
-      </w:r>
-      <w:r>
-        <w:t>record numbers and total record count</w:t>
+        <w:t xml:space="preserve">Walking through the update code in more detail, we first check if the database variable is there with </w:t>
+      </w:r>
+      <w:r>
+        <w:t>if ! [ -f $database ]</w:t>
+      </w:r>
+      <w:r>
+        <w:tab/>
+      </w:r>
+      <w:r>
+        <w:t>.  If the  the database is not there, we notify the user and return to the main menu.</w:t>
+      </w:r>
+      <w:r>
+        <w:t xml:space="preserve">  Then we set some variables with strings for user notifications </w:t>
+      </w:r>
+      <w:r>
+        <w:t>in</w:t>
+      </w:r>
+      <w:r>
+        <w:t xml:space="preserve"> the update </w:t>
+      </w:r>
+      <w:r>
+        <w:t>menu</w:t>
+      </w:r>
+      <w:r>
+        <w:t>:</w:t>
+      </w:r>
+    </w:p>
+    <w:p>
+      <w:r>
+        <w:t>menuTitle="Update Record Menu"</w:t>
+      </w:r>
+    </w:p>
+    <w:p>
+      <w:r>
+        <w:lastRenderedPageBreak/>
+        <w:t>optionA="Search for record to update"</w:t>
+      </w:r>
+    </w:p>
+    <w:p>
+      <w:r>
+        <w:t>optionB="Select from all records"</w:t>
+      </w:r>
+    </w:p>
+    <w:p>
+      <w:r>
+        <w:t xml:space="preserve">We then have a while statement which checks if the CHOICE variable is not “m”, which would mean the user wants to return to the main menu.  Inside the while loop, a menu is printed </w:t>
+      </w:r>
+      <w:r>
+        <w:t xml:space="preserve">using printf and the string variables above.  The menu lets the user choose to search for a record to update or to select one record from a list of all the records.  After the printf statements we use read CHOICE to read the users input for the CHOICE variable. </w:t>
+      </w:r>
+    </w:p>
+    <w:p>
+      <w:r>
+        <w:tab/>
+        <w:t>Next we have a case statement in Update(), handling the heavy lifting for choosing what field to update and then updating it.</w:t>
+      </w:r>
+      <w:r>
+        <w:t xml:space="preserve">  If the user entered “a”, saying that they want to search for a field to update, we use read –p with a string argument and the CHOICE variable argument.  This asks the user to enter a search string.  We then use a while statement to error check if no string was entered.  The while is </w:t>
+      </w:r>
+      <w:r>
+        <w:t>while [ -z $CHOICE ]</w:t>
+      </w:r>
+      <w:r>
+        <w:t xml:space="preserve"> which uses –z to test if the string is null.</w:t>
+      </w:r>
+      <w:r>
+        <w:t xml:space="preserve">  If the string is empty, the while loop is entered, using read –p with a string and the CHOICE variable as arguments to keep asking for new input unti the input is not black.  Then we run </w:t>
+      </w:r>
+      <w:r>
+        <w:t>grep -n $CHOICE $database | tr ':' ' '</w:t>
+      </w:r>
+      <w:r>
+        <w:t xml:space="preserve"> to find the string the user wants to search.  –n provides the line numbers.</w:t>
+      </w:r>
+      <w:r>
+        <w:t xml:space="preserve">  We use the pipe to pipe the found grep matches to tr which we are using to replace the colons with spaces for an easier reading experience.</w:t>
+      </w:r>
+      <w:r>
+        <w:t xml:space="preserve">  We then use an if statement with [ $? –</w:t>
+      </w:r>
+      <w:r>
+        <w:t>eq 0 ] to check grep found results.  Grep returns zero if it finds matches</w:t>
+      </w:r>
+      <w:r>
+        <w:t xml:space="preserve">.  </w:t>
+      </w:r>
+      <w:r>
+        <w:t xml:space="preserve">If matches are found, then we printf a message asking which record of the results the user would like to update.  Then we  read in the CHOICE variable.  If CHOICE is “r” then we return to the main menu.  </w:t>
+      </w:r>
+      <w:r>
+        <w:t xml:space="preserve">If the choice isn’t “r” then we take everything from before the CHOICE line number and put it in a variable called $dbtemp with </w:t>
+      </w:r>
+      <w:r>
+        <w:t>head -n `expr $CHOICE - 1` $database &gt; $dbTemp</w:t>
+      </w:r>
+      <w:r>
+        <w:t>.  Head –n takes everything from the beginning of a file</w:t>
+      </w:r>
+      <w:r>
+        <w:t>, or in this case a variable,</w:t>
+      </w:r>
+      <w:r>
+        <w:t xml:space="preserve"> to a specified line number.  We pass head the argument `expr $CHOICE – 1 ` which evaluates $CHOICE – 1 and then we also pass the argument </w:t>
+      </w:r>
+      <w:r>
+        <w:t>$database &gt; $dbTemp</w:t>
+      </w:r>
+      <w:r>
+        <w:t xml:space="preserve"> to pass the selection into $dbTemp.  Then we take everything after choice and append it to $dbTemp with </w:t>
+      </w:r>
+      <w:r>
+        <w:t>tail -n +`expr $CHOICE + 1` $database &gt;&gt; $dbTemp</w:t>
       </w:r>
       <w:r>
         <w:t>.</w:t>
       </w:r>
+      <w:r>
+        <w:t xml:space="preserve">  Tail operates like head, but instead of selecting from the beginning to a line number, it selects from a line number to the end of a file.</w:t>
+      </w:r>
+      <w:r>
+        <w:t xml:space="preserve">  </w:t>
+      </w:r>
+      <w:r>
+        <w:t xml:space="preserve">We then mv $dbTemp $database to replace the current database with the new temp variable.  </w:t>
+      </w:r>
+      <w:r>
+        <w:t>Then we run the Add() function to insert the new record, since we have removed the row the user wanted to update</w:t>
+      </w:r>
+      <w:r>
+        <w:t>.</w:t>
+      </w:r>
+    </w:p>
+    <w:p>
+      <w:r>
+        <w:tab/>
+        <w:t xml:space="preserve">The other Update() case is “b”, where the user wants to select from all the records to find one to update instead of searching for the one they want to update.  In this case, we print out the whole database with </w:t>
+      </w:r>
+      <w:r>
+        <w:t>cat -n $database | tr ':' ' '</w:t>
+      </w:r>
+      <w:r>
+        <w:t xml:space="preserve">.  Cat prints out </w:t>
+      </w:r>
+      <w:r>
+        <w:t xml:space="preserve">$database with line numbers because of the –n option and is piped to tr which removes the colons since we use the ‘:’ and ‘ ‘ arguments. Then we read the CHOICE variable.  With an if statement, we say, if choice is “r”, meaning they want to return to the main menu, then printf a notification and do nothing, which will mean they return to the main menu.  Otherwise our else is triggered and while loop runs which says, </w:t>
+      </w:r>
+      <w:r>
+        <w:t>while [ -z $CHOICE ]</w:t>
+      </w:r>
+      <w:r>
+        <w:t xml:space="preserve">, or while CHOICE is empty, read –p a notification that no record number was entered and then read CHOICE again.  Once we have the </w:t>
+      </w:r>
+      <w:r>
+        <w:lastRenderedPageBreak/>
+        <w:t xml:space="preserve">CHOICE entered, we run </w:t>
+      </w:r>
+      <w:r>
+        <w:t>mv $dbTemp $database</w:t>
+      </w:r>
+      <w:r>
+        <w:t xml:space="preserve"> and then Add() like in the </w:t>
+      </w:r>
+      <w:r>
+        <w:t>“a” case of Update();</w:t>
+      </w:r>
     </w:p>
     <w:p>
       <w:pPr>
         <w:ind w:firstLine="720"/>
       </w:pPr>
       <w:r>
-        <w:t xml:space="preserve">Our quit function uses </w:t>
-      </w:r>
-      <w:proofErr w:type="spellStart"/>
-      <w:r>
-        <w:t>printf</w:t>
-      </w:r>
-      <w:proofErr w:type="spellEnd"/>
-      <w:r>
-        <w:t xml:space="preserve"> to thank the user for using the program and then simply does exit 0.</w:t>
-      </w:r>
+        <w:t xml:space="preserve">The remove function </w:t>
+      </w:r>
+      <w:r>
+        <w:t xml:space="preserve">first checks if the $database variable exists with if ! [ -f $database ].  If it isn’t present, the we printf a notification that it isn’t present and return a value of 1, signifying an error.  </w:t>
+      </w:r>
+      <w:r>
+        <w:t xml:space="preserve">We then </w:t>
+      </w:r>
+      <w:r>
+        <w:t>declare three string variables:</w:t>
+      </w:r>
+    </w:p>
+    <w:p>
+      <w:r>
+        <w:t>menuTitle="Remove Record Menu"</w:t>
+      </w:r>
+    </w:p>
+    <w:p>
+      <w:r>
+        <w:t>optionA="Search for record to remove"</w:t>
+      </w:r>
+    </w:p>
+    <w:p>
+      <w:r>
+        <w:t>optionB="Select from all records"</w:t>
+      </w:r>
+    </w:p>
+    <w:p>
+      <w:r>
+        <w:t xml:space="preserve">We then print a menu asking whether the user would like to search for a record to remove or to select from all records for a record to remove. </w:t>
+      </w:r>
+      <w:r>
+        <w:t xml:space="preserve"> </w:t>
+      </w:r>
+      <w:r>
+        <w:t xml:space="preserve">We then </w:t>
+      </w:r>
+      <w:r>
+        <w:t xml:space="preserve">get user input with read CHOICE and </w:t>
+      </w:r>
+      <w:r>
+        <w:t>run a case statement, which is similar to the case in Update().</w:t>
+      </w:r>
+    </w:p>
+    <w:p>
+      <w:r>
+        <w:tab/>
+      </w:r>
+      <w:r>
+        <w:t xml:space="preserve">If the user enters </w:t>
+      </w:r>
+      <w:r>
+        <w:t xml:space="preserve">“a”, saying that they want to search for a field to </w:t>
+      </w:r>
+      <w:r>
+        <w:t>remove</w:t>
+      </w:r>
+      <w:r>
+        <w:t xml:space="preserve">, we use read –p with a string argument and the CHOICE variable argument.  This asks the user to enter a search string.  We then use a while statement to error check if no string was entered.  The while is </w:t>
+      </w:r>
+      <w:r>
+        <w:t>while [ -z $CHOICE ]</w:t>
+      </w:r>
+      <w:r>
+        <w:t xml:space="preserve"> which uses –z to test if the string is null.  If the string is empty, the while loop is entered, using read –p with a string and the CHOICE variable as arguments to keep asking for new input unti the input is not black.  Then we run </w:t>
+      </w:r>
+      <w:r>
+        <w:t>grep -n $CHOICE $database | tr ':' ' '</w:t>
+      </w:r>
+      <w:r>
+        <w:t xml:space="preserve"> to find the string the user wants to search.  –n provides the line numbers.  We use the pipe to pipe the found grep matches to tr which we are using to replace the colons with spaces for an easier reading experience.  We then use an if statement with [ $? –eq 0 ] to check grep found results.  Grep returns zero if it finds matches.  If matches are found, then we printf a message asking which record of the results the user would like to </w:t>
+      </w:r>
+      <w:r>
+        <w:t>remove</w:t>
+      </w:r>
+      <w:r>
+        <w:t xml:space="preserve">.  Then we  read in the CHOICE variable.  If CHOICE is “r” then we return to the main menu.  If the choice isn’t “r” then we take everything from before the CHOICE line number and put it in a variable called $dbtemp with </w:t>
+      </w:r>
+      <w:r>
+        <w:t>head -n `expr $CHOICE - 1` $database &gt; $dbTemp</w:t>
+      </w:r>
+      <w:r>
+        <w:t xml:space="preserve">.  Head –n takes everything from the beginning of a file, or in this case a variable, to a specified line number.  We pass head the argument `expr $CHOICE – 1 ` which evaluates $CHOICE – 1 and then we also pass the argument </w:t>
+      </w:r>
+      <w:r>
+        <w:t>$database &gt; $dbTemp</w:t>
+      </w:r>
+      <w:r>
+        <w:t xml:space="preserve"> to pass the selection into $dbTemp.  Then we take everything after choice and append it to $dbTemp with </w:t>
+      </w:r>
+      <w:r>
+        <w:t>tail -n +`expr $CHOICE + 1` $database &gt;&gt; $dbTemp</w:t>
+      </w:r>
+      <w:r>
+        <w:t xml:space="preserve">.  Tail operates like head, but instead of selecting from the beginning to a line number, it selects from a line number to the end of a file.  We then mv $dbTemp $database to replace the current database with the new temp variable.  </w:t>
+      </w:r>
+    </w:p>
+    <w:p>
+      <w:r>
+        <w:tab/>
+        <w:t xml:space="preserve">The other </w:t>
+      </w:r>
+      <w:r>
+        <w:t>Remove</w:t>
+      </w:r>
+      <w:r>
+        <w:t xml:space="preserve">() case is “b”, where the user wants to select from all the records to find one to </w:t>
+      </w:r>
+      <w:r>
+        <w:t>remove</w:t>
+      </w:r>
+      <w:r>
+        <w:t xml:space="preserve"> instead of searching for the one they want to </w:t>
+      </w:r>
+      <w:r>
+        <w:t>remove</w:t>
+      </w:r>
+      <w:r>
+        <w:t xml:space="preserve">.  In this case, we print out the whole database with </w:t>
+      </w:r>
+      <w:r>
+        <w:t>cat -n $database | tr ':' ' '</w:t>
+      </w:r>
+      <w:r>
+        <w:t xml:space="preserve">.  Cat prints out $database with line numbers because of the –n option and is piped to tr which removes the colons since we use the ‘:’ and ‘ ‘ arguments. Then we read the CHOICE variable.  With an if statement, we say, if choice is “r”, meaning they want to return to the main menu, then printf a notification and do nothing, which will mean they return to the main menu.  Otherwise our else is triggered and while loop runs which says, </w:t>
+      </w:r>
+      <w:r>
+        <w:t>while [ -z $CHOICE ]</w:t>
+      </w:r>
+      <w:r>
+        <w:t xml:space="preserve">, or while CHOICE is empty, read –p a notification that no record number was entered and then read CHOICE again.  Once we have the CHOICE entered, we run </w:t>
+      </w:r>
+      <w:r>
+        <w:t>mv $dbTemp $database</w:t>
+      </w:r>
+      <w:r>
+        <w:t>.</w:t>
+      </w:r>
+    </w:p>
+    <w:p>
+      <w:pPr>
+        <w:ind w:firstLine="720"/>
+      </w:pPr>
+    </w:p>
+    <w:p>
+      <w:pPr>
+        <w:ind w:firstLine="720"/>
+      </w:pPr>
+      <w:r>
+        <w:t xml:space="preserve">The display function </w:t>
+      </w:r>
+      <w:r>
+        <w:t>is the simplest of our functions.  F</w:t>
+      </w:r>
+      <w:r>
+        <w:t xml:space="preserve">irst </w:t>
+      </w:r>
+      <w:r>
+        <w:t xml:space="preserve">it checks </w:t>
+      </w:r>
+      <w:r>
+        <w:t xml:space="preserve">if the database variable is there with </w:t>
+      </w:r>
+      <w:r>
+        <w:t>if ! [ -f $database ]</w:t>
+      </w:r>
+      <w:r>
+        <w:tab/>
+      </w:r>
+      <w:r>
+        <w:t xml:space="preserve">.  If the  the database is not there, we notify the user and return to the main menu.  </w:t>
+      </w:r>
+      <w:r>
+        <w:t xml:space="preserve">Then we get the number of records with </w:t>
+      </w:r>
+      <w:r>
+        <w:t>numRecords=`cat $database | wc -l`</w:t>
+      </w:r>
+      <w:r>
+        <w:t xml:space="preserve"> which gets the line numbers by piping the database to wc with the –l option.</w:t>
+      </w:r>
+      <w:r>
+        <w:t xml:space="preserve">  Since the first line of the databse is a header line we remove that with </w:t>
+      </w:r>
+      <w:r>
+        <w:t>nu</w:t>
+      </w:r>
+      <w:r>
+        <w:t>mRecords=`expr $numRecords - 1`, which sets numRecords equal to numRecords – 1.</w:t>
+      </w:r>
+      <w:r>
+        <w:t xml:space="preserve">  Then we show all records with </w:t>
+      </w:r>
+      <w:r>
+        <w:t>cat -n $database | tr ':' ' '</w:t>
+      </w:r>
+      <w:r>
+        <w:t xml:space="preserve"> which prints the database variable with line numbers with cat -n $database and pipes it to tr to remove the colons.</w:t>
+      </w:r>
+    </w:p>
+    <w:p>
+      <w:pPr>
+        <w:ind w:firstLine="720"/>
+      </w:pPr>
+      <w:r>
+        <w:t>Our quit function uses printf to thank the user for using the program and then simply does exit 0.</w:t>
+      </w:r>
+      <w:r>
+        <w:t xml:space="preserve">  Returning zero says the program was successful.</w:t>
+      </w:r>
+      <w:bookmarkStart w:id="0" w:name="_GoBack"/>
+      <w:bookmarkEnd w:id="0"/>
     </w:p>
     <w:p>
       <w:pPr>
@@ -666,7 +1028,7 @@
 </file>
 
 <file path=word/styles.xml><?xml version="1.0" encoding="utf-8"?>
-<w:styles xmlns:mc="http://schemas.openxmlformats.org/markup-compatibility/2006" xmlns:r="http://schemas.openxmlformats.org/officeDocument/2006/relationships" xmlns:w="http://schemas.openxmlformats.org/wordprocessingml/2006/main" xmlns:w14="http://schemas.microsoft.com/office/word/2010/wordml" xmlns:w15="http://schemas.microsoft.com/office/word/2012/wordml" xmlns:w16se="http://schemas.microsoft.com/office/word/2015/wordml/symex" mc:Ignorable="w14 w15 w16se">
+<w:styles xmlns:mc="http://schemas.openxmlformats.org/markup-compatibility/2006" xmlns:r="http://schemas.openxmlformats.org/officeDocument/2006/relationships" xmlns:w="http://schemas.openxmlformats.org/wordprocessingml/2006/main" xmlns:w14="http://schemas.microsoft.com/office/word/2010/wordml" mc:Ignorable="w14">
   <w:docDefaults>
     <w:rPrDefault>
       <w:rPr>
@@ -678,375 +1040,375 @@
     </w:rPrDefault>
     <w:pPrDefault/>
   </w:docDefaults>
-  <w:latentStyles w:defLockedState="0" w:defUIPriority="99" w:defSemiHidden="0" w:defUnhideWhenUsed="0" w:defQFormat="0" w:count="374">
-    <w:lsdException w:name="Normal" w:uiPriority="0" w:qFormat="1"/>
-    <w:lsdException w:name="heading 1" w:uiPriority="9" w:qFormat="1"/>
-    <w:lsdException w:name="heading 2" w:semiHidden="1" w:uiPriority="9" w:unhideWhenUsed="1" w:qFormat="1"/>
-    <w:lsdException w:name="heading 3" w:semiHidden="1" w:uiPriority="9" w:unhideWhenUsed="1" w:qFormat="1"/>
-    <w:lsdException w:name="heading 4" w:semiHidden="1" w:uiPriority="9" w:unhideWhenUsed="1" w:qFormat="1"/>
-    <w:lsdException w:name="heading 5" w:semiHidden="1" w:uiPriority="9" w:unhideWhenUsed="1" w:qFormat="1"/>
-    <w:lsdException w:name="heading 6" w:semiHidden="1" w:uiPriority="9" w:unhideWhenUsed="1" w:qFormat="1"/>
-    <w:lsdException w:name="heading 7" w:semiHidden="1" w:uiPriority="9" w:unhideWhenUsed="1" w:qFormat="1"/>
-    <w:lsdException w:name="heading 8" w:semiHidden="1" w:uiPriority="9" w:unhideWhenUsed="1" w:qFormat="1"/>
-    <w:lsdException w:name="heading 9" w:semiHidden="1" w:uiPriority="9" w:unhideWhenUsed="1" w:qFormat="1"/>
-    <w:lsdException w:name="index 1" w:semiHidden="1" w:unhideWhenUsed="1"/>
-    <w:lsdException w:name="index 2" w:semiHidden="1" w:unhideWhenUsed="1"/>
-    <w:lsdException w:name="index 3" w:semiHidden="1" w:unhideWhenUsed="1"/>
-    <w:lsdException w:name="index 4" w:semiHidden="1" w:unhideWhenUsed="1"/>
-    <w:lsdException w:name="index 5" w:semiHidden="1" w:unhideWhenUsed="1"/>
-    <w:lsdException w:name="index 6" w:semiHidden="1" w:unhideWhenUsed="1"/>
-    <w:lsdException w:name="index 7" w:semiHidden="1" w:unhideWhenUsed="1"/>
-    <w:lsdException w:name="index 8" w:semiHidden="1" w:unhideWhenUsed="1"/>
-    <w:lsdException w:name="index 9" w:semiHidden="1" w:unhideWhenUsed="1"/>
-    <w:lsdException w:name="toc 1" w:semiHidden="1" w:uiPriority="39" w:unhideWhenUsed="1"/>
-    <w:lsdException w:name="toc 2" w:semiHidden="1" w:uiPriority="39" w:unhideWhenUsed="1"/>
-    <w:lsdException w:name="toc 3" w:semiHidden="1" w:uiPriority="39" w:unhideWhenUsed="1"/>
-    <w:lsdException w:name="toc 4" w:semiHidden="1" w:uiPriority="39" w:unhideWhenUsed="1"/>
-    <w:lsdException w:name="toc 5" w:semiHidden="1" w:uiPriority="39" w:unhideWhenUsed="1"/>
-    <w:lsdException w:name="toc 6" w:semiHidden="1" w:uiPriority="39" w:unhideWhenUsed="1"/>
-    <w:lsdException w:name="toc 7" w:semiHidden="1" w:uiPriority="39" w:unhideWhenUsed="1"/>
-    <w:lsdException w:name="toc 8" w:semiHidden="1" w:uiPriority="39" w:unhideWhenUsed="1"/>
-    <w:lsdException w:name="toc 9" w:semiHidden="1" w:uiPriority="39" w:unhideWhenUsed="1"/>
-    <w:lsdException w:name="Normal Indent" w:semiHidden="1" w:unhideWhenUsed="1"/>
-    <w:lsdException w:name="footnote text" w:semiHidden="1" w:unhideWhenUsed="1"/>
-    <w:lsdException w:name="annotation text" w:semiHidden="1" w:unhideWhenUsed="1"/>
-    <w:lsdException w:name="header" w:semiHidden="1" w:unhideWhenUsed="1"/>
-    <w:lsdException w:name="footer" w:semiHidden="1" w:unhideWhenUsed="1"/>
-    <w:lsdException w:name="index heading" w:semiHidden="1" w:unhideWhenUsed="1"/>
-    <w:lsdException w:name="caption" w:semiHidden="1" w:uiPriority="35" w:unhideWhenUsed="1" w:qFormat="1"/>
-    <w:lsdException w:name="table of figures" w:semiHidden="1" w:unhideWhenUsed="1"/>
-    <w:lsdException w:name="envelope address" w:semiHidden="1" w:unhideWhenUsed="1"/>
-    <w:lsdException w:name="envelope return" w:semiHidden="1" w:unhideWhenUsed="1"/>
-    <w:lsdException w:name="footnote reference" w:semiHidden="1" w:unhideWhenUsed="1"/>
-    <w:lsdException w:name="annotation reference" w:semiHidden="1" w:unhideWhenUsed="1"/>
-    <w:lsdException w:name="line number" w:semiHidden="1" w:unhideWhenUsed="1"/>
-    <w:lsdException w:name="page number" w:semiHidden="1" w:unhideWhenUsed="1"/>
-    <w:lsdException w:name="endnote reference" w:semiHidden="1" w:unhideWhenUsed="1"/>
-    <w:lsdException w:name="endnote text" w:semiHidden="1" w:unhideWhenUsed="1"/>
-    <w:lsdException w:name="table of authorities" w:semiHidden="1" w:unhideWhenUsed="1"/>
-    <w:lsdException w:name="macro" w:semiHidden="1" w:unhideWhenUsed="1"/>
-    <w:lsdException w:name="toa heading" w:semiHidden="1" w:unhideWhenUsed="1"/>
-    <w:lsdException w:name="List" w:semiHidden="1" w:unhideWhenUsed="1"/>
-    <w:lsdException w:name="List Bullet" w:semiHidden="1" w:unhideWhenUsed="1"/>
-    <w:lsdException w:name="List Number" w:semiHidden="1" w:unhideWhenUsed="1"/>
-    <w:lsdException w:name="List 2" w:semiHidden="1" w:unhideWhenUsed="1"/>
-    <w:lsdException w:name="List 3" w:semiHidden="1" w:unhideWhenUsed="1"/>
-    <w:lsdException w:name="List 4" w:semiHidden="1" w:unhideWhenUsed="1"/>
-    <w:lsdException w:name="List 5" w:semiHidden="1" w:unhideWhenUsed="1"/>
-    <w:lsdException w:name="List Bullet 2" w:semiHidden="1" w:unhideWhenUsed="1"/>
-    <w:lsdException w:name="List Bullet 3" w:semiHidden="1" w:unhideWhenUsed="1"/>
-    <w:lsdException w:name="List Bullet 4" w:semiHidden="1" w:unhideWhenUsed="1"/>
-    <w:lsdException w:name="List Bullet 5" w:semiHidden="1" w:unhideWhenUsed="1"/>
-    <w:lsdException w:name="List Number 2" w:semiHidden="1" w:unhideWhenUsed="1"/>
-    <w:lsdException w:name="List Number 3" w:semiHidden="1" w:unhideWhenUsed="1"/>
-    <w:lsdException w:name="List Number 4" w:semiHidden="1" w:unhideWhenUsed="1"/>
-    <w:lsdException w:name="List Number 5" w:semiHidden="1" w:unhideWhenUsed="1"/>
-    <w:lsdException w:name="Title" w:uiPriority="10" w:qFormat="1"/>
-    <w:lsdException w:name="Closing" w:semiHidden="1" w:unhideWhenUsed="1"/>
-    <w:lsdException w:name="Signature" w:semiHidden="1" w:unhideWhenUsed="1"/>
-    <w:lsdException w:name="Default Paragraph Font" w:semiHidden="1" w:uiPriority="1" w:unhideWhenUsed="1"/>
-    <w:lsdException w:name="Body Text" w:semiHidden="1" w:unhideWhenUsed="1"/>
-    <w:lsdException w:name="Body Text Indent" w:semiHidden="1" w:unhideWhenUsed="1"/>
-    <w:lsdException w:name="List Continue" w:semiHidden="1" w:unhideWhenUsed="1"/>
-    <w:lsdException w:name="List Continue 2" w:semiHidden="1" w:unhideWhenUsed="1"/>
-    <w:lsdException w:name="List Continue 3" w:semiHidden="1" w:unhideWhenUsed="1"/>
-    <w:lsdException w:name="List Continue 4" w:semiHidden="1" w:unhideWhenUsed="1"/>
-    <w:lsdException w:name="List Continue 5" w:semiHidden="1" w:unhideWhenUsed="1"/>
-    <w:lsdException w:name="Message Header" w:semiHidden="1" w:unhideWhenUsed="1"/>
-    <w:lsdException w:name="Subtitle" w:uiPriority="11" w:qFormat="1"/>
-    <w:lsdException w:name="Salutation" w:semiHidden="1" w:unhideWhenUsed="1"/>
-    <w:lsdException w:name="Date" w:semiHidden="1" w:unhideWhenUsed="1"/>
-    <w:lsdException w:name="Body Text First Indent" w:semiHidden="1" w:unhideWhenUsed="1"/>
-    <w:lsdException w:name="Body Text First Indent 2" w:semiHidden="1" w:unhideWhenUsed="1"/>
-    <w:lsdException w:name="Note Heading" w:semiHidden="1" w:unhideWhenUsed="1"/>
-    <w:lsdException w:name="Body Text 2" w:semiHidden="1" w:unhideWhenUsed="1"/>
-    <w:lsdException w:name="Body Text 3" w:semiHidden="1" w:unhideWhenUsed="1"/>
-    <w:lsdException w:name="Body Text Indent 2" w:semiHidden="1" w:unhideWhenUsed="1"/>
-    <w:lsdException w:name="Body Text Indent 3" w:semiHidden="1" w:unhideWhenUsed="1"/>
-    <w:lsdException w:name="Block Text" w:semiHidden="1" w:unhideWhenUsed="1"/>
-    <w:lsdException w:name="Hyperlink" w:semiHidden="1" w:unhideWhenUsed="1"/>
-    <w:lsdException w:name="FollowedHyperlink" w:semiHidden="1" w:unhideWhenUsed="1"/>
-    <w:lsdException w:name="Strong" w:uiPriority="22" w:qFormat="1"/>
-    <w:lsdException w:name="Emphasis" w:uiPriority="20" w:qFormat="1"/>
-    <w:lsdException w:name="Document Map" w:semiHidden="1" w:unhideWhenUsed="1"/>
-    <w:lsdException w:name="Plain Text" w:semiHidden="1" w:unhideWhenUsed="1"/>
-    <w:lsdException w:name="E-mail Signature" w:semiHidden="1" w:unhideWhenUsed="1"/>
-    <w:lsdException w:name="HTML Top of Form" w:semiHidden="1" w:unhideWhenUsed="1"/>
-    <w:lsdException w:name="HTML Bottom of Form" w:semiHidden="1" w:unhideWhenUsed="1"/>
-    <w:lsdException w:name="Normal (Web)" w:semiHidden="1" w:unhideWhenUsed="1"/>
-    <w:lsdException w:name="HTML Acronym" w:semiHidden="1" w:unhideWhenUsed="1"/>
-    <w:lsdException w:name="HTML Address" w:semiHidden="1" w:unhideWhenUsed="1"/>
-    <w:lsdException w:name="HTML Cite" w:semiHidden="1" w:unhideWhenUsed="1"/>
-    <w:lsdException w:name="HTML Code" w:semiHidden="1" w:unhideWhenUsed="1"/>
-    <w:lsdException w:name="HTML Definition" w:semiHidden="1" w:unhideWhenUsed="1"/>
-    <w:lsdException w:name="HTML Keyboard" w:semiHidden="1" w:unhideWhenUsed="1"/>
-    <w:lsdException w:name="HTML Preformatted" w:semiHidden="1" w:unhideWhenUsed="1"/>
-    <w:lsdException w:name="HTML Sample" w:semiHidden="1" w:unhideWhenUsed="1"/>
-    <w:lsdException w:name="HTML Typewriter" w:semiHidden="1" w:unhideWhenUsed="1"/>
-    <w:lsdException w:name="HTML Variable" w:semiHidden="1" w:unhideWhenUsed="1"/>
-    <w:lsdException w:name="Normal Table" w:semiHidden="1" w:unhideWhenUsed="1"/>
-    <w:lsdException w:name="annotation subject" w:semiHidden="1" w:unhideWhenUsed="1"/>
-    <w:lsdException w:name="No List" w:semiHidden="1" w:unhideWhenUsed="1"/>
-    <w:lsdException w:name="Outline List 1" w:semiHidden="1" w:unhideWhenUsed="1"/>
-    <w:lsdException w:name="Outline List 2" w:semiHidden="1" w:unhideWhenUsed="1"/>
-    <w:lsdException w:name="Outline List 3" w:semiHidden="1" w:unhideWhenUsed="1"/>
-    <w:lsdException w:name="Table Simple 1" w:semiHidden="1" w:unhideWhenUsed="1"/>
-    <w:lsdException w:name="Table Simple 2" w:semiHidden="1" w:unhideWhenUsed="1"/>
-    <w:lsdException w:name="Table Simple 3" w:semiHidden="1" w:unhideWhenUsed="1"/>
-    <w:lsdException w:name="Table Classic 1" w:semiHidden="1" w:unhideWhenUsed="1"/>
-    <w:lsdException w:name="Table Classic 2" w:semiHidden="1" w:unhideWhenUsed="1"/>
-    <w:lsdException w:name="Table Classic 3" w:semiHidden="1" w:unhideWhenUsed="1"/>
-    <w:lsdException w:name="Table Classic 4" w:semiHidden="1" w:unhideWhenUsed="1"/>
-    <w:lsdException w:name="Table Colorful 1" w:semiHidden="1" w:unhideWhenUsed="1"/>
-    <w:lsdException w:name="Table Colorful 2" w:semiHidden="1" w:unhideWhenUsed="1"/>
-    <w:lsdException w:name="Table Colorful 3" w:semiHidden="1" w:unhideWhenUsed="1"/>
-    <w:lsdException w:name="Table Columns 1" w:semiHidden="1" w:unhideWhenUsed="1"/>
-    <w:lsdException w:name="Table Columns 2" w:semiHidden="1" w:unhideWhenUsed="1"/>
-    <w:lsdException w:name="Table Columns 3" w:semiHidden="1" w:unhideWhenUsed="1"/>
-    <w:lsdException w:name="Table Columns 4" w:semiHidden="1" w:unhideWhenUsed="1"/>
-    <w:lsdException w:name="Table Columns 5" w:semiHidden="1" w:unhideWhenUsed="1"/>
-    <w:lsdException w:name="Table Grid 1" w:semiHidden="1" w:unhideWhenUsed="1"/>
-    <w:lsdException w:name="Table Grid 2" w:semiHidden="1" w:unhideWhenUsed="1"/>
-    <w:lsdException w:name="Table Grid 3" w:semiHidden="1" w:unhideWhenUsed="1"/>
-    <w:lsdException w:name="Table Grid 4" w:semiHidden="1" w:unhideWhenUsed="1"/>
-    <w:lsdException w:name="Table Grid 5" w:semiHidden="1" w:unhideWhenUsed="1"/>
-    <w:lsdException w:name="Table Grid 6" w:semiHidden="1" w:unhideWhenUsed="1"/>
-    <w:lsdException w:name="Table Grid 7" w:semiHidden="1" w:unhideWhenUsed="1"/>
-    <w:lsdException w:name="Table Grid 8" w:semiHidden="1" w:unhideWhenUsed="1"/>
-    <w:lsdException w:name="Table List 1" w:semiHidden="1" w:unhideWhenUsed="1"/>
-    <w:lsdException w:name="Table List 2" w:semiHidden="1" w:unhideWhenUsed="1"/>
-    <w:lsdException w:name="Table List 3" w:semiHidden="1" w:unhideWhenUsed="1"/>
-    <w:lsdException w:name="Table List 4" w:semiHidden="1" w:unhideWhenUsed="1"/>
-    <w:lsdException w:name="Table List 5" w:semiHidden="1" w:unhideWhenUsed="1"/>
-    <w:lsdException w:name="Table List 6" w:semiHidden="1" w:unhideWhenUsed="1"/>
-    <w:lsdException w:name="Table List 7" w:semiHidden="1" w:unhideWhenUsed="1"/>
-    <w:lsdException w:name="Table List 8" w:semiHidden="1" w:unhideWhenUsed="1"/>
-    <w:lsdException w:name="Table 3D effects 1" w:semiHidden="1" w:unhideWhenUsed="1"/>
-    <w:lsdException w:name="Table 3D effects 2" w:semiHidden="1" w:unhideWhenUsed="1"/>
-    <w:lsdException w:name="Table 3D effects 3" w:semiHidden="1" w:unhideWhenUsed="1"/>
-    <w:lsdException w:name="Table Contemporary" w:semiHidden="1" w:unhideWhenUsed="1"/>
-    <w:lsdException w:name="Table Elegant" w:semiHidden="1" w:unhideWhenUsed="1"/>
-    <w:lsdException w:name="Table Professional" w:semiHidden="1" w:unhideWhenUsed="1"/>
-    <w:lsdException w:name="Table Subtle 1" w:semiHidden="1" w:unhideWhenUsed="1"/>
-    <w:lsdException w:name="Table Subtle 2" w:semiHidden="1" w:unhideWhenUsed="1"/>
-    <w:lsdException w:name="Table Web 1" w:semiHidden="1" w:unhideWhenUsed="1"/>
-    <w:lsdException w:name="Table Web 2" w:semiHidden="1" w:unhideWhenUsed="1"/>
-    <w:lsdException w:name="Table Web 3" w:semiHidden="1" w:unhideWhenUsed="1"/>
-    <w:lsdException w:name="Balloon Text" w:semiHidden="1" w:unhideWhenUsed="1"/>
-    <w:lsdException w:name="Table Grid" w:uiPriority="59"/>
-    <w:lsdException w:name="Table Theme" w:semiHidden="1" w:unhideWhenUsed="1"/>
-    <w:lsdException w:name="Placeholder Text" w:semiHidden="1"/>
-    <w:lsdException w:name="No Spacing" w:uiPriority="1" w:qFormat="1"/>
-    <w:lsdException w:name="Light Shading" w:uiPriority="60"/>
-    <w:lsdException w:name="Light List" w:uiPriority="61"/>
-    <w:lsdException w:name="Light Grid" w:uiPriority="62"/>
-    <w:lsdException w:name="Medium Shading 1" w:uiPriority="63"/>
-    <w:lsdException w:name="Medium Shading 2" w:uiPriority="64"/>
-    <w:lsdException w:name="Medium List 1" w:uiPriority="65"/>
-    <w:lsdException w:name="Medium List 2" w:uiPriority="66"/>
-    <w:lsdException w:name="Medium Grid 1" w:uiPriority="67"/>
-    <w:lsdException w:name="Medium Grid 2" w:uiPriority="68"/>
-    <w:lsdException w:name="Medium Grid 3" w:uiPriority="69"/>
-    <w:lsdException w:name="Dark List" w:uiPriority="70"/>
-    <w:lsdException w:name="Colorful Shading" w:uiPriority="71"/>
-    <w:lsdException w:name="Colorful List" w:uiPriority="72"/>
-    <w:lsdException w:name="Colorful Grid" w:uiPriority="73"/>
-    <w:lsdException w:name="Light Shading Accent 1" w:uiPriority="60"/>
-    <w:lsdException w:name="Light List Accent 1" w:uiPriority="61"/>
-    <w:lsdException w:name="Light Grid Accent 1" w:uiPriority="62"/>
-    <w:lsdException w:name="Medium Shading 1 Accent 1" w:uiPriority="63"/>
-    <w:lsdException w:name="Medium Shading 2 Accent 1" w:uiPriority="64"/>
-    <w:lsdException w:name="Medium List 1 Accent 1" w:uiPriority="65"/>
-    <w:lsdException w:name="Revision" w:semiHidden="1"/>
-    <w:lsdException w:name="List Paragraph" w:uiPriority="34" w:qFormat="1"/>
-    <w:lsdException w:name="Quote" w:uiPriority="29" w:qFormat="1"/>
-    <w:lsdException w:name="Intense Quote" w:uiPriority="30" w:qFormat="1"/>
-    <w:lsdException w:name="Medium List 2 Accent 1" w:uiPriority="66"/>
-    <w:lsdException w:name="Medium Grid 1 Accent 1" w:uiPriority="67"/>
-    <w:lsdException w:name="Medium Grid 2 Accent 1" w:uiPriority="68"/>
-    <w:lsdException w:name="Medium Grid 3 Accent 1" w:uiPriority="69"/>
-    <w:lsdException w:name="Dark List Accent 1" w:uiPriority="70"/>
-    <w:lsdException w:name="Colorful Shading Accent 1" w:uiPriority="71"/>
-    <w:lsdException w:name="Colorful List Accent 1" w:uiPriority="72"/>
-    <w:lsdException w:name="Colorful Grid Accent 1" w:uiPriority="73"/>
-    <w:lsdException w:name="Light Shading Accent 2" w:uiPriority="60"/>
-    <w:lsdException w:name="Light List Accent 2" w:uiPriority="61"/>
-    <w:lsdException w:name="Light Grid Accent 2" w:uiPriority="62"/>
-    <w:lsdException w:name="Medium Shading 1 Accent 2" w:uiPriority="63"/>
-    <w:lsdException w:name="Medium Shading 2 Accent 2" w:uiPriority="64"/>
-    <w:lsdException w:name="Medium List 1 Accent 2" w:uiPriority="65"/>
-    <w:lsdException w:name="Medium List 2 Accent 2" w:uiPriority="66"/>
-    <w:lsdException w:name="Medium Grid 1 Accent 2" w:uiPriority="67"/>
-    <w:lsdException w:name="Medium Grid 2 Accent 2" w:uiPriority="68"/>
-    <w:lsdException w:name="Medium Grid 3 Accent 2" w:uiPriority="69"/>
-    <w:lsdException w:name="Dark List Accent 2" w:uiPriority="70"/>
-    <w:lsdException w:name="Colorful Shading Accent 2" w:uiPriority="71"/>
-    <w:lsdException w:name="Colorful List Accent 2" w:uiPriority="72"/>
-    <w:lsdException w:name="Colorful Grid Accent 2" w:uiPriority="73"/>
-    <w:lsdException w:name="Light Shading Accent 3" w:uiPriority="60"/>
-    <w:lsdException w:name="Light List Accent 3" w:uiPriority="61"/>
-    <w:lsdException w:name="Light Grid Accent 3" w:uiPriority="62"/>
-    <w:lsdException w:name="Medium Shading 1 Accent 3" w:uiPriority="63"/>
-    <w:lsdException w:name="Medium Shading 2 Accent 3" w:uiPriority="64"/>
-    <w:lsdException w:name="Medium List 1 Accent 3" w:uiPriority="65"/>
-    <w:lsdException w:name="Medium List 2 Accent 3" w:uiPriority="66"/>
-    <w:lsdException w:name="Medium Grid 1 Accent 3" w:uiPriority="67"/>
-    <w:lsdException w:name="Medium Grid 2 Accent 3" w:uiPriority="68"/>
-    <w:lsdException w:name="Medium Grid 3 Accent 3" w:uiPriority="69"/>
-    <w:lsdException w:name="Dark List Accent 3" w:uiPriority="70"/>
-    <w:lsdException w:name="Colorful Shading Accent 3" w:uiPriority="71"/>
-    <w:lsdException w:name="Colorful List Accent 3" w:uiPriority="72"/>
-    <w:lsdException w:name="Colorful Grid Accent 3" w:uiPriority="73"/>
-    <w:lsdException w:name="Light Shading Accent 4" w:uiPriority="60"/>
-    <w:lsdException w:name="Light List Accent 4" w:uiPriority="61"/>
-    <w:lsdException w:name="Light Grid Accent 4" w:uiPriority="62"/>
-    <w:lsdException w:name="Medium Shading 1 Accent 4" w:uiPriority="63"/>
-    <w:lsdException w:name="Medium Shading 2 Accent 4" w:uiPriority="64"/>
-    <w:lsdException w:name="Medium List 1 Accent 4" w:uiPriority="65"/>
-    <w:lsdException w:name="Medium List 2 Accent 4" w:uiPriority="66"/>
-    <w:lsdException w:name="Medium Grid 1 Accent 4" w:uiPriority="67"/>
-    <w:lsdException w:name="Medium Grid 2 Accent 4" w:uiPriority="68"/>
-    <w:lsdException w:name="Medium Grid 3 Accent 4" w:uiPriority="69"/>
-    <w:lsdException w:name="Dark List Accent 4" w:uiPriority="70"/>
-    <w:lsdException w:name="Colorful Shading Accent 4" w:uiPriority="71"/>
-    <w:lsdException w:name="Colorful List Accent 4" w:uiPriority="72"/>
-    <w:lsdException w:name="Colorful Grid Accent 4" w:uiPriority="73"/>
-    <w:lsdException w:name="Light Shading Accent 5" w:uiPriority="60"/>
-    <w:lsdException w:name="Light List Accent 5" w:uiPriority="61"/>
-    <w:lsdException w:name="Light Grid Accent 5" w:uiPriority="62"/>
-    <w:lsdException w:name="Medium Shading 1 Accent 5" w:uiPriority="63"/>
-    <w:lsdException w:name="Medium Shading 2 Accent 5" w:uiPriority="64"/>
-    <w:lsdException w:name="Medium List 1 Accent 5" w:uiPriority="65"/>
-    <w:lsdException w:name="Medium List 2 Accent 5" w:uiPriority="66"/>
-    <w:lsdException w:name="Medium Grid 1 Accent 5" w:uiPriority="67"/>
-    <w:lsdException w:name="Medium Grid 2 Accent 5" w:uiPriority="68"/>
-    <w:lsdException w:name="Medium Grid 3 Accent 5" w:uiPriority="69"/>
-    <w:lsdException w:name="Dark List Accent 5" w:uiPriority="70"/>
-    <w:lsdException w:name="Colorful Shading Accent 5" w:uiPriority="71"/>
-    <w:lsdException w:name="Colorful List Accent 5" w:uiPriority="72"/>
-    <w:lsdException w:name="Colorful Grid Accent 5" w:uiPriority="73"/>
-    <w:lsdException w:name="Light Shading Accent 6" w:uiPriority="60"/>
-    <w:lsdException w:name="Light List Accent 6" w:uiPriority="61"/>
-    <w:lsdException w:name="Light Grid Accent 6" w:uiPriority="62"/>
-    <w:lsdException w:name="Medium Shading 1 Accent 6" w:uiPriority="63"/>
-    <w:lsdException w:name="Medium Shading 2 Accent 6" w:uiPriority="64"/>
-    <w:lsdException w:name="Medium List 1 Accent 6" w:uiPriority="65"/>
-    <w:lsdException w:name="Medium List 2 Accent 6" w:uiPriority="66"/>
-    <w:lsdException w:name="Medium Grid 1 Accent 6" w:uiPriority="67"/>
-    <w:lsdException w:name="Medium Grid 2 Accent 6" w:uiPriority="68"/>
-    <w:lsdException w:name="Medium Grid 3 Accent 6" w:uiPriority="69"/>
-    <w:lsdException w:name="Dark List Accent 6" w:uiPriority="70"/>
-    <w:lsdException w:name="Colorful Shading Accent 6" w:uiPriority="71"/>
-    <w:lsdException w:name="Colorful List Accent 6" w:uiPriority="72"/>
-    <w:lsdException w:name="Colorful Grid Accent 6" w:uiPriority="73"/>
-    <w:lsdException w:name="Subtle Emphasis" w:uiPriority="19" w:qFormat="1"/>
-    <w:lsdException w:name="Intense Emphasis" w:uiPriority="21" w:qFormat="1"/>
-    <w:lsdException w:name="Subtle Reference" w:uiPriority="31" w:qFormat="1"/>
-    <w:lsdException w:name="Intense Reference" w:uiPriority="32" w:qFormat="1"/>
-    <w:lsdException w:name="Book Title" w:uiPriority="33" w:qFormat="1"/>
-    <w:lsdException w:name="Bibliography" w:semiHidden="1" w:uiPriority="37" w:unhideWhenUsed="1"/>
-    <w:lsdException w:name="TOC Heading" w:semiHidden="1" w:uiPriority="39" w:unhideWhenUsed="1" w:qFormat="1"/>
-    <w:lsdException w:name="Grid Table 1 Light" w:semiHidden="1" w:unhideWhenUsed="1"/>
-    <w:lsdException w:name="Grid Table 2" w:semiHidden="1" w:unhideWhenUsed="1"/>
-    <w:lsdException w:name="Grid Table 3" w:semiHidden="1" w:unhideWhenUsed="1"/>
-    <w:lsdException w:name="Grid Table 4" w:uiPriority="49"/>
-    <w:lsdException w:name="Grid Table 5 Dark" w:uiPriority="50"/>
-    <w:lsdException w:name="Grid Table 6 Colorful" w:uiPriority="51"/>
-    <w:lsdException w:name="Grid Table 7 Colorful" w:uiPriority="52"/>
-    <w:lsdException w:name="Grid Table 1 Light Accent 1" w:uiPriority="46"/>
-    <w:lsdException w:name="Grid Table 2 Accent 1" w:uiPriority="47"/>
-    <w:lsdException w:name="Grid Table 3 Accent 1" w:uiPriority="48"/>
-    <w:lsdException w:name="Grid Table 4 Accent 1" w:uiPriority="49"/>
-    <w:lsdException w:name="Grid Table 5 Dark Accent 1" w:uiPriority="50"/>
-    <w:lsdException w:name="Grid Table 6 Colorful Accent 1" w:uiPriority="51"/>
-    <w:lsdException w:name="Grid Table 7 Colorful Accent 1" w:uiPriority="52"/>
-    <w:lsdException w:name="Grid Table 1 Light Accent 2" w:uiPriority="46"/>
-    <w:lsdException w:name="Grid Table 2 Accent 2" w:uiPriority="47"/>
-    <w:lsdException w:name="Grid Table 3 Accent 2" w:uiPriority="48"/>
-    <w:lsdException w:name="Grid Table 4 Accent 2" w:uiPriority="49"/>
-    <w:lsdException w:name="Grid Table 5 Dark Accent 2" w:uiPriority="50"/>
-    <w:lsdException w:name="Grid Table 6 Colorful Accent 2" w:uiPriority="51"/>
-    <w:lsdException w:name="Grid Table 7 Colorful Accent 2" w:uiPriority="52"/>
-    <w:lsdException w:name="Grid Table 1 Light Accent 3" w:uiPriority="46"/>
-    <w:lsdException w:name="Grid Table 2 Accent 3" w:uiPriority="47"/>
-    <w:lsdException w:name="Grid Table 3 Accent 3" w:uiPriority="48"/>
-    <w:lsdException w:name="Grid Table 4 Accent 3" w:uiPriority="49"/>
-    <w:lsdException w:name="Grid Table 5 Dark Accent 3" w:uiPriority="50"/>
-    <w:lsdException w:name="Grid Table 6 Colorful Accent 3" w:uiPriority="51"/>
-    <w:lsdException w:name="Grid Table 7 Colorful Accent 3" w:uiPriority="52"/>
-    <w:lsdException w:name="Grid Table 1 Light Accent 4" w:uiPriority="46"/>
-    <w:lsdException w:name="Grid Table 2 Accent 4" w:uiPriority="47"/>
-    <w:lsdException w:name="Grid Table 3 Accent 4" w:uiPriority="48"/>
-    <w:lsdException w:name="Grid Table 4 Accent 4" w:uiPriority="49"/>
-    <w:lsdException w:name="Grid Table 5 Dark Accent 4" w:uiPriority="50"/>
-    <w:lsdException w:name="Grid Table 6 Colorful Accent 4" w:uiPriority="51"/>
-    <w:lsdException w:name="Grid Table 7 Colorful Accent 4" w:uiPriority="52"/>
-    <w:lsdException w:name="Grid Table 1 Light Accent 5" w:uiPriority="46"/>
-    <w:lsdException w:name="Grid Table 2 Accent 5" w:uiPriority="47"/>
-    <w:lsdException w:name="Grid Table 3 Accent 5" w:uiPriority="48"/>
-    <w:lsdException w:name="Grid Table 4 Accent 5" w:uiPriority="49"/>
-    <w:lsdException w:name="Grid Table 5 Dark Accent 5" w:uiPriority="50"/>
-    <w:lsdException w:name="Grid Table 6 Colorful Accent 5" w:uiPriority="51"/>
-    <w:lsdException w:name="Grid Table 7 Colorful Accent 5" w:uiPriority="52"/>
-    <w:lsdException w:name="Grid Table 1 Light Accent 6" w:uiPriority="46"/>
-    <w:lsdException w:name="Grid Table 2 Accent 6" w:uiPriority="47"/>
-    <w:lsdException w:name="Grid Table 3 Accent 6" w:uiPriority="48"/>
-    <w:lsdException w:name="Grid Table 4 Accent 6" w:uiPriority="49"/>
-    <w:lsdException w:name="Grid Table 5 Dark Accent 6" w:uiPriority="50"/>
-    <w:lsdException w:name="Grid Table 6 Colorful Accent 6" w:uiPriority="51"/>
-    <w:lsdException w:name="Grid Table 7 Colorful Accent 6" w:uiPriority="52"/>
-    <w:lsdException w:name="List Table 1 Light" w:uiPriority="46"/>
-    <w:lsdException w:name="List Table 2" w:uiPriority="47"/>
-    <w:lsdException w:name="List Table 3" w:uiPriority="48"/>
-    <w:lsdException w:name="List Table 4" w:uiPriority="49"/>
-    <w:lsdException w:name="List Table 5 Dark" w:uiPriority="50"/>
-    <w:lsdException w:name="List Table 6 Colorful" w:uiPriority="51"/>
-    <w:lsdException w:name="List Table 7 Colorful" w:uiPriority="52"/>
-    <w:lsdException w:name="List Table 1 Light Accent 1" w:uiPriority="46"/>
-    <w:lsdException w:name="List Table 2 Accent 1" w:uiPriority="47"/>
-    <w:lsdException w:name="List Table 3 Accent 1" w:uiPriority="48"/>
-    <w:lsdException w:name="List Table 4 Accent 1" w:uiPriority="49"/>
-    <w:lsdException w:name="List Table 5 Dark Accent 1" w:uiPriority="50"/>
-    <w:lsdException w:name="List Table 6 Colorful Accent 1" w:uiPriority="51"/>
-    <w:lsdException w:name="List Table 7 Colorful Accent 1" w:uiPriority="52"/>
-    <w:lsdException w:name="List Table 1 Light Accent 2" w:uiPriority="46"/>
-    <w:lsdException w:name="List Table 2 Accent 2" w:uiPriority="47"/>
-    <w:lsdException w:name="List Table 3 Accent 2" w:uiPriority="48"/>
-    <w:lsdException w:name="List Table 4 Accent 2" w:uiPriority="49"/>
-    <w:lsdException w:name="List Table 5 Dark Accent 2" w:uiPriority="50"/>
-    <w:lsdException w:name="List Table 6 Colorful Accent 2" w:uiPriority="51"/>
-    <w:lsdException w:name="List Table 7 Colorful Accent 2" w:uiPriority="52"/>
-    <w:lsdException w:name="List Table 1 Light Accent 3" w:uiPriority="46"/>
-    <w:lsdException w:name="List Table 2 Accent 3" w:uiPriority="47"/>
-    <w:lsdException w:name="List Table 3 Accent 3" w:uiPriority="48"/>
-    <w:lsdException w:name="List Table 4 Accent 3" w:uiPriority="49"/>
-    <w:lsdException w:name="List Table 5 Dark Accent 3" w:uiPriority="50"/>
-    <w:lsdException w:name="List Table 6 Colorful Accent 3" w:uiPriority="51"/>
-    <w:lsdException w:name="List Table 7 Colorful Accent 3" w:uiPriority="52"/>
-    <w:lsdException w:name="List Table 1 Light Accent 4" w:uiPriority="46"/>
-    <w:lsdException w:name="List Table 2 Accent 4" w:uiPriority="47"/>
-    <w:lsdException w:name="List Table 3 Accent 4" w:uiPriority="48"/>
-    <w:lsdException w:name="List Table 4 Accent 4" w:uiPriority="49"/>
-    <w:lsdException w:name="List Table 5 Dark Accent 4" w:uiPriority="50"/>
-    <w:lsdException w:name="List Table 6 Colorful Accent 4" w:uiPriority="51"/>
-    <w:lsdException w:name="List Table 7 Colorful Accent 4" w:uiPriority="52"/>
-    <w:lsdException w:name="List Table 1 Light Accent 5" w:uiPriority="46"/>
-    <w:lsdException w:name="List Table 2 Accent 5" w:uiPriority="47"/>
-    <w:lsdException w:name="List Table 3 Accent 5" w:uiPriority="48"/>
-    <w:lsdException w:name="List Table 4 Accent 5" w:uiPriority="49"/>
-    <w:lsdException w:name="List Table 5 Dark Accent 5" w:uiPriority="50"/>
-    <w:lsdException w:name="List Table 6 Colorful Accent 5" w:uiPriority="51"/>
-    <w:lsdException w:name="List Table 7 Colorful Accent 5" w:uiPriority="52"/>
-    <w:lsdException w:name="List Table 1 Light Accent 6" w:uiPriority="46"/>
-    <w:lsdException w:name="List Table 2 Accent 6" w:uiPriority="47"/>
-    <w:lsdException w:name="List Table 3 Accent 6" w:uiPriority="48"/>
-    <w:lsdException w:name="List Table 4 Accent 6" w:uiPriority="49"/>
-    <w:lsdException w:name="List Table 5 Dark Accent 6" w:uiPriority="50"/>
-    <w:lsdException w:name="List Table 6 Colorful Accent 6" w:uiPriority="51"/>
-    <w:lsdException w:name="List Table 7 Colorful Accent 6" w:uiPriority="52"/>
-    <w:lsdException w:name="Mention" w:semiHidden="1" w:unhideWhenUsed="1"/>
-    <w:lsdException w:name="Smart Hyperlink" w:semiHidden="1" w:unhideWhenUsed="1"/>
-    <w:lsdException w:name="Hashtag" w:semiHidden="1" w:unhideWhenUsed="1"/>
+  <w:latentStyles w:defLockedState="0" w:defUIPriority="99" w:defSemiHidden="1" w:defUnhideWhenUsed="1" w:defQFormat="0" w:count="276">
+    <w:lsdException w:name="Normal" w:semiHidden="0" w:uiPriority="0" w:unhideWhenUsed="0" w:qFormat="1"/>
+    <w:lsdException w:name="heading 1" w:semiHidden="0" w:uiPriority="9" w:unhideWhenUsed="0" w:qFormat="1"/>
+    <w:lsdException w:name="heading 2" w:uiPriority="9" w:qFormat="1"/>
+    <w:lsdException w:name="heading 3" w:uiPriority="9" w:qFormat="1"/>
+    <w:lsdException w:name="heading 4" w:uiPriority="9" w:qFormat="1"/>
+    <w:lsdException w:name="heading 5" w:uiPriority="9" w:qFormat="1"/>
+    <w:lsdException w:name="heading 6" w:uiPriority="9" w:qFormat="1"/>
+    <w:lsdException w:name="heading 7" w:uiPriority="9" w:qFormat="1"/>
+    <w:lsdException w:name="heading 8" w:uiPriority="9" w:qFormat="1"/>
+    <w:lsdException w:name="heading 9" w:uiPriority="9" w:qFormat="1"/>
+    <w:lsdException w:name="toc 1" w:uiPriority="39"/>
+    <w:lsdException w:name="toc 2" w:uiPriority="39"/>
+    <w:lsdException w:name="toc 3" w:uiPriority="39"/>
+    <w:lsdException w:name="toc 4" w:uiPriority="39"/>
+    <w:lsdException w:name="toc 5" w:uiPriority="39"/>
+    <w:lsdException w:name="toc 6" w:uiPriority="39"/>
+    <w:lsdException w:name="toc 7" w:uiPriority="39"/>
+    <w:lsdException w:name="toc 8" w:uiPriority="39"/>
+    <w:lsdException w:name="toc 9" w:uiPriority="39"/>
+    <w:lsdException w:name="caption" w:uiPriority="35" w:qFormat="1"/>
+    <w:lsdException w:name="Title" w:semiHidden="0" w:uiPriority="10" w:unhideWhenUsed="0" w:qFormat="1"/>
+    <w:lsdException w:name="Default Paragraph Font" w:uiPriority="1"/>
+    <w:lsdException w:name="Subtitle" w:semiHidden="0" w:uiPriority="11" w:unhideWhenUsed="0" w:qFormat="1"/>
+    <w:lsdException w:name="Strong" w:semiHidden="0" w:uiPriority="22" w:unhideWhenUsed="0" w:qFormat="1"/>
+    <w:lsdException w:name="Emphasis" w:semiHidden="0" w:uiPriority="20" w:unhideWhenUsed="0" w:qFormat="1"/>
+    <w:lsdException w:name="Table Grid" w:semiHidden="0" w:uiPriority="59" w:unhideWhenUsed="0"/>
+    <w:lsdException w:name="Note Level 1" w:semiHidden="0" w:unhideWhenUsed="0"/>
+    <w:lsdException w:name="Note Level 2" w:semiHidden="0" w:unhideWhenUsed="0"/>
+    <w:lsdException w:name="Note Level 3" w:semiHidden="0" w:unhideWhenUsed="0"/>
+    <w:lsdException w:name="Note Level 4" w:semiHidden="0" w:unhideWhenUsed="0"/>
+    <w:lsdException w:name="Note Level 5" w:semiHidden="0" w:unhideWhenUsed="0"/>
+    <w:lsdException w:name="Note Level 6" w:semiHidden="0" w:unhideWhenUsed="0"/>
+    <w:lsdException w:name="Note Level 7" w:semiHidden="0" w:unhideWhenUsed="0"/>
+    <w:lsdException w:name="Note Level 8" w:semiHidden="0" w:unhideWhenUsed="0"/>
+    <w:lsdException w:name="Note Level 9" w:semiHidden="0" w:unhideWhenUsed="0"/>
+    <w:lsdException w:name="Placeholder Text" w:unhideWhenUsed="0"/>
+    <w:lsdException w:name="No Spacing" w:semiHidden="0" w:uiPriority="1" w:unhideWhenUsed="0" w:qFormat="1"/>
+    <w:lsdException w:name="Light Shading" w:semiHidden="0" w:uiPriority="60" w:unhideWhenUsed="0"/>
+    <w:lsdException w:name="Light List" w:semiHidden="0" w:uiPriority="61" w:unhideWhenUsed="0"/>
+    <w:lsdException w:name="Light Grid" w:semiHidden="0" w:uiPriority="62" w:unhideWhenUsed="0"/>
+    <w:lsdException w:name="Medium Shading 1" w:semiHidden="0" w:uiPriority="63" w:unhideWhenUsed="0"/>
+    <w:lsdException w:name="Medium Shading 2" w:semiHidden="0" w:uiPriority="64" w:unhideWhenUsed="0"/>
+    <w:lsdException w:name="Medium List 1" w:semiHidden="0" w:uiPriority="65" w:unhideWhenUsed="0"/>
+    <w:lsdException w:name="Medium List 2" w:semiHidden="0" w:uiPriority="66" w:unhideWhenUsed="0"/>
+    <w:lsdException w:name="Medium Grid 1" w:semiHidden="0" w:uiPriority="67" w:unhideWhenUsed="0"/>
+    <w:lsdException w:name="Medium Grid 2" w:semiHidden="0" w:uiPriority="68" w:unhideWhenUsed="0"/>
+    <w:lsdException w:name="Medium Grid 3" w:semiHidden="0" w:uiPriority="69" w:unhideWhenUsed="0"/>
+    <w:lsdException w:name="Dark List" w:semiHidden="0" w:uiPriority="70" w:unhideWhenUsed="0"/>
+    <w:lsdException w:name="Colorful Shading" w:semiHidden="0" w:uiPriority="71" w:unhideWhenUsed="0"/>
+    <w:lsdException w:name="Colorful List" w:semiHidden="0" w:uiPriority="72" w:unhideWhenUsed="0"/>
+    <w:lsdException w:name="Colorful Grid" w:semiHidden="0" w:uiPriority="73" w:unhideWhenUsed="0"/>
+    <w:lsdException w:name="Light Shading Accent 1" w:semiHidden="0" w:uiPriority="60" w:unhideWhenUsed="0"/>
+    <w:lsdException w:name="Light List Accent 1" w:semiHidden="0" w:uiPriority="61" w:unhideWhenUsed="0"/>
+    <w:lsdException w:name="Light Grid Accent 1" w:semiHidden="0" w:uiPriority="62" w:unhideWhenUsed="0"/>
+    <w:lsdException w:name="Medium Shading 1 Accent 1" w:semiHidden="0" w:uiPriority="63" w:unhideWhenUsed="0"/>
+    <w:lsdException w:name="Medium Shading 2 Accent 1" w:semiHidden="0" w:uiPriority="64" w:unhideWhenUsed="0"/>
+    <w:lsdException w:name="Medium List 1 Accent 1" w:semiHidden="0" w:uiPriority="65" w:unhideWhenUsed="0"/>
+    <w:lsdException w:name="Revision" w:unhideWhenUsed="0"/>
+    <w:lsdException w:name="List Paragraph" w:semiHidden="0" w:uiPriority="34" w:unhideWhenUsed="0" w:qFormat="1"/>
+    <w:lsdException w:name="Quote" w:semiHidden="0" w:uiPriority="29" w:unhideWhenUsed="0" w:qFormat="1"/>
+    <w:lsdException w:name="Intense Quote" w:semiHidden="0" w:uiPriority="30" w:unhideWhenUsed="0" w:qFormat="1"/>
+    <w:lsdException w:name="Medium List 2 Accent 1" w:semiHidden="0" w:uiPriority="66" w:unhideWhenUsed="0"/>
+    <w:lsdException w:name="Medium Grid 1 Accent 1" w:semiHidden="0" w:uiPriority="67" w:unhideWhenUsed="0"/>
+    <w:lsdException w:name="Medium Grid 2 Accent 1" w:semiHidden="0" w:uiPriority="68" w:unhideWhenUsed="0"/>
+    <w:lsdException w:name="Medium Grid 3 Accent 1" w:semiHidden="0" w:uiPriority="69" w:unhideWhenUsed="0"/>
+    <w:lsdException w:name="Dark List Accent 1" w:semiHidden="0" w:uiPriority="70" w:unhideWhenUsed="0"/>
+    <w:lsdException w:name="Colorful Shading Accent 1" w:semiHidden="0" w:uiPriority="71" w:unhideWhenUsed="0"/>
+    <w:lsdException w:name="Colorful List Accent 1" w:semiHidden="0" w:uiPriority="72" w:unhideWhenUsed="0"/>
+    <w:lsdException w:name="Colorful Grid Accent 1" w:semiHidden="0" w:uiPriority="73" w:unhideWhenUsed="0"/>
+    <w:lsdException w:name="Light Shading Accent 2" w:semiHidden="0" w:uiPriority="60" w:unhideWhenUsed="0"/>
+    <w:lsdException w:name="Light List Accent 2" w:semiHidden="0" w:uiPriority="61" w:unhideWhenUsed="0"/>
+    <w:lsdException w:name="Light Grid Accent 2" w:semiHidden="0" w:uiPriority="62" w:unhideWhenUsed="0"/>
+    <w:lsdException w:name="Medium Shading 1 Accent 2" w:semiHidden="0" w:uiPriority="63" w:unhideWhenUsed="0"/>
+    <w:lsdException w:name="Medium Shading 2 Accent 2" w:semiHidden="0" w:uiPriority="64" w:unhideWhenUsed="0"/>
+    <w:lsdException w:name="Medium List 1 Accent 2" w:semiHidden="0" w:uiPriority="65" w:unhideWhenUsed="0"/>
+    <w:lsdException w:name="Medium List 2 Accent 2" w:semiHidden="0" w:uiPriority="66" w:unhideWhenUsed="0"/>
+    <w:lsdException w:name="Medium Grid 1 Accent 2" w:semiHidden="0" w:uiPriority="67" w:unhideWhenUsed="0"/>
+    <w:lsdException w:name="Medium Grid 2 Accent 2" w:semiHidden="0" w:uiPriority="68" w:unhideWhenUsed="0"/>
+    <w:lsdException w:name="Medium Grid 3 Accent 2" w:semiHidden="0" w:uiPriority="69" w:unhideWhenUsed="0"/>
+    <w:lsdException w:name="Dark List Accent 2" w:semiHidden="0" w:uiPriority="70" w:unhideWhenUsed="0"/>
+    <w:lsdException w:name="Colorful Shading Accent 2" w:semiHidden="0" w:uiPriority="71" w:unhideWhenUsed="0"/>
+    <w:lsdException w:name="Colorful List Accent 2" w:semiHidden="0" w:uiPriority="72" w:unhideWhenUsed="0"/>
+    <w:lsdException w:name="Colorful Grid Accent 2" w:semiHidden="0" w:uiPriority="73" w:unhideWhenUsed="0"/>
+    <w:lsdException w:name="Light Shading Accent 3" w:semiHidden="0" w:uiPriority="60" w:unhideWhenUsed="0"/>
+    <w:lsdException w:name="Light List Accent 3" w:semiHidden="0" w:uiPriority="61" w:unhideWhenUsed="0"/>
+    <w:lsdException w:name="Light Grid Accent 3" w:semiHidden="0" w:uiPriority="62" w:unhideWhenUsed="0"/>
+    <w:lsdException w:name="Medium Shading 1 Accent 3" w:semiHidden="0" w:uiPriority="63" w:unhideWhenUsed="0"/>
+    <w:lsdException w:name="Medium Shading 2 Accent 3" w:semiHidden="0" w:uiPriority="64" w:unhideWhenUsed="0"/>
+    <w:lsdException w:name="Medium List 1 Accent 3" w:semiHidden="0" w:uiPriority="65" w:unhideWhenUsed="0"/>
+    <w:lsdException w:name="Medium List 2 Accent 3" w:semiHidden="0" w:uiPriority="66" w:unhideWhenUsed="0"/>
+    <w:lsdException w:name="Medium Grid 1 Accent 3" w:semiHidden="0" w:uiPriority="67" w:unhideWhenUsed="0"/>
+    <w:lsdException w:name="Medium Grid 2 Accent 3" w:semiHidden="0" w:uiPriority="68" w:unhideWhenUsed="0"/>
+    <w:lsdException w:name="Medium Grid 3 Accent 3" w:semiHidden="0" w:uiPriority="69" w:unhideWhenUsed="0"/>
+    <w:lsdException w:name="Dark List Accent 3" w:semiHidden="0" w:uiPriority="70" w:unhideWhenUsed="0"/>
+    <w:lsdException w:name="Colorful Shading Accent 3" w:semiHidden="0" w:uiPriority="71" w:unhideWhenUsed="0"/>
+    <w:lsdException w:name="Colorful List Accent 3" w:semiHidden="0" w:uiPriority="72" w:unhideWhenUsed="0"/>
+    <w:lsdException w:name="Colorful Grid Accent 3" w:semiHidden="0" w:uiPriority="73" w:unhideWhenUsed="0"/>
+    <w:lsdException w:name="Light Shading Accent 4" w:semiHidden="0" w:uiPriority="60" w:unhideWhenUsed="0"/>
+    <w:lsdException w:name="Light List Accent 4" w:semiHidden="0" w:uiPriority="61" w:unhideWhenUsed="0"/>
+    <w:lsdException w:name="Light Grid Accent 4" w:semiHidden="0" w:uiPriority="62" w:unhideWhenUsed="0"/>
+    <w:lsdException w:name="Medium Shading 1 Accent 4" w:semiHidden="0" w:uiPriority="63" w:unhideWhenUsed="0"/>
+    <w:lsdException w:name="Medium Shading 2 Accent 4" w:semiHidden="0" w:uiPriority="64" w:unhideWhenUsed="0"/>
+    <w:lsdException w:name="Medium List 1 Accent 4" w:semiHidden="0" w:uiPriority="65" w:unhideWhenUsed="0"/>
+    <w:lsdException w:name="Medium List 2 Accent 4" w:semiHidden="0" w:uiPriority="66" w:unhideWhenUsed="0"/>
+    <w:lsdException w:name="Medium Grid 1 Accent 4" w:semiHidden="0" w:uiPriority="67" w:unhideWhenUsed="0"/>
+    <w:lsdException w:name="Medium Grid 2 Accent 4" w:semiHidden="0" w:uiPriority="68" w:unhideWhenUsed="0"/>
+    <w:lsdException w:name="Medium Grid 3 Accent 4" w:semiHidden="0" w:uiPriority="69" w:unhideWhenUsed="0"/>
+    <w:lsdException w:name="Dark List Accent 4" w:semiHidden="0" w:uiPriority="70" w:unhideWhenUsed="0"/>
+    <w:lsdException w:name="Colorful Shading Accent 4" w:semiHidden="0" w:uiPriority="71" w:unhideWhenUsed="0"/>
+    <w:lsdException w:name="Colorful List Accent 4" w:semiHidden="0" w:uiPriority="72" w:unhideWhenUsed="0"/>
+    <w:lsdException w:name="Colorful Grid Accent 4" w:semiHidden="0" w:uiPriority="73" w:unhideWhenUsed="0"/>
+    <w:lsdException w:name="Light Shading Accent 5" w:semiHidden="0" w:uiPriority="60" w:unhideWhenUsed="0"/>
+    <w:lsdException w:name="Light List Accent 5" w:semiHidden="0" w:uiPriority="61" w:unhideWhenUsed="0"/>
+    <w:lsdException w:name="Light Grid Accent 5" w:semiHidden="0" w:uiPriority="62" w:unhideWhenUsed="0"/>
+    <w:lsdException w:name="Medium Shading 1 Accent 5" w:semiHidden="0" w:uiPriority="63" w:unhideWhenUsed="0"/>
+    <w:lsdException w:name="Medium Shading 2 Accent 5" w:semiHidden="0" w:uiPriority="64" w:unhideWhenUsed="0"/>
+    <w:lsdException w:name="Medium List 1 Accent 5" w:semiHidden="0" w:uiPriority="65" w:unhideWhenUsed="0"/>
+    <w:lsdException w:name="Medium List 2 Accent 5" w:semiHidden="0" w:uiPriority="66" w:unhideWhenUsed="0"/>
+    <w:lsdException w:name="Medium Grid 1 Accent 5" w:semiHidden="0" w:uiPriority="67" w:unhideWhenUsed="0"/>
+    <w:lsdException w:name="Medium Grid 2 Accent 5" w:semiHidden="0" w:uiPriority="68" w:unhideWhenUsed="0"/>
+    <w:lsdException w:name="Medium Grid 3 Accent 5" w:semiHidden="0" w:uiPriority="69" w:unhideWhenUsed="0"/>
+    <w:lsdException w:name="Dark List Accent 5" w:semiHidden="0" w:uiPriority="70" w:unhideWhenUsed="0"/>
+    <w:lsdException w:name="Colorful Shading Accent 5" w:semiHidden="0" w:uiPriority="71" w:unhideWhenUsed="0"/>
+    <w:lsdException w:name="Colorful List Accent 5" w:semiHidden="0" w:uiPriority="72" w:unhideWhenUsed="0"/>
+    <w:lsdException w:name="Colorful Grid Accent 5" w:semiHidden="0" w:uiPriority="73" w:unhideWhenUsed="0"/>
+    <w:lsdException w:name="Light Shading Accent 6" w:semiHidden="0" w:uiPriority="60" w:unhideWhenUsed="0"/>
+    <w:lsdException w:name="Light List Accent 6" w:semiHidden="0" w:uiPriority="61" w:unhideWhenUsed="0"/>
+    <w:lsdException w:name="Light Grid Accent 6" w:semiHidden="0" w:uiPriority="62" w:unhideWhenUsed="0"/>
+    <w:lsdException w:name="Medium Shading 1 Accent 6" w:semiHidden="0" w:uiPriority="63" w:unhideWhenUsed="0"/>
+    <w:lsdException w:name="Medium Shading 2 Accent 6" w:semiHidden="0" w:uiPriority="64" w:unhideWhenUsed="0"/>
+    <w:lsdException w:name="Medium List 1 Accent 6" w:semiHidden="0" w:uiPriority="65" w:unhideWhenUsed="0"/>
+    <w:lsdException w:name="Medium List 2 Accent 6" w:semiHidden="0" w:uiPriority="66" w:unhideWhenUsed="0"/>
+    <w:lsdException w:name="Medium Grid 1 Accent 6" w:semiHidden="0" w:uiPriority="67" w:unhideWhenUsed="0"/>
+    <w:lsdException w:name="Medium Grid 2 Accent 6" w:semiHidden="0" w:uiPriority="68" w:unhideWhenUsed="0"/>
+    <w:lsdException w:name="Medium Grid 3 Accent 6" w:semiHidden="0" w:uiPriority="69" w:unhideWhenUsed="0"/>
+    <w:lsdException w:name="Dark List Accent 6" w:semiHidden="0" w:uiPriority="70" w:unhideWhenUsed="0"/>
+    <w:lsdException w:name="Colorful Shading Accent 6" w:semiHidden="0" w:uiPriority="71" w:unhideWhenUsed="0"/>
+    <w:lsdException w:name="Colorful List Accent 6" w:semiHidden="0" w:uiPriority="72" w:unhideWhenUsed="0"/>
+    <w:lsdException w:name="Colorful Grid Accent 6" w:semiHidden="0" w:uiPriority="73" w:unhideWhenUsed="0"/>
+    <w:lsdException w:name="Subtle Emphasis" w:semiHidden="0" w:uiPriority="19" w:unhideWhenUsed="0" w:qFormat="1"/>
+    <w:lsdException w:name="Intense Emphasis" w:semiHidden="0" w:uiPriority="21" w:unhideWhenUsed="0" w:qFormat="1"/>
+    <w:lsdException w:name="Subtle Reference" w:semiHidden="0" w:uiPriority="31" w:unhideWhenUsed="0" w:qFormat="1"/>
+    <w:lsdException w:name="Intense Reference" w:semiHidden="0" w:uiPriority="32" w:unhideWhenUsed="0" w:qFormat="1"/>
+    <w:lsdException w:name="Book Title" w:semiHidden="0" w:uiPriority="33" w:unhideWhenUsed="0" w:qFormat="1"/>
+    <w:lsdException w:name="Bibliography" w:uiPriority="37"/>
+    <w:lsdException w:name="TOC Heading" w:uiPriority="39" w:qFormat="1"/>
+  </w:latentStyles>
+  <w:style w:type="paragraph" w:default="1" w:styleId="Normal">
+    <w:name w:val="Normal"/>
+    <w:qFormat/>
+  </w:style>
+  <w:style w:type="character" w:default="1" w:styleId="DefaultParagraphFont">
+    <w:name w:val="Default Paragraph Font"/>
+    <w:uiPriority w:val="1"/>
+    <w:semiHidden/>
+    <w:unhideWhenUsed/>
+  </w:style>
+  <w:style w:type="table" w:default="1" w:styleId="TableNormal">
+    <w:name w:val="Normal Table"/>
+    <w:uiPriority w:val="99"/>
+    <w:semiHidden/>
+    <w:unhideWhenUsed/>
+    <w:tblPr>
+      <w:tblInd w:w="0" w:type="dxa"/>
+      <w:tblCellMar>
+        <w:top w:w="0" w:type="dxa"/>
+        <w:left w:w="108" w:type="dxa"/>
+        <w:bottom w:w="0" w:type="dxa"/>
+        <w:right w:w="108" w:type="dxa"/>
+      </w:tblCellMar>
+    </w:tblPr>
+  </w:style>
+  <w:style w:type="numbering" w:default="1" w:styleId="NoList">
+    <w:name w:val="No List"/>
+    <w:uiPriority w:val="99"/>
+    <w:semiHidden/>
+    <w:unhideWhenUsed/>
+  </w:style>
+  <w:style w:type="paragraph" w:styleId="BalloonText">
+    <w:name w:val="Balloon Text"/>
+    <w:basedOn w:val="Normal"/>
+    <w:link w:val="BalloonTextChar"/>
+    <w:uiPriority w:val="99"/>
+    <w:semiHidden/>
+    <w:unhideWhenUsed/>
+    <w:rsid w:val="004719AD"/>
+    <w:rPr>
+      <w:rFonts w:ascii="Lucida Grande" w:hAnsi="Lucida Grande"/>
+      <w:sz w:val="18"/>
+      <w:szCs w:val="18"/>
+    </w:rPr>
+  </w:style>
+  <w:style w:type="character" w:customStyle="1" w:styleId="BalloonTextChar">
+    <w:name w:val="Balloon Text Char"/>
+    <w:basedOn w:val="DefaultParagraphFont"/>
+    <w:link w:val="BalloonText"/>
+    <w:uiPriority w:val="99"/>
+    <w:semiHidden/>
+    <w:rsid w:val="004719AD"/>
+    <w:rPr>
+      <w:rFonts w:ascii="Lucida Grande" w:hAnsi="Lucida Grande"/>
+      <w:sz w:val="18"/>
+      <w:szCs w:val="18"/>
+    </w:rPr>
+  </w:style>
+</w:styles>
+</file>
+
+<file path=word/stylesWithEffects.xml><?xml version="1.0" encoding="utf-8"?>
+<w:styles xmlns:wpc="http://schemas.microsoft.com/office/word/2010/wordprocessingCanvas" xmlns:mo="http://schemas.microsoft.com/office/mac/office/2008/main" xmlns:mc="http://schemas.openxmlformats.org/markup-compatibility/2006" xmlns:mv="urn:schemas-microsoft-com:mac:vml" xmlns:o="urn:schemas-microsoft-com:office:office" xmlns:r="http://schemas.openxmlformats.org/officeDocument/2006/relationships" xmlns:m="http://schemas.openxmlformats.org/officeDocument/2006/math" xmlns:v="urn:schemas-microsoft-com:vml" xmlns:wp14="http://schemas.microsoft.com/office/word/2010/wordprocessingDrawing" xmlns:wp="http://schemas.openxmlformats.org/drawingml/2006/wordprocessingDrawing" xmlns:w10="urn:schemas-microsoft-com:office:word" xmlns:w="http://schemas.openxmlformats.org/wordprocessingml/2006/main" xmlns:w14="http://schemas.microsoft.com/office/word/2010/wordml" xmlns:wpg="http://schemas.microsoft.com/office/word/2010/wordprocessingGroup" xmlns:wpi="http://schemas.microsoft.com/office/word/2010/wordprocessingInk" xmlns:wne="http://schemas.microsoft.com/office/word/2006/wordml" xmlns:wps="http://schemas.microsoft.com/office/word/2010/wordprocessingShape" mc:Ignorable="w14 wp14">
+  <w:docDefaults>
+    <w:rPrDefault>
+      <w:rPr>
+        <w:rFonts w:asciiTheme="minorHAnsi" w:eastAsiaTheme="minorEastAsia" w:hAnsiTheme="minorHAnsi" w:cstheme="minorBidi"/>
+        <w:sz w:val="24"/>
+        <w:szCs w:val="24"/>
+        <w:lang w:val="en-US" w:eastAsia="en-US" w:bidi="ar-SA"/>
+      </w:rPr>
+    </w:rPrDefault>
+    <w:pPrDefault/>
+  </w:docDefaults>
+  <w:latentStyles w:defLockedState="0" w:defUIPriority="99" w:defSemiHidden="1" w:defUnhideWhenUsed="1" w:defQFormat="0" w:count="276">
+    <w:lsdException w:name="Normal" w:semiHidden="0" w:uiPriority="0" w:unhideWhenUsed="0" w:qFormat="1"/>
+    <w:lsdException w:name="heading 1" w:semiHidden="0" w:uiPriority="9" w:unhideWhenUsed="0" w:qFormat="1"/>
+    <w:lsdException w:name="heading 2" w:uiPriority="9" w:qFormat="1"/>
+    <w:lsdException w:name="heading 3" w:uiPriority="9" w:qFormat="1"/>
+    <w:lsdException w:name="heading 4" w:uiPriority="9" w:qFormat="1"/>
+    <w:lsdException w:name="heading 5" w:uiPriority="9" w:qFormat="1"/>
+    <w:lsdException w:name="heading 6" w:uiPriority="9" w:qFormat="1"/>
+    <w:lsdException w:name="heading 7" w:uiPriority="9" w:qFormat="1"/>
+    <w:lsdException w:name="heading 8" w:uiPriority="9" w:qFormat="1"/>
+    <w:lsdException w:name="heading 9" w:uiPriority="9" w:qFormat="1"/>
+    <w:lsdException w:name="toc 1" w:uiPriority="39"/>
+    <w:lsdException w:name="toc 2" w:uiPriority="39"/>
+    <w:lsdException w:name="toc 3" w:uiPriority="39"/>
+    <w:lsdException w:name="toc 4" w:uiPriority="39"/>
+    <w:lsdException w:name="toc 5" w:uiPriority="39"/>
+    <w:lsdException w:name="toc 6" w:uiPriority="39"/>
+    <w:lsdException w:name="toc 7" w:uiPriority="39"/>
+    <w:lsdException w:name="toc 8" w:uiPriority="39"/>
+    <w:lsdException w:name="toc 9" w:uiPriority="39"/>
+    <w:lsdException w:name="caption" w:uiPriority="35" w:qFormat="1"/>
+    <w:lsdException w:name="Title" w:semiHidden="0" w:uiPriority="10" w:unhideWhenUsed="0" w:qFormat="1"/>
+    <w:lsdException w:name="Default Paragraph Font" w:uiPriority="1"/>
+    <w:lsdException w:name="Subtitle" w:semiHidden="0" w:uiPriority="11" w:unhideWhenUsed="0" w:qFormat="1"/>
+    <w:lsdException w:name="Strong" w:semiHidden="0" w:uiPriority="22" w:unhideWhenUsed="0" w:qFormat="1"/>
+    <w:lsdException w:name="Emphasis" w:semiHidden="0" w:uiPriority="20" w:unhideWhenUsed="0" w:qFormat="1"/>
+    <w:lsdException w:name="Table Grid" w:semiHidden="0" w:uiPriority="59" w:unhideWhenUsed="0"/>
+    <w:lsdException w:name="Note Level 1" w:semiHidden="0" w:unhideWhenUsed="0"/>
+    <w:lsdException w:name="Note Level 2" w:semiHidden="0" w:unhideWhenUsed="0"/>
+    <w:lsdException w:name="Note Level 3" w:semiHidden="0" w:unhideWhenUsed="0"/>
+    <w:lsdException w:name="Note Level 4" w:semiHidden="0" w:unhideWhenUsed="0"/>
+    <w:lsdException w:name="Note Level 5" w:semiHidden="0" w:unhideWhenUsed="0"/>
+    <w:lsdException w:name="Note Level 6" w:semiHidden="0" w:unhideWhenUsed="0"/>
+    <w:lsdException w:name="Note Level 7" w:semiHidden="0" w:unhideWhenUsed="0"/>
+    <w:lsdException w:name="Note Level 8" w:semiHidden="0" w:unhideWhenUsed="0"/>
+    <w:lsdException w:name="Note Level 9" w:semiHidden="0" w:unhideWhenUsed="0"/>
+    <w:lsdException w:name="Placeholder Text" w:unhideWhenUsed="0"/>
+    <w:lsdException w:name="No Spacing" w:semiHidden="0" w:uiPriority="1" w:unhideWhenUsed="0" w:qFormat="1"/>
+    <w:lsdException w:name="Light Shading" w:semiHidden="0" w:uiPriority="60" w:unhideWhenUsed="0"/>
+    <w:lsdException w:name="Light List" w:semiHidden="0" w:uiPriority="61" w:unhideWhenUsed="0"/>
+    <w:lsdException w:name="Light Grid" w:semiHidden="0" w:uiPriority="62" w:unhideWhenUsed="0"/>
+    <w:lsdException w:name="Medium Shading 1" w:semiHidden="0" w:uiPriority="63" w:unhideWhenUsed="0"/>
+    <w:lsdException w:name="Medium Shading 2" w:semiHidden="0" w:uiPriority="64" w:unhideWhenUsed="0"/>
+    <w:lsdException w:name="Medium List 1" w:semiHidden="0" w:uiPriority="65" w:unhideWhenUsed="0"/>
+    <w:lsdException w:name="Medium List 2" w:semiHidden="0" w:uiPriority="66" w:unhideWhenUsed="0"/>
+    <w:lsdException w:name="Medium Grid 1" w:semiHidden="0" w:uiPriority="67" w:unhideWhenUsed="0"/>
+    <w:lsdException w:name="Medium Grid 2" w:semiHidden="0" w:uiPriority="68" w:unhideWhenUsed="0"/>
+    <w:lsdException w:name="Medium Grid 3" w:semiHidden="0" w:uiPriority="69" w:unhideWhenUsed="0"/>
+    <w:lsdException w:name="Dark List" w:semiHidden="0" w:uiPriority="70" w:unhideWhenUsed="0"/>
+    <w:lsdException w:name="Colorful Shading" w:semiHidden="0" w:uiPriority="71" w:unhideWhenUsed="0"/>
+    <w:lsdException w:name="Colorful List" w:semiHidden="0" w:uiPriority="72" w:unhideWhenUsed="0"/>
+    <w:lsdException w:name="Colorful Grid" w:semiHidden="0" w:uiPriority="73" w:unhideWhenUsed="0"/>
+    <w:lsdException w:name="Light Shading Accent 1" w:semiHidden="0" w:uiPriority="60" w:unhideWhenUsed="0"/>
+    <w:lsdException w:name="Light List Accent 1" w:semiHidden="0" w:uiPriority="61" w:unhideWhenUsed="0"/>
+    <w:lsdException w:name="Light Grid Accent 1" w:semiHidden="0" w:uiPriority="62" w:unhideWhenUsed="0"/>
+    <w:lsdException w:name="Medium Shading 1 Accent 1" w:semiHidden="0" w:uiPriority="63" w:unhideWhenUsed="0"/>
+    <w:lsdException w:name="Medium Shading 2 Accent 1" w:semiHidden="0" w:uiPriority="64" w:unhideWhenUsed="0"/>
+    <w:lsdException w:name="Medium List 1 Accent 1" w:semiHidden="0" w:uiPriority="65" w:unhideWhenUsed="0"/>
+    <w:lsdException w:name="Revision" w:unhideWhenUsed="0"/>
+    <w:lsdException w:name="List Paragraph" w:semiHidden="0" w:uiPriority="34" w:unhideWhenUsed="0" w:qFormat="1"/>
+    <w:lsdException w:name="Quote" w:semiHidden="0" w:uiPriority="29" w:unhideWhenUsed="0" w:qFormat="1"/>
+    <w:lsdException w:name="Intense Quote" w:semiHidden="0" w:uiPriority="30" w:unhideWhenUsed="0" w:qFormat="1"/>
+    <w:lsdException w:name="Medium List 2 Accent 1" w:semiHidden="0" w:uiPriority="66" w:unhideWhenUsed="0"/>
+    <w:lsdException w:name="Medium Grid 1 Accent 1" w:semiHidden="0" w:uiPriority="67" w:unhideWhenUsed="0"/>
+    <w:lsdException w:name="Medium Grid 2 Accent 1" w:semiHidden="0" w:uiPriority="68" w:unhideWhenUsed="0"/>
+    <w:lsdException w:name="Medium Grid 3 Accent 1" w:semiHidden="0" w:uiPriority="69" w:unhideWhenUsed="0"/>
+    <w:lsdException w:name="Dark List Accent 1" w:semiHidden="0" w:uiPriority="70" w:unhideWhenUsed="0"/>
+    <w:lsdException w:name="Colorful Shading Accent 1" w:semiHidden="0" w:uiPriority="71" w:unhideWhenUsed="0"/>
+    <w:lsdException w:name="Colorful List Accent 1" w:semiHidden="0" w:uiPriority="72" w:unhideWhenUsed="0"/>
+    <w:lsdException w:name="Colorful Grid Accent 1" w:semiHidden="0" w:uiPriority="73" w:unhideWhenUsed="0"/>
+    <w:lsdException w:name="Light Shading Accent 2" w:semiHidden="0" w:uiPriority="60" w:unhideWhenUsed="0"/>
+    <w:lsdException w:name="Light List Accent 2" w:semiHidden="0" w:uiPriority="61" w:unhideWhenUsed="0"/>
+    <w:lsdException w:name="Light Grid Accent 2" w:semiHidden="0" w:uiPriority="62" w:unhideWhenUsed="0"/>
+    <w:lsdException w:name="Medium Shading 1 Accent 2" w:semiHidden="0" w:uiPriority="63" w:unhideWhenUsed="0"/>
+    <w:lsdException w:name="Medium Shading 2 Accent 2" w:semiHidden="0" w:uiPriority="64" w:unhideWhenUsed="0"/>
+    <w:lsdException w:name="Medium List 1 Accent 2" w:semiHidden="0" w:uiPriority="65" w:unhideWhenUsed="0"/>
+    <w:lsdException w:name="Medium List 2 Accent 2" w:semiHidden="0" w:uiPriority="66" w:unhideWhenUsed="0"/>
+    <w:lsdException w:name="Medium Grid 1 Accent 2" w:semiHidden="0" w:uiPriority="67" w:unhideWhenUsed="0"/>
+    <w:lsdException w:name="Medium Grid 2 Accent 2" w:semiHidden="0" w:uiPriority="68" w:unhideWhenUsed="0"/>
+    <w:lsdException w:name="Medium Grid 3 Accent 2" w:semiHidden="0" w:uiPriority="69" w:unhideWhenUsed="0"/>
+    <w:lsdException w:name="Dark List Accent 2" w:semiHidden="0" w:uiPriority="70" w:unhideWhenUsed="0"/>
+    <w:lsdException w:name="Colorful Shading Accent 2" w:semiHidden="0" w:uiPriority="71" w:unhideWhenUsed="0"/>
+    <w:lsdException w:name="Colorful List Accent 2" w:semiHidden="0" w:uiPriority="72" w:unhideWhenUsed="0"/>
+    <w:lsdException w:name="Colorful Grid Accent 2" w:semiHidden="0" w:uiPriority="73" w:unhideWhenUsed="0"/>
+    <w:lsdException w:name="Light Shading Accent 3" w:semiHidden="0" w:uiPriority="60" w:unhideWhenUsed="0"/>
+    <w:lsdException w:name="Light List Accent 3" w:semiHidden="0" w:uiPriority="61" w:unhideWhenUsed="0"/>
+    <w:lsdException w:name="Light Grid Accent 3" w:semiHidden="0" w:uiPriority="62" w:unhideWhenUsed="0"/>
+    <w:lsdException w:name="Medium Shading 1 Accent 3" w:semiHidden="0" w:uiPriority="63" w:unhideWhenUsed="0"/>
+    <w:lsdException w:name="Medium Shading 2 Accent 3" w:semiHidden="0" w:uiPriority="64" w:unhideWhenUsed="0"/>
+    <w:lsdException w:name="Medium List 1 Accent 3" w:semiHidden="0" w:uiPriority="65" w:unhideWhenUsed="0"/>
+    <w:lsdException w:name="Medium List 2 Accent 3" w:semiHidden="0" w:uiPriority="66" w:unhideWhenUsed="0"/>
+    <w:lsdException w:name="Medium Grid 1 Accent 3" w:semiHidden="0" w:uiPriority="67" w:unhideWhenUsed="0"/>
+    <w:lsdException w:name="Medium Grid 2 Accent 3" w:semiHidden="0" w:uiPriority="68" w:unhideWhenUsed="0"/>
+    <w:lsdException w:name="Medium Grid 3 Accent 3" w:semiHidden="0" w:uiPriority="69" w:unhideWhenUsed="0"/>
+    <w:lsdException w:name="Dark List Accent 3" w:semiHidden="0" w:uiPriority="70" w:unhideWhenUsed="0"/>
+    <w:lsdException w:name="Colorful Shading Accent 3" w:semiHidden="0" w:uiPriority="71" w:unhideWhenUsed="0"/>
+    <w:lsdException w:name="Colorful List Accent 3" w:semiHidden="0" w:uiPriority="72" w:unhideWhenUsed="0"/>
+    <w:lsdException w:name="Colorful Grid Accent 3" w:semiHidden="0" w:uiPriority="73" w:unhideWhenUsed="0"/>
+    <w:lsdException w:name="Light Shading Accent 4" w:semiHidden="0" w:uiPriority="60" w:unhideWhenUsed="0"/>
+    <w:lsdException w:name="Light List Accent 4" w:semiHidden="0" w:uiPriority="61" w:unhideWhenUsed="0"/>
+    <w:lsdException w:name="Light Grid Accent 4" w:semiHidden="0" w:uiPriority="62" w:unhideWhenUsed="0"/>
+    <w:lsdException w:name="Medium Shading 1 Accent 4" w:semiHidden="0" w:uiPriority="63" w:unhideWhenUsed="0"/>
+    <w:lsdException w:name="Medium Shading 2 Accent 4" w:semiHidden="0" w:uiPriority="64" w:unhideWhenUsed="0"/>
+    <w:lsdException w:name="Medium List 1 Accent 4" w:semiHidden="0" w:uiPriority="65" w:unhideWhenUsed="0"/>
+    <w:lsdException w:name="Medium List 2 Accent 4" w:semiHidden="0" w:uiPriority="66" w:unhideWhenUsed="0"/>
+    <w:lsdException w:name="Medium Grid 1 Accent 4" w:semiHidden="0" w:uiPriority="67" w:unhideWhenUsed="0"/>
+    <w:lsdException w:name="Medium Grid 2 Accent 4" w:semiHidden="0" w:uiPriority="68" w:unhideWhenUsed="0"/>
+    <w:lsdException w:name="Medium Grid 3 Accent 4" w:semiHidden="0" w:uiPriority="69" w:unhideWhenUsed="0"/>
+    <w:lsdException w:name="Dark List Accent 4" w:semiHidden="0" w:uiPriority="70" w:unhideWhenUsed="0"/>
+    <w:lsdException w:name="Colorful Shading Accent 4" w:semiHidden="0" w:uiPriority="71" w:unhideWhenUsed="0"/>
+    <w:lsdException w:name="Colorful List Accent 4" w:semiHidden="0" w:uiPriority="72" w:unhideWhenUsed="0"/>
+    <w:lsdException w:name="Colorful Grid Accent 4" w:semiHidden="0" w:uiPriority="73" w:unhideWhenUsed="0"/>
+    <w:lsdException w:name="Light Shading Accent 5" w:semiHidden="0" w:uiPriority="60" w:unhideWhenUsed="0"/>
+    <w:lsdException w:name="Light List Accent 5" w:semiHidden="0" w:uiPriority="61" w:unhideWhenUsed="0"/>
+    <w:lsdException w:name="Light Grid Accent 5" w:semiHidden="0" w:uiPriority="62" w:unhideWhenUsed="0"/>
+    <w:lsdException w:name="Medium Shading 1 Accent 5" w:semiHidden="0" w:uiPriority="63" w:unhideWhenUsed="0"/>
+    <w:lsdException w:name="Medium Shading 2 Accent 5" w:semiHidden="0" w:uiPriority="64" w:unhideWhenUsed="0"/>
+    <w:lsdException w:name="Medium List 1 Accent 5" w:semiHidden="0" w:uiPriority="65" w:unhideWhenUsed="0"/>
+    <w:lsdException w:name="Medium List 2 Accent 5" w:semiHidden="0" w:uiPriority="66" w:unhideWhenUsed="0"/>
+    <w:lsdException w:name="Medium Grid 1 Accent 5" w:semiHidden="0" w:uiPriority="67" w:unhideWhenUsed="0"/>
+    <w:lsdException w:name="Medium Grid 2 Accent 5" w:semiHidden="0" w:uiPriority="68" w:unhideWhenUsed="0"/>
+    <w:lsdException w:name="Medium Grid 3 Accent 5" w:semiHidden="0" w:uiPriority="69" w:unhideWhenUsed="0"/>
+    <w:lsdException w:name="Dark List Accent 5" w:semiHidden="0" w:uiPriority="70" w:unhideWhenUsed="0"/>
+    <w:lsdException w:name="Colorful Shading Accent 5" w:semiHidden="0" w:uiPriority="71" w:unhideWhenUsed="0"/>
+    <w:lsdException w:name="Colorful List Accent 5" w:semiHidden="0" w:uiPriority="72" w:unhideWhenUsed="0"/>
+    <w:lsdException w:name="Colorful Grid Accent 5" w:semiHidden="0" w:uiPriority="73" w:unhideWhenUsed="0"/>
+    <w:lsdException w:name="Light Shading Accent 6" w:semiHidden="0" w:uiPriority="60" w:unhideWhenUsed="0"/>
+    <w:lsdException w:name="Light List Accent 6" w:semiHidden="0" w:uiPriority="61" w:unhideWhenUsed="0"/>
+    <w:lsdException w:name="Light Grid Accent 6" w:semiHidden="0" w:uiPriority="62" w:unhideWhenUsed="0"/>
+    <w:lsdException w:name="Medium Shading 1 Accent 6" w:semiHidden="0" w:uiPriority="63" w:unhideWhenUsed="0"/>
+    <w:lsdException w:name="Medium Shading 2 Accent 6" w:semiHidden="0" w:uiPriority="64" w:unhideWhenUsed="0"/>
+    <w:lsdException w:name="Medium List 1 Accent 6" w:semiHidden="0" w:uiPriority="65" w:unhideWhenUsed="0"/>
+    <w:lsdException w:name="Medium List 2 Accent 6" w:semiHidden="0" w:uiPriority="66" w:unhideWhenUsed="0"/>
+    <w:lsdException w:name="Medium Grid 1 Accent 6" w:semiHidden="0" w:uiPriority="67" w:unhideWhenUsed="0"/>
+    <w:lsdException w:name="Medium Grid 2 Accent 6" w:semiHidden="0" w:uiPriority="68" w:unhideWhenUsed="0"/>
+    <w:lsdException w:name="Medium Grid 3 Accent 6" w:semiHidden="0" w:uiPriority="69" w:unhideWhenUsed="0"/>
+    <w:lsdException w:name="Dark List Accent 6" w:semiHidden="0" w:uiPriority="70" w:unhideWhenUsed="0"/>
+    <w:lsdException w:name="Colorful Shading Accent 6" w:semiHidden="0" w:uiPriority="71" w:unhideWhenUsed="0"/>
+    <w:lsdException w:name="Colorful List Accent 6" w:semiHidden="0" w:uiPriority="72" w:unhideWhenUsed="0"/>
+    <w:lsdException w:name="Colorful Grid Accent 6" w:semiHidden="0" w:uiPriority="73" w:unhideWhenUsed="0"/>
+    <w:lsdException w:name="Subtle Emphasis" w:semiHidden="0" w:uiPriority="19" w:unhideWhenUsed="0" w:qFormat="1"/>
+    <w:lsdException w:name="Intense Emphasis" w:semiHidden="0" w:uiPriority="21" w:unhideWhenUsed="0" w:qFormat="1"/>
+    <w:lsdException w:name="Subtle Reference" w:semiHidden="0" w:uiPriority="31" w:unhideWhenUsed="0" w:qFormat="1"/>
+    <w:lsdException w:name="Intense Reference" w:semiHidden="0" w:uiPriority="32" w:unhideWhenUsed="0" w:qFormat="1"/>
+    <w:lsdException w:name="Book Title" w:semiHidden="0" w:uiPriority="33" w:unhideWhenUsed="0" w:qFormat="1"/>
+    <w:lsdException w:name="Bibliography" w:uiPriority="37"/>
+    <w:lsdException w:name="TOC Heading" w:uiPriority="39" w:qFormat="1"/>
   </w:latentStyles>
   <w:style w:type="paragraph" w:default="1" w:styleId="Normal">
     <w:name w:val="Normal"/>

</xml_diff>

<commit_message>
rolling back to before email validation, but adding in newer report version
</commit_message>
<xml_diff>
--- a/project-report.docx
+++ b/project-report.docx
@@ -155,8 +155,13 @@
         <w:jc w:val="center"/>
       </w:pPr>
       <w:r>
-        <w:t>Jason Flinn</w:t>
-      </w:r>
+        <w:t xml:space="preserve">Jason </w:t>
+      </w:r>
+      <w:proofErr w:type="spellStart"/>
+      <w:r>
+        <w:t>Flinn</w:t>
+      </w:r>
+      <w:proofErr w:type="spellEnd"/>
     </w:p>
     <w:p>
       <w:pPr>
@@ -285,7 +290,23 @@
         <w:t xml:space="preserve"> Carlo wrote section IV.</w:t>
       </w:r>
       <w:r>
-        <w:t xml:space="preserve">  Our group communicated with the Slack chat app and used git and github to keep the code under version control.</w:t>
+        <w:t xml:space="preserve">  Our group communicated with the Slack chat app and used </w:t>
+      </w:r>
+      <w:proofErr w:type="spellStart"/>
+      <w:r>
+        <w:t>git</w:t>
+      </w:r>
+      <w:proofErr w:type="spellEnd"/>
+      <w:r>
+        <w:t xml:space="preserve"> and </w:t>
+      </w:r>
+      <w:proofErr w:type="spellStart"/>
+      <w:r>
+        <w:t>github</w:t>
+      </w:r>
+      <w:proofErr w:type="spellEnd"/>
+      <w:r>
+        <w:t xml:space="preserve"> to keep the code under version control.</w:t>
       </w:r>
     </w:p>
     <w:p>
@@ -334,14 +355,20 @@
     </w:p>
     <w:p>
       <w:r>
+        <w:tab/>
+        <w:t xml:space="preserve">Multiple entries with the same name were created so that we can test for the possibility of multiple records being displayed within the Find() function. The two “Joe Smith” entries were given different e-mail addresses so that we can differentiate the two records. </w:t>
+      </w:r>
+    </w:p>
+    <w:p>
+      <w:r>
         <w:rPr>
           <w:noProof/>
         </w:rPr>
         <w:drawing>
-          <wp:inline distT="0" distB="0" distL="0" distR="0" wp14:anchorId="16A3133D" wp14:editId="0A373700">
-            <wp:extent cx="5486400" cy="1676400"/>
+          <wp:inline distT="0" distB="0" distL="0" distR="0" wp14:anchorId="37069DC4" wp14:editId="5DF90BCD">
+            <wp:extent cx="5486400" cy="889000"/>
             <wp:effectExtent l="0" t="0" r="0" b="0"/>
-            <wp:docPr id="1" name="Picture 1" descr="Macintosh HD:Users:markmcdermott:Desktop:Screen Shot 2017-03-05 at 6.00.55 PM.png"/>
+            <wp:docPr id="8" name="Picture 1" descr="Macintosh HD:Users:markmcdermott:Desktop:Screen Shot 2017-03-07 at 8.40.00 AM.png"/>
             <wp:cNvGraphicFramePr>
               <a:graphicFrameLocks xmlns:a="http://schemas.openxmlformats.org/drawingml/2006/main" noChangeAspect="1"/>
             </wp:cNvGraphicFramePr>
@@ -349,13 +376,13 @@
               <a:graphicData uri="http://schemas.openxmlformats.org/drawingml/2006/picture">
                 <pic:pic xmlns:pic="http://schemas.openxmlformats.org/drawingml/2006/picture">
                   <pic:nvPicPr>
-                    <pic:cNvPr id="0" name="Picture 1" descr="Macintosh HD:Users:markmcdermott:Desktop:Screen Shot 2017-03-05 at 6.00.55 PM.png"/>
+                    <pic:cNvPr id="0" name="Picture 1" descr="Macintosh HD:Users:markmcdermott:Desktop:Screen Shot 2017-03-07 at 8.40.00 AM.png"/>
                     <pic:cNvPicPr>
                       <a:picLocks noChangeAspect="1" noChangeArrowheads="1"/>
                     </pic:cNvPicPr>
                   </pic:nvPicPr>
                   <pic:blipFill>
-                    <a:blip r:embed="rId5">
+                    <a:blip r:embed="rId6">
                       <a:extLst>
                         <a:ext uri="{28A0092B-C50C-407E-A947-70E740481C1C}">
                           <a14:useLocalDpi xmlns:a14="http://schemas.microsoft.com/office/drawing/2010/main" val="0"/>
@@ -370,7 +397,7 @@
                   <pic:spPr bwMode="auto">
                     <a:xfrm>
                       <a:off x="0" y="0"/>
-                      <a:ext cx="5486400" cy="1676400"/>
+                      <a:ext cx="5486400" cy="889000"/>
                     </a:xfrm>
                     <a:prstGeom prst="rect">
                       <a:avLst/>
@@ -456,7 +483,116 @@
         <w:ind w:firstLine="720"/>
       </w:pPr>
       <w:r>
-        <w:t>The find function uses a series of if statements to do some error checking.  First it checks that the database exists and if it doesn’t, it prints an error and returns to the main function.  Then it ???</w:t>
+        <w:t>The find function uses a series of if statements to do some error checking.  First it checks that the database exists and if it doesn’t, it prints an error and returns to</w:t>
+      </w:r>
+      <w:r>
+        <w:t xml:space="preserve"> the main function.  Then it </w:t>
+      </w:r>
+      <w:r>
+        <w:t xml:space="preserve">checks if it has not been passed arguments with </w:t>
+      </w:r>
+      <w:r>
+        <w:t xml:space="preserve">if </w:t>
+      </w:r>
+      <w:proofErr w:type="gramStart"/>
+      <w:r>
+        <w:t>[ "</w:t>
+      </w:r>
+      <w:proofErr w:type="gramEnd"/>
+      <w:r>
+        <w:t>$#" -</w:t>
+      </w:r>
+      <w:proofErr w:type="spellStart"/>
+      <w:r>
+        <w:t>eq</w:t>
+      </w:r>
+      <w:proofErr w:type="spellEnd"/>
+      <w:r>
+        <w:t xml:space="preserve"> 0 ]</w:t>
+      </w:r>
+      <w:r>
+        <w:t xml:space="preserve"> and if </w:t>
+      </w:r>
+      <w:proofErr w:type="spellStart"/>
+      <w:r>
+        <w:t>thre</w:t>
+      </w:r>
+      <w:proofErr w:type="spellEnd"/>
+      <w:r>
+        <w:t xml:space="preserve"> are no arguments it does read –p asking for the name, address, phone and email.  If there is an argument, it sets it equal to the variable reply with </w:t>
+      </w:r>
+      <w:r>
+        <w:t>reply="$1"</w:t>
+      </w:r>
+      <w:r>
+        <w:t xml:space="preserve">.  Then it </w:t>
+      </w:r>
+      <w:proofErr w:type="spellStart"/>
+      <w:r>
+        <w:t>greps</w:t>
+      </w:r>
+      <w:proofErr w:type="spellEnd"/>
+      <w:r>
+        <w:t xml:space="preserve"> reply.  If </w:t>
+      </w:r>
+      <w:proofErr w:type="spellStart"/>
+      <w:r>
+        <w:t>grep</w:t>
+      </w:r>
+      <w:proofErr w:type="spellEnd"/>
+      <w:r>
+        <w:t xml:space="preserve"> finds nothing</w:t>
+      </w:r>
+      <w:r>
+        <w:t xml:space="preserve"> or if reply is empty or is just a colon</w:t>
+      </w:r>
+      <w:r>
+        <w:t>, it notifies t</w:t>
+      </w:r>
+      <w:r>
+        <w:t xml:space="preserve">he user and returns 1.  Then use </w:t>
+      </w:r>
+      <w:proofErr w:type="spellStart"/>
+      <w:r>
+        <w:t>iconv</w:t>
+      </w:r>
+      <w:proofErr w:type="spellEnd"/>
+      <w:r>
+        <w:t xml:space="preserve"> –l and </w:t>
+      </w:r>
+      <w:proofErr w:type="spellStart"/>
+      <w:r>
+        <w:t>grep</w:t>
+      </w:r>
+      <w:proofErr w:type="spellEnd"/>
+      <w:r>
+        <w:t xml:space="preserve"> to search for the value of reply in the database variable.  </w:t>
+      </w:r>
+      <w:proofErr w:type="spellStart"/>
+      <w:r>
+        <w:t>Iconv</w:t>
+      </w:r>
+      <w:proofErr w:type="spellEnd"/>
+      <w:r>
+        <w:t xml:space="preserve"> makes the database searchable by </w:t>
+      </w:r>
+      <w:proofErr w:type="spellStart"/>
+      <w:r>
+        <w:t>grep</w:t>
+      </w:r>
+      <w:proofErr w:type="spellEnd"/>
+      <w:r>
+        <w:t xml:space="preserve">.  We then pipe this to head to print the first ten lines and to </w:t>
+      </w:r>
+      <w:proofErr w:type="spellStart"/>
+      <w:proofErr w:type="gramStart"/>
+      <w:r>
+        <w:t>tr</w:t>
+      </w:r>
+      <w:proofErr w:type="spellEnd"/>
+      <w:proofErr w:type="gramEnd"/>
+      <w:r>
+        <w:t xml:space="preserve"> to replace colons with spaces.</w:t>
       </w:r>
     </w:p>
     <w:p>
@@ -464,6 +600,9 @@
         <w:ind w:firstLine="720"/>
       </w:pPr>
       <w:r>
+        <w:t xml:space="preserve"> </w:t>
+      </w:r>
+      <w:r>
         <w:t xml:space="preserve">For our add user functionality we </w:t>
       </w:r>
       <w:r>
@@ -479,7 +618,11 @@
         <w:t xml:space="preserve">  </w:t>
       </w:r>
       <w:r>
-        <w:t xml:space="preserve">Each input is then validated to check if the input entered matches the type of data needed for that field. </w:t>
+        <w:t xml:space="preserve">Each input is then </w:t>
+      </w:r>
+      <w:r>
+        <w:lastRenderedPageBreak/>
+        <w:t xml:space="preserve">validated to check if the input entered matches the type of data needed for that field. </w:t>
       </w:r>
       <w:r>
         <w:t xml:space="preserve"> We val</w:t>
@@ -494,7 +637,15 @@
         <w:t xml:space="preserve"> </w:t>
       </w:r>
       <w:r>
-        <w:t xml:space="preserve"> The name, address, phone and email use while [ ${#VARNAME} – lt 1 ] to check if the user just hit enter instead of entering the needed input.  </w:t>
+        <w:t xml:space="preserve"> The name, address, phone and email use while [ ${#VARNAME} – </w:t>
+      </w:r>
+      <w:proofErr w:type="spellStart"/>
+      <w:r>
+        <w:t>lt</w:t>
+      </w:r>
+      <w:proofErr w:type="spellEnd"/>
+      <w:r>
+        <w:t xml:space="preserve"> 1 ] to check if the user just hit enter instead of entering the needed input.  </w:t>
       </w:r>
       <w:r>
         <w:t>Inside the while loop, we use read –p with a string argument to notify the user that no input was submitted and to try again.  This while will continue to execute as long as the user keeps hitting return and entering no input.</w:t>
@@ -503,74 +654,89 @@
         <w:t xml:space="preserve"> </w:t>
       </w:r>
       <w:r>
+        <w:t xml:space="preserve"> The error checking for phone is while [ ${#CONPHONE} –</w:t>
+      </w:r>
+      <w:proofErr w:type="spellStart"/>
+      <w:r>
+        <w:t>gt</w:t>
+      </w:r>
+      <w:proofErr w:type="spellEnd"/>
+      <w:r>
+        <w:t xml:space="preserve"> 7 ], which checks if the user entered more than the seven needed digits.  If they did enter too many digits, then </w:t>
+      </w:r>
+      <w:r>
+        <w:t>the while loop executes and uses read –p with a string argument that notifies the user that too many digits were entered.  After we error check each input we th</w:t>
+      </w:r>
+      <w:r>
+        <w:t>en u</w:t>
+      </w:r>
+      <w:r>
+        <w:t xml:space="preserve">se </w:t>
+      </w:r>
+      <w:proofErr w:type="spellStart"/>
+      <w:r>
+        <w:t>printf</w:t>
+      </w:r>
+      <w:proofErr w:type="spellEnd"/>
+      <w:r>
         <w:t xml:space="preserve"> </w:t>
       </w:r>
       <w:r>
+        <w:t xml:space="preserve">with </w:t>
+      </w:r>
+      <w:r>
+        <w:t xml:space="preserve">the </w:t>
+      </w:r>
+      <w:r>
+        <w:t>stream extraction operator</w:t>
+      </w:r>
+      <w:r>
+        <w:t xml:space="preserve"> to put </w:t>
+      </w:r>
+      <w:r>
+        <w:t>each new input</w:t>
+      </w:r>
+      <w:r>
+        <w:t>, concatenated with a colon,</w:t>
+      </w:r>
+      <w:r>
+        <w:t xml:space="preserve"> into the database before moving on to the next.</w:t>
+      </w:r>
+      <w:r>
+        <w:t xml:space="preserve">  Here is an example, for putting the address input</w:t>
+      </w:r>
+      <w:r>
+        <w:t xml:space="preserve"> in the database:</w:t>
+      </w:r>
+      <w:r>
+        <w:t xml:space="preserve"> </w:t>
+      </w:r>
+      <w:proofErr w:type="spellStart"/>
+      <w:r>
+        <w:t>printf</w:t>
+      </w:r>
+      <w:proofErr w:type="spellEnd"/>
+      <w:r>
+        <w:t xml:space="preserve"> "${CONADD}:" &gt;&gt; $database</w:t>
+      </w:r>
+    </w:p>
+    <w:p>
+      <w:pPr>
+        <w:ind w:firstLine="720"/>
+      </w:pPr>
+      <w:r>
+        <w:t xml:space="preserve">For the update record functionality, the user has the choice to search for a record to update, or to see a list of all records and in both cases, make a selection based on record number.  Once the user has selected the desired record, they are prompted to provide new record information.  After update information has been entered, it replaces the existing information in the database, and the user is returned to the update record menu. </w:t>
+      </w:r>
+    </w:p>
+    <w:p>
+      <w:pPr>
+        <w:ind w:firstLine="720"/>
+      </w:pPr>
+      <w:r>
+        <w:rPr>
+          <w:noProof/>
+        </w:rPr>
         <w:lastRenderedPageBreak/>
-        <w:t xml:space="preserve">The error checking for phone is while [ ${#CONPHONE} –gt 7 ], which checks if the user entered more than the seven needed digits.  If they did enter too many digits, then </w:t>
-      </w:r>
-      <w:r>
-        <w:t>the while loop executes and uses read –p with a string argument that notifies the user that too many digits were entered.  After we error check each input we th</w:t>
-      </w:r>
-      <w:r>
-        <w:t>en u</w:t>
-      </w:r>
-      <w:r>
-        <w:t xml:space="preserve">se </w:t>
-      </w:r>
-      <w:r>
-        <w:t xml:space="preserve">printf </w:t>
-      </w:r>
-      <w:r>
-        <w:t xml:space="preserve">with </w:t>
-      </w:r>
-      <w:r>
-        <w:t xml:space="preserve">the </w:t>
-      </w:r>
-      <w:r>
-        <w:t>stream extraction operator</w:t>
-      </w:r>
-      <w:r>
-        <w:t xml:space="preserve"> to put </w:t>
-      </w:r>
-      <w:r>
-        <w:t>each new input</w:t>
-      </w:r>
-      <w:r>
-        <w:t>, concatenated with a colon,</w:t>
-      </w:r>
-      <w:r>
-        <w:t xml:space="preserve"> into the database before moving on to the next.</w:t>
-      </w:r>
-      <w:r>
-        <w:t xml:space="preserve">  Here is an example, for putting the address input</w:t>
-      </w:r>
-      <w:r>
-        <w:t xml:space="preserve"> in the database:</w:t>
-      </w:r>
-      <w:r>
-        <w:t xml:space="preserve"> </w:t>
-      </w:r>
-      <w:r>
-        <w:t>printf "${CONADD}:" &gt;&gt; $database</w:t>
-      </w:r>
-    </w:p>
-    <w:p>
-      <w:pPr>
-        <w:ind w:firstLine="720"/>
-      </w:pPr>
-      <w:r>
-        <w:t xml:space="preserve">For the update record functionality, the user has the choice to search for a record to update, or to see a list of all records and in both cases, make a selection based on record number.  Once the user has selected the desired record, they are prompted to provide new record information.  After update information has been entered, it replaces the existing information in the database, and the user is returned to the update record menu. </w:t>
-      </w:r>
-    </w:p>
-    <w:p>
-      <w:pPr>
-        <w:ind w:firstLine="720"/>
-      </w:pPr>
-      <w:r>
-        <w:rPr>
-          <w:noProof/>
-        </w:rPr>
         <w:drawing>
           <wp:inline distT="0" distB="0" distL="0" distR="0" wp14:anchorId="7BA72B2E" wp14:editId="5208DD4D">
             <wp:extent cx="5486400" cy="4925695"/>
@@ -587,7 +753,7 @@
                     <pic:cNvPicPr/>
                   </pic:nvPicPr>
                   <pic:blipFill>
-                    <a:blip r:embed="rId6"/>
+                    <a:blip r:embed="rId7"/>
                     <a:stretch>
                       <a:fillRect/>
                     </a:stretch>
@@ -622,7 +788,15 @@
         <w:tab/>
       </w:r>
       <w:r>
-        <w:t>.  If the  the database is not there, we notify the user and return to the main menu.</w:t>
+        <w:t xml:space="preserve">.  If the  </w:t>
+      </w:r>
+      <w:proofErr w:type="spellStart"/>
+      <w:r>
+        <w:t>the</w:t>
+      </w:r>
+      <w:proofErr w:type="spellEnd"/>
+      <w:r>
+        <w:t xml:space="preserve"> database is not there, we notify the user and return to the main menu.</w:t>
       </w:r>
       <w:r>
         <w:t xml:space="preserve">  Then we set some variables with strings for user notifications </w:t>
@@ -641,73 +815,162 @@
       </w:r>
     </w:p>
     <w:p>
-      <w:r>
-        <w:t>menuTitle="Update Record Menu"</w:t>
-      </w:r>
-    </w:p>
-    <w:p>
+      <w:proofErr w:type="spellStart"/>
+      <w:r>
+        <w:t>menuTitle</w:t>
+      </w:r>
+      <w:proofErr w:type="spellEnd"/>
+      <w:r>
+        <w:t>="Update Record Menu"</w:t>
+      </w:r>
+    </w:p>
+    <w:p>
+      <w:proofErr w:type="spellStart"/>
+      <w:r>
+        <w:t>optionA</w:t>
+      </w:r>
+      <w:proofErr w:type="spellEnd"/>
+      <w:r>
+        <w:t>="Search for record to update"</w:t>
+      </w:r>
+    </w:p>
+    <w:p>
+      <w:proofErr w:type="spellStart"/>
+      <w:r>
+        <w:t>optionB</w:t>
+      </w:r>
+      <w:proofErr w:type="spellEnd"/>
+      <w:r>
+        <w:t>="Select from all records"</w:t>
+      </w:r>
+    </w:p>
+    <w:p>
+      <w:r>
+        <w:t xml:space="preserve">We then have a while statement which checks if the CHOICE variable is not “m”, which would mean the user wants to return to the main menu.  Inside the while loop, a menu is printed </w:t>
+      </w:r>
+      <w:r>
+        <w:t xml:space="preserve">using </w:t>
+      </w:r>
+      <w:proofErr w:type="spellStart"/>
+      <w:r>
+        <w:t>printf</w:t>
+      </w:r>
+      <w:proofErr w:type="spellEnd"/>
+      <w:r>
+        <w:t xml:space="preserve"> and the string variables above.  The menu lets the user choose to search for a record to update or to select one record from a list of all the records.  After the </w:t>
+      </w:r>
+      <w:proofErr w:type="spellStart"/>
+      <w:r>
+        <w:t>printf</w:t>
+      </w:r>
+      <w:proofErr w:type="spellEnd"/>
+      <w:r>
+        <w:t xml:space="preserve"> statements we use read CHOICE to read the users input for the CHOICE variable. </w:t>
+      </w:r>
+    </w:p>
+    <w:p>
+      <w:r>
+        <w:tab/>
+        <w:t>Next we have a case statement in Update(), handling the heavy lifting for choosing what field to update and then updating it.</w:t>
+      </w:r>
+      <w:r>
+        <w:t xml:space="preserve">  If the user entered “a”, saying that they want to search for a field to update, we use read –p with a string argument and the CHOICE variable argument.  This asks the user to enter a search string.  We then use a while statement to error check if no string was entered.  The while is </w:t>
+      </w:r>
       <w:r>
         <w:lastRenderedPageBreak/>
-        <w:t>optionA="Search for record to update"</w:t>
-      </w:r>
-    </w:p>
-    <w:p>
-      <w:r>
-        <w:t>optionB="Select from all records"</w:t>
-      </w:r>
-    </w:p>
-    <w:p>
-      <w:r>
-        <w:t xml:space="preserve">We then have a while statement which checks if the CHOICE variable is not “m”, which would mean the user wants to return to the main menu.  Inside the while loop, a menu is printed </w:t>
-      </w:r>
-      <w:r>
-        <w:t xml:space="preserve">using printf and the string variables above.  The menu lets the user choose to search for a record to update or to select one record from a list of all the records.  After the printf statements we use read CHOICE to read the users input for the CHOICE variable. </w:t>
-      </w:r>
-    </w:p>
-    <w:p>
-      <w:r>
-        <w:tab/>
-        <w:t>Next we have a case statement in Update(), handling the heavy lifting for choosing what field to update and then updating it.</w:t>
-      </w:r>
-      <w:r>
-        <w:t xml:space="preserve">  If the user entered “a”, saying that they want to search for a field to update, we use read –p with a string argument and the CHOICE variable argument.  This asks the user to enter a search string.  We then use a while statement to error check if no string was entered.  The while is </w:t>
-      </w:r>
-      <w:r>
         <w:t>while [ -z $CHOICE ]</w:t>
       </w:r>
       <w:r>
         <w:t xml:space="preserve"> which uses –z to test if the string is null.</w:t>
       </w:r>
       <w:r>
-        <w:t xml:space="preserve">  If the string is empty, the while loop is entered, using read –p with a string and the CHOICE variable as arguments to keep asking for new input unti the input is not black.  Then we run </w:t>
-      </w:r>
-      <w:r>
-        <w:t>grep -n $CHOICE $database | tr ':' ' '</w:t>
+        <w:t xml:space="preserve">  If the string is empty, the while loop is entered, using read –p with a string and the CHOICE variable as arguments to keep asking for new input </w:t>
+      </w:r>
+      <w:proofErr w:type="spellStart"/>
+      <w:r>
+        <w:t>unti</w:t>
+      </w:r>
+      <w:proofErr w:type="spellEnd"/>
+      <w:r>
+        <w:t xml:space="preserve"> the input is not black.  Then we run </w:t>
+      </w:r>
+      <w:r>
+        <w:t xml:space="preserve">grep -n $CHOICE $database | </w:t>
+      </w:r>
+      <w:proofErr w:type="spellStart"/>
+      <w:r>
+        <w:t>tr</w:t>
+      </w:r>
+      <w:proofErr w:type="spellEnd"/>
+      <w:r>
+        <w:t xml:space="preserve"> ':' ' '</w:t>
       </w:r>
       <w:r>
         <w:t xml:space="preserve"> to find the string the user wants to search.  –n provides the line numbers.</w:t>
       </w:r>
       <w:r>
-        <w:t xml:space="preserve">  We use the pipe to pipe the found grep matches to tr which we are using to replace the colons with spaces for an easier reading experience.</w:t>
-      </w:r>
-      <w:r>
-        <w:t xml:space="preserve">  We then use an if statement with [ $? –</w:t>
-      </w:r>
-      <w:r>
-        <w:t>eq 0 ] to check grep found results.  Grep returns zero if it finds matches</w:t>
+        <w:t xml:space="preserve">  We use the pipe to pipe the found grep matches to </w:t>
+      </w:r>
+      <w:proofErr w:type="spellStart"/>
+      <w:r>
+        <w:t>tr</w:t>
+      </w:r>
+      <w:proofErr w:type="spellEnd"/>
+      <w:r>
+        <w:t xml:space="preserve"> which we are using to replace the colons with spaces for an easier reading experience.</w:t>
+      </w:r>
+      <w:r>
+        <w:t xml:space="preserve">  We then use an if statement with [ $</w:t>
+      </w:r>
+      <w:bookmarkStart w:id="0" w:name="_GoBack"/>
+      <w:r>
+        <w:t>?</w:t>
+      </w:r>
+      <w:bookmarkEnd w:id="0"/>
+      <w:r>
+        <w:t xml:space="preserve"> –</w:t>
+      </w:r>
+      <w:proofErr w:type="spellStart"/>
+      <w:r>
+        <w:t>eq</w:t>
+      </w:r>
+      <w:proofErr w:type="spellEnd"/>
+      <w:r>
+        <w:t xml:space="preserve"> 0 ] to check grep found results.  Grep returns zero if it finds matches</w:t>
       </w:r>
       <w:r>
         <w:t xml:space="preserve">.  </w:t>
       </w:r>
       <w:r>
-        <w:t xml:space="preserve">If matches are found, then we printf a message asking which record of the results the user would like to update.  Then we  read in the CHOICE variable.  If CHOICE is “r” then we return to the main menu.  </w:t>
-      </w:r>
-      <w:r>
-        <w:t xml:space="preserve">If the choice isn’t “r” then we take everything from before the CHOICE line number and put it in a variable called $dbtemp with </w:t>
-      </w:r>
-      <w:r>
-        <w:t>head -n `expr $CHOICE - 1` $database &gt; $dbTemp</w:t>
-      </w:r>
+        <w:t xml:space="preserve">If matches are found, then we </w:t>
+      </w:r>
+      <w:proofErr w:type="spellStart"/>
+      <w:r>
+        <w:t>printf</w:t>
+      </w:r>
+      <w:proofErr w:type="spellEnd"/>
+      <w:r>
+        <w:t xml:space="preserve"> a message asking which record of the results the user would like to update.  Then we  read in the CHOICE variable.  If CHOICE is “r” then we return to the main menu.  </w:t>
+      </w:r>
+      <w:r>
+        <w:t>If the choice isn’t “r” then we take everything from before the CHOICE line number and put it in a variable called $</w:t>
+      </w:r>
+      <w:proofErr w:type="spellStart"/>
+      <w:r>
+        <w:t>dbtemp</w:t>
+      </w:r>
+      <w:proofErr w:type="spellEnd"/>
+      <w:r>
+        <w:t xml:space="preserve"> with </w:t>
+      </w:r>
+      <w:r>
+        <w:t>head -n `expr $CHOICE - 1` $database &gt; $</w:t>
+      </w:r>
+      <w:proofErr w:type="spellStart"/>
+      <w:r>
+        <w:t>dbTemp</w:t>
+      </w:r>
+      <w:proofErr w:type="spellEnd"/>
       <w:r>
         <w:t>.  Head –n takes everything from the beginning of a file</w:t>
       </w:r>
@@ -718,14 +981,40 @@
         <w:t xml:space="preserve"> to a specified line number.  We pass head the argument `expr $CHOICE – 1 ` which evaluates $CHOICE – 1 and then we also pass the argument </w:t>
       </w:r>
       <w:r>
-        <w:t>$database &gt; $dbTemp</w:t>
-      </w:r>
-      <w:r>
-        <w:t xml:space="preserve"> to pass the selection into $dbTemp.  Then we take everything after choice and append it to $dbTemp with </w:t>
-      </w:r>
-      <w:r>
-        <w:t>tail -n +`expr $CHOICE + 1` $database &gt;&gt; $dbTemp</w:t>
-      </w:r>
+        <w:t>$database &gt; $</w:t>
+      </w:r>
+      <w:proofErr w:type="spellStart"/>
+      <w:r>
+        <w:t>dbTemp</w:t>
+      </w:r>
+      <w:proofErr w:type="spellEnd"/>
+      <w:r>
+        <w:t xml:space="preserve"> to pass the selection into $</w:t>
+      </w:r>
+      <w:proofErr w:type="spellStart"/>
+      <w:r>
+        <w:t>dbTemp</w:t>
+      </w:r>
+      <w:proofErr w:type="spellEnd"/>
+      <w:r>
+        <w:t>.  Then we take everything after choice and append it to $</w:t>
+      </w:r>
+      <w:proofErr w:type="spellStart"/>
+      <w:r>
+        <w:t>dbTemp</w:t>
+      </w:r>
+      <w:proofErr w:type="spellEnd"/>
+      <w:r>
+        <w:t xml:space="preserve"> with </w:t>
+      </w:r>
+      <w:r>
+        <w:t>tail -n +`expr $CHOICE + 1` $database &gt;&gt; $</w:t>
+      </w:r>
+      <w:proofErr w:type="spellStart"/>
+      <w:r>
+        <w:t>dbTemp</w:t>
+      </w:r>
+      <w:proofErr w:type="spellEnd"/>
       <w:r>
         <w:t>.</w:t>
       </w:r>
@@ -736,7 +1025,15 @@
         <w:t xml:space="preserve">  </w:t>
       </w:r>
       <w:r>
-        <w:t xml:space="preserve">We then mv $dbTemp $database to replace the current database with the new temp variable.  </w:t>
+        <w:t>We then mv $</w:t>
+      </w:r>
+      <w:proofErr w:type="spellStart"/>
+      <w:r>
+        <w:t>dbTemp</w:t>
+      </w:r>
+      <w:proofErr w:type="spellEnd"/>
+      <w:r>
+        <w:t xml:space="preserve"> $database to replace the current database with the new temp variable.  </w:t>
       </w:r>
       <w:r>
         <w:t>Then we run the Add() function to insert the new record, since we have removed the row the user wanted to update</w:t>
@@ -751,32 +1048,345 @@
         <w:t xml:space="preserve">The other Update() case is “b”, where the user wants to select from all the records to find one to update instead of searching for the one they want to update.  In this case, we print out the whole database with </w:t>
       </w:r>
       <w:r>
-        <w:t>cat -n $database | tr ':' ' '</w:t>
+        <w:t xml:space="preserve">cat -n $database | </w:t>
+      </w:r>
+      <w:proofErr w:type="spellStart"/>
+      <w:r>
+        <w:t>tr</w:t>
+      </w:r>
+      <w:proofErr w:type="spellEnd"/>
+      <w:r>
+        <w:t xml:space="preserve"> ':' ' '</w:t>
       </w:r>
       <w:r>
         <w:t xml:space="preserve">.  Cat prints out </w:t>
       </w:r>
       <w:r>
-        <w:t xml:space="preserve">$database with line numbers because of the –n option and is piped to tr which removes the colons since we use the ‘:’ and ‘ ‘ arguments. Then we read the CHOICE variable.  With an if statement, we say, if choice is “r”, meaning they want to return to the main menu, then printf a notification and do nothing, which will mean they return to the main menu.  Otherwise our else is triggered and while loop runs which says, </w:t>
+        <w:t xml:space="preserve">$database with line numbers because of the –n option and is piped to </w:t>
+      </w:r>
+      <w:proofErr w:type="spellStart"/>
+      <w:r>
+        <w:t>tr</w:t>
+      </w:r>
+      <w:proofErr w:type="spellEnd"/>
+      <w:r>
+        <w:t xml:space="preserve"> which removes the colons since we use the ‘:’ and ‘ ‘ arguments. Then we read the CHOICE variable.  With an if statement, we say, if choice is “r”, meaning they want to return to the main menu, then </w:t>
+      </w:r>
+      <w:proofErr w:type="spellStart"/>
+      <w:r>
+        <w:t>printf</w:t>
+      </w:r>
+      <w:proofErr w:type="spellEnd"/>
+      <w:r>
+        <w:t xml:space="preserve"> a notification and do nothing, which will mean they return to the main menu.  Otherwise our else is triggered and while loop runs which says, </w:t>
       </w:r>
       <w:r>
         <w:t>while [ -z $CHOICE ]</w:t>
       </w:r>
       <w:r>
-        <w:t xml:space="preserve">, or while CHOICE is empty, read –p a notification that no record number was entered and then read CHOICE again.  Once we have the </w:t>
+        <w:t xml:space="preserve">, or while CHOICE is empty, read –p a notification that no record number was entered and then read CHOICE again.  Once we have the CHOICE entered, we run </w:t>
+      </w:r>
+      <w:r>
+        <w:t>mv $</w:t>
+      </w:r>
+      <w:proofErr w:type="spellStart"/>
+      <w:r>
+        <w:t>dbTemp</w:t>
+      </w:r>
+      <w:proofErr w:type="spellEnd"/>
+      <w:r>
+        <w:t xml:space="preserve"> $database</w:t>
+      </w:r>
+      <w:r>
+        <w:t xml:space="preserve"> and then Add() like in the </w:t>
+      </w:r>
+      <w:r>
+        <w:t>“a” case of Update();</w:t>
+      </w:r>
+    </w:p>
+    <w:p>
+      <w:pPr>
+        <w:ind w:firstLine="720"/>
+      </w:pPr>
+      <w:r>
+        <w:t xml:space="preserve">The remove function </w:t>
+      </w:r>
+      <w:r>
+        <w:t xml:space="preserve">first checks if the $database variable exists with if ! [ -f $database ].  If it isn’t present, the we </w:t>
+      </w:r>
+      <w:proofErr w:type="spellStart"/>
+      <w:r>
+        <w:t>printf</w:t>
+      </w:r>
+      <w:proofErr w:type="spellEnd"/>
+      <w:r>
+        <w:t xml:space="preserve"> a notification that it isn’t present and return a value of 1, signifying an error.  </w:t>
+      </w:r>
+      <w:r>
+        <w:t xml:space="preserve">We then </w:t>
+      </w:r>
+      <w:r>
+        <w:t>declare three string variables:</w:t>
+      </w:r>
+    </w:p>
+    <w:p>
+      <w:proofErr w:type="spellStart"/>
+      <w:r>
+        <w:t>menuTitle</w:t>
+      </w:r>
+      <w:proofErr w:type="spellEnd"/>
+      <w:r>
+        <w:t>="Remove Record Menu"</w:t>
+      </w:r>
+    </w:p>
+    <w:p>
+      <w:proofErr w:type="spellStart"/>
+      <w:r>
+        <w:t>optionA</w:t>
+      </w:r>
+      <w:proofErr w:type="spellEnd"/>
+      <w:r>
+        <w:t>="Search for record to remove"</w:t>
+      </w:r>
+    </w:p>
+    <w:p>
+      <w:proofErr w:type="spellStart"/>
+      <w:r>
+        <w:t>optionB</w:t>
+      </w:r>
+      <w:proofErr w:type="spellEnd"/>
+      <w:r>
+        <w:t>="Select from all records"</w:t>
+      </w:r>
+    </w:p>
+    <w:p>
+      <w:r>
+        <w:t xml:space="preserve">We then print a menu asking whether the user would like to search for a record to remove or to select from all records for a record to remove. </w:t>
+      </w:r>
+      <w:r>
+        <w:t xml:space="preserve"> </w:t>
+      </w:r>
+      <w:r>
+        <w:t xml:space="preserve">We then </w:t>
+      </w:r>
+      <w:r>
+        <w:t xml:space="preserve">get user input with read CHOICE and </w:t>
+      </w:r>
+      <w:r>
+        <w:t>run a case statement, which is similar to the case in Update().</w:t>
+      </w:r>
+    </w:p>
+    <w:p>
+      <w:r>
+        <w:tab/>
+        <w:t xml:space="preserve">If the user enters “a”, saying that they want to search for a field to </w:t>
+      </w:r>
+      <w:r>
+        <w:t>remove</w:t>
+      </w:r>
+      <w:r>
+        <w:t xml:space="preserve">, we use read –p with a string argument and the CHOICE variable argument.  This asks the user to enter a search string.  We then use a while statement to error check if no </w:t>
       </w:r>
       <w:r>
         <w:lastRenderedPageBreak/>
-        <w:t xml:space="preserve">CHOICE entered, we run </w:t>
-      </w:r>
-      <w:r>
-        <w:t>mv $dbTemp $database</w:t>
-      </w:r>
-      <w:r>
-        <w:t xml:space="preserve"> and then Add() like in the </w:t>
-      </w:r>
-      <w:r>
-        <w:t>“a” case of Update();</w:t>
+        <w:t xml:space="preserve">string was entered.  The while is </w:t>
+      </w:r>
+      <w:r>
+        <w:t>while [ -z $CHOICE ]</w:t>
+      </w:r>
+      <w:r>
+        <w:t xml:space="preserve"> which uses –z to test if the string is null.  If the string is empty, the while loop is entered, using read –p with a string and the CHOICE variable as arguments to keep asking for new input </w:t>
+      </w:r>
+      <w:proofErr w:type="spellStart"/>
+      <w:r>
+        <w:t>unti</w:t>
+      </w:r>
+      <w:proofErr w:type="spellEnd"/>
+      <w:r>
+        <w:t xml:space="preserve"> the input is not black.  Then we run </w:t>
+      </w:r>
+      <w:r>
+        <w:t xml:space="preserve">grep -n $CHOICE $database | </w:t>
+      </w:r>
+      <w:proofErr w:type="spellStart"/>
+      <w:r>
+        <w:t>tr</w:t>
+      </w:r>
+      <w:proofErr w:type="spellEnd"/>
+      <w:r>
+        <w:t xml:space="preserve"> ':' ' '</w:t>
+      </w:r>
+      <w:r>
+        <w:t xml:space="preserve"> to find the string the user wants to search.  –n provides the line numbers.  We use the pipe to pipe the found grep matches to </w:t>
+      </w:r>
+      <w:proofErr w:type="spellStart"/>
+      <w:r>
+        <w:t>tr</w:t>
+      </w:r>
+      <w:proofErr w:type="spellEnd"/>
+      <w:r>
+        <w:t xml:space="preserve"> which we are using to replace the colons with spaces for an easier reading experience.  We then use an if statement with [ $? –</w:t>
+      </w:r>
+      <w:proofErr w:type="spellStart"/>
+      <w:r>
+        <w:t>eq</w:t>
+      </w:r>
+      <w:proofErr w:type="spellEnd"/>
+      <w:r>
+        <w:t xml:space="preserve"> 0 ] to check grep found results.  Grep returns zero if it finds matches.  If matches are found, then we </w:t>
+      </w:r>
+      <w:proofErr w:type="spellStart"/>
+      <w:r>
+        <w:t>printf</w:t>
+      </w:r>
+      <w:proofErr w:type="spellEnd"/>
+      <w:r>
+        <w:t xml:space="preserve"> a message asking which record of the results the user would like to </w:t>
+      </w:r>
+      <w:r>
+        <w:t>remove</w:t>
+      </w:r>
+      <w:r>
+        <w:t>.  Then we  read in the CHOICE variable.  If CHOICE is “r” then we return to the main menu.  If the choice isn’t “r” then we take everything from before the CHOICE line number and put it in a variable called $</w:t>
+      </w:r>
+      <w:proofErr w:type="spellStart"/>
+      <w:r>
+        <w:t>dbtemp</w:t>
+      </w:r>
+      <w:proofErr w:type="spellEnd"/>
+      <w:r>
+        <w:t xml:space="preserve"> with </w:t>
+      </w:r>
+      <w:r>
+        <w:t>head -n `expr $CHOICE - 1` $database &gt; $</w:t>
+      </w:r>
+      <w:proofErr w:type="spellStart"/>
+      <w:r>
+        <w:t>dbTemp</w:t>
+      </w:r>
+      <w:proofErr w:type="spellEnd"/>
+      <w:r>
+        <w:t xml:space="preserve">.  Head –n takes everything from the beginning of a file, or in this case a variable, to a specified line number.  We pass head the argument `expr $CHOICE – 1 ` which evaluates $CHOICE – 1 and then we also pass the argument </w:t>
+      </w:r>
+      <w:r>
+        <w:t>$database &gt; $</w:t>
+      </w:r>
+      <w:proofErr w:type="spellStart"/>
+      <w:r>
+        <w:t>dbTemp</w:t>
+      </w:r>
+      <w:proofErr w:type="spellEnd"/>
+      <w:r>
+        <w:t xml:space="preserve"> to pass the selection into $</w:t>
+      </w:r>
+      <w:proofErr w:type="spellStart"/>
+      <w:r>
+        <w:t>dbTemp</w:t>
+      </w:r>
+      <w:proofErr w:type="spellEnd"/>
+      <w:r>
+        <w:t>.  Then we take everything after choice and append it to $</w:t>
+      </w:r>
+      <w:proofErr w:type="spellStart"/>
+      <w:r>
+        <w:t>dbTemp</w:t>
+      </w:r>
+      <w:proofErr w:type="spellEnd"/>
+      <w:r>
+        <w:t xml:space="preserve"> with </w:t>
+      </w:r>
+      <w:r>
+        <w:t>tail -n +`expr $CHOICE + 1` $database &gt;&gt; $</w:t>
+      </w:r>
+      <w:proofErr w:type="spellStart"/>
+      <w:r>
+        <w:t>dbTemp</w:t>
+      </w:r>
+      <w:proofErr w:type="spellEnd"/>
+      <w:r>
+        <w:t>.  Tail operates like head, but instead of selecting from the beginning to a line number, it selects from a line number to the end of a file.  We then mv $</w:t>
+      </w:r>
+      <w:proofErr w:type="spellStart"/>
+      <w:r>
+        <w:t>dbTemp</w:t>
+      </w:r>
+      <w:proofErr w:type="spellEnd"/>
+      <w:r>
+        <w:t xml:space="preserve"> $database to replace the current database with the new temp variable.  </w:t>
+      </w:r>
+    </w:p>
+    <w:p>
+      <w:r>
+        <w:tab/>
+        <w:t xml:space="preserve">The other </w:t>
+      </w:r>
+      <w:r>
+        <w:t>Remove</w:t>
+      </w:r>
+      <w:r>
+        <w:t xml:space="preserve">() case is “b”, where the user wants to select from all the records to find one to </w:t>
+      </w:r>
+      <w:r>
+        <w:t>remove</w:t>
+      </w:r>
+      <w:r>
+        <w:t xml:space="preserve"> instead of searching for the one they want to </w:t>
+      </w:r>
+      <w:r>
+        <w:t>remove</w:t>
+      </w:r>
+      <w:r>
+        <w:t xml:space="preserve">.  In this case, we print out the whole database with </w:t>
+      </w:r>
+      <w:r>
+        <w:t xml:space="preserve">cat -n $database | </w:t>
+      </w:r>
+      <w:proofErr w:type="spellStart"/>
+      <w:r>
+        <w:t>tr</w:t>
+      </w:r>
+      <w:proofErr w:type="spellEnd"/>
+      <w:r>
+        <w:t xml:space="preserve"> ':' ' '</w:t>
+      </w:r>
+      <w:r>
+        <w:t xml:space="preserve">.  Cat prints out $database with line numbers because of the –n option and is piped to </w:t>
+      </w:r>
+      <w:proofErr w:type="spellStart"/>
+      <w:r>
+        <w:t>tr</w:t>
+      </w:r>
+      <w:proofErr w:type="spellEnd"/>
+      <w:r>
+        <w:t xml:space="preserve"> which removes the colons since we use the ‘:’ and ‘ ‘ arguments. Then we read the CHOICE variable.  With an if statement, we say, if choice is “r”, meaning they want to return to the main menu, then </w:t>
+      </w:r>
+      <w:proofErr w:type="spellStart"/>
+      <w:r>
+        <w:t>printf</w:t>
+      </w:r>
+      <w:proofErr w:type="spellEnd"/>
+      <w:r>
+        <w:t xml:space="preserve"> a notification and do nothing, which will mean they return to the main menu.  Otherwise our else is triggered and while loop runs which says, </w:t>
+      </w:r>
+      <w:r>
+        <w:t>while [ -z $CHOICE ]</w:t>
+      </w:r>
+      <w:r>
+        <w:t xml:space="preserve">, or while CHOICE is empty, read –p a notification that no record number was entered and then read CHOICE again.  Once we have the CHOICE entered, we run </w:t>
+      </w:r>
+      <w:r>
+        <w:t>mv $</w:t>
+      </w:r>
+      <w:proofErr w:type="spellStart"/>
+      <w:r>
+        <w:t>dbTemp</w:t>
+      </w:r>
+      <w:proofErr w:type="spellEnd"/>
+      <w:r>
+        <w:t xml:space="preserve"> $database</w:t>
+      </w:r>
+      <w:r>
+        <w:t>.</w:t>
       </w:r>
     </w:p>
     <w:p>
@@ -784,237 +1394,2525 @@
         <w:ind w:firstLine="720"/>
       </w:pPr>
       <w:r>
-        <w:t xml:space="preserve">The remove function </w:t>
-      </w:r>
-      <w:r>
-        <w:t xml:space="preserve">first checks if the $database variable exists with if ! [ -f $database ].  If it isn’t present, the we printf a notification that it isn’t present and return a value of 1, signifying an error.  </w:t>
-      </w:r>
-      <w:r>
-        <w:t xml:space="preserve">We then </w:t>
-      </w:r>
-      <w:r>
-        <w:t>declare three string variables:</w:t>
-      </w:r>
-    </w:p>
-    <w:p>
-      <w:r>
-        <w:t>menuTitle="Remove Record Menu"</w:t>
-      </w:r>
-    </w:p>
-    <w:p>
-      <w:r>
-        <w:t>optionA="Search for record to remove"</w:t>
-      </w:r>
-    </w:p>
-    <w:p>
-      <w:r>
-        <w:t>optionB="Select from all records"</w:t>
-      </w:r>
-    </w:p>
-    <w:p>
-      <w:r>
-        <w:t xml:space="preserve">We then print a menu asking whether the user would like to search for a record to remove or to select from all records for a record to remove. </w:t>
-      </w:r>
-      <w:r>
+        <w:t xml:space="preserve">The display function </w:t>
+      </w:r>
+      <w:r>
+        <w:t xml:space="preserve">is the simplest of our functions.  First </w:t>
+      </w:r>
+      <w:r>
+        <w:t xml:space="preserve">it checks </w:t>
+      </w:r>
+      <w:r>
+        <w:t xml:space="preserve">if the database variable is there with </w:t>
+      </w:r>
+      <w:r>
+        <w:t>if ! [ -f $database ]</w:t>
+      </w:r>
+      <w:r>
+        <w:tab/>
+      </w:r>
+      <w:r>
+        <w:t xml:space="preserve">.  If the  </w:t>
+      </w:r>
+      <w:proofErr w:type="spellStart"/>
+      <w:r>
+        <w:t>the</w:t>
+      </w:r>
+      <w:proofErr w:type="spellEnd"/>
+      <w:r>
+        <w:t xml:space="preserve"> database is not there, we notify the user and return to the main menu.  </w:t>
+      </w:r>
+      <w:r>
+        <w:t xml:space="preserve">Then we get the number of records with </w:t>
+      </w:r>
+      <w:proofErr w:type="spellStart"/>
+      <w:r>
+        <w:t>numRecords</w:t>
+      </w:r>
+      <w:proofErr w:type="spellEnd"/>
+      <w:r>
+        <w:t xml:space="preserve">=`cat $database | </w:t>
+      </w:r>
+      <w:proofErr w:type="spellStart"/>
+      <w:r>
+        <w:t>wc</w:t>
+      </w:r>
+      <w:proofErr w:type="spellEnd"/>
+      <w:r>
+        <w:t xml:space="preserve"> -l`</w:t>
+      </w:r>
+      <w:r>
+        <w:t xml:space="preserve"> which gets the line numbers by piping the database to </w:t>
+      </w:r>
+      <w:proofErr w:type="spellStart"/>
+      <w:r>
+        <w:t>wc</w:t>
+      </w:r>
+      <w:proofErr w:type="spellEnd"/>
+      <w:r>
+        <w:t xml:space="preserve"> with the –l option.</w:t>
+      </w:r>
+      <w:r>
+        <w:t xml:space="preserve">  Since the first line of the </w:t>
+      </w:r>
+      <w:proofErr w:type="spellStart"/>
+      <w:r>
+        <w:t>databse</w:t>
+      </w:r>
+      <w:proofErr w:type="spellEnd"/>
+      <w:r>
+        <w:t xml:space="preserve"> is a header line we remove that with </w:t>
+      </w:r>
+      <w:proofErr w:type="spellStart"/>
+      <w:r>
+        <w:t>nu</w:t>
+      </w:r>
+      <w:r>
+        <w:t>mRecords</w:t>
+      </w:r>
+      <w:proofErr w:type="spellEnd"/>
+      <w:r>
+        <w:t>=`</w:t>
+      </w:r>
+      <w:proofErr w:type="spellStart"/>
+      <w:r>
+        <w:t>expr</w:t>
+      </w:r>
+      <w:proofErr w:type="spellEnd"/>
+      <w:r>
+        <w:t xml:space="preserve"> $</w:t>
+      </w:r>
+      <w:proofErr w:type="spellStart"/>
+      <w:r>
+        <w:t>numRecords</w:t>
+      </w:r>
+      <w:proofErr w:type="spellEnd"/>
+      <w:r>
+        <w:t xml:space="preserve"> - 1`, which sets </w:t>
+      </w:r>
+      <w:proofErr w:type="spellStart"/>
+      <w:r>
+        <w:t>numRecords</w:t>
+      </w:r>
+      <w:proofErr w:type="spellEnd"/>
+      <w:r>
+        <w:t xml:space="preserve"> equal to </w:t>
+      </w:r>
+      <w:proofErr w:type="spellStart"/>
+      <w:r>
+        <w:t>numRecords</w:t>
+      </w:r>
+      <w:proofErr w:type="spellEnd"/>
+      <w:r>
+        <w:t xml:space="preserve"> – 1.</w:t>
+      </w:r>
+      <w:r>
+        <w:t xml:space="preserve">  Then we show all records with </w:t>
+      </w:r>
+      <w:r>
+        <w:t xml:space="preserve">cat -n $database | </w:t>
+      </w:r>
+      <w:proofErr w:type="spellStart"/>
+      <w:r>
+        <w:t>tr</w:t>
+      </w:r>
+      <w:proofErr w:type="spellEnd"/>
+      <w:r>
+        <w:t xml:space="preserve"> ':' ' '</w:t>
+      </w:r>
+      <w:r>
+        <w:t xml:space="preserve"> which prints the database variable with line numbers with cat -n $database and pipes it to </w:t>
+      </w:r>
+      <w:proofErr w:type="spellStart"/>
+      <w:r>
+        <w:t>tr</w:t>
+      </w:r>
+      <w:proofErr w:type="spellEnd"/>
+      <w:r>
+        <w:t xml:space="preserve"> to remove the colons.</w:t>
+      </w:r>
+    </w:p>
+    <w:p>
+      <w:pPr>
+        <w:ind w:firstLine="720"/>
+      </w:pPr>
+      <w:r>
+        <w:t xml:space="preserve">Our quit function uses </w:t>
+      </w:r>
+      <w:proofErr w:type="spellStart"/>
+      <w:r>
+        <w:t>printf</w:t>
+      </w:r>
+      <w:proofErr w:type="spellEnd"/>
+      <w:r>
+        <w:t xml:space="preserve"> to thank the user for using the program and then simply does exit 0.</w:t>
+      </w:r>
+      <w:r>
+        <w:t xml:space="preserve">  Returning zero says the program was successful.</w:t>
+      </w:r>
+    </w:p>
+    <w:p>
+      <w:pPr>
+        <w:ind w:firstLine="720"/>
+      </w:pPr>
+    </w:p>
+    <w:p>
+      <w:pPr>
+        <w:rPr>
+          <w:b/>
+          <w:u w:val="single"/>
+        </w:rPr>
+      </w:pPr>
+    </w:p>
+    <w:p>
+      <w:pPr>
+        <w:rPr>
+          <w:b/>
+          <w:u w:val="single"/>
+        </w:rPr>
+      </w:pPr>
+    </w:p>
+    <w:p>
+      <w:pPr>
+        <w:rPr>
+          <w:b/>
+          <w:u w:val="single"/>
+        </w:rPr>
+      </w:pPr>
+      <w:r>
+        <w:rPr>
+          <w:b/>
+          <w:u w:val="single"/>
+        </w:rPr>
+        <w:lastRenderedPageBreak/>
+        <w:t>Section IV</w:t>
+      </w:r>
+    </w:p>
+    <w:p>
+      <w:pPr>
+        <w:rPr>
+          <w:b/>
+          <w:sz w:val="16"/>
+          <w:szCs w:val="16"/>
+          <w:u w:val="single"/>
+        </w:rPr>
+      </w:pPr>
+    </w:p>
+    <w:p>
+      <w:pPr>
+        <w:rPr>
+          <w:rFonts w:ascii="Courier New" w:hAnsi="Courier New" w:cs="Courier New"/>
+          <w:sz w:val="16"/>
+          <w:szCs w:val="16"/>
+        </w:rPr>
+      </w:pPr>
+      <w:r>
+        <w:rPr>
+          <w:rFonts w:ascii="Courier New" w:hAnsi="Courier New" w:cs="Courier New"/>
+          <w:sz w:val="16"/>
+          <w:szCs w:val="16"/>
+        </w:rPr>
+        <w:t>Find() {</w:t>
+      </w:r>
+      <w:r>
+        <w:rPr>
+          <w:rFonts w:ascii="Courier New" w:hAnsi="Courier New" w:cs="Courier New"/>
+          <w:sz w:val="16"/>
+          <w:szCs w:val="16"/>
+        </w:rPr>
         <w:t xml:space="preserve"> </w:t>
       </w:r>
       <w:r>
-        <w:t xml:space="preserve">We then </w:t>
-      </w:r>
-      <w:r>
-        <w:t xml:space="preserve">get user input with read CHOICE and </w:t>
-      </w:r>
-      <w:r>
-        <w:t>run a case statement, which is similar to the case in Update().</w:t>
-      </w:r>
-    </w:p>
-    <w:p>
-      <w:r>
-        <w:tab/>
-      </w:r>
-      <w:r>
-        <w:t xml:space="preserve">If the user enters </w:t>
-      </w:r>
-      <w:r>
-        <w:t xml:space="preserve">“a”, saying that they want to search for a field to </w:t>
-      </w:r>
-      <w:r>
-        <w:t>remove</w:t>
-      </w:r>
-      <w:r>
-        <w:t xml:space="preserve">, we use read –p with a string argument and the CHOICE variable argument.  This asks the user to enter a search string.  We then use a while statement to error check if no string was entered.  The while is </w:t>
-      </w:r>
-      <w:r>
-        <w:t>while [ -z $CHOICE ]</w:t>
-      </w:r>
-      <w:r>
-        <w:t xml:space="preserve"> which uses –z to test if the string is null.  If the string is empty, the while loop is entered, using read –p with a string and the CHOICE variable as arguments to keep asking for new input unti the input is not black.  Then we run </w:t>
-      </w:r>
-      <w:r>
-        <w:t>grep -n $CHOICE $database | tr ':' ' '</w:t>
-      </w:r>
-      <w:r>
-        <w:t xml:space="preserve"> to find the string the user wants to search.  –n provides the line numbers.  We use the pipe to pipe the found grep matches to tr which we are using to replace the colons with spaces for an easier reading experience.  We then use an if statement with [ $? –eq 0 ] to check grep found results.  Grep returns zero if it finds matches.  If matches are found, then we printf a message asking which record of the results the user would like to </w:t>
-      </w:r>
-      <w:r>
-        <w:t>remove</w:t>
-      </w:r>
-      <w:r>
-        <w:t xml:space="preserve">.  Then we  read in the CHOICE variable.  If CHOICE is “r” then we return to the main menu.  If the choice isn’t “r” then we take everything from before the CHOICE line number and put it in a variable called $dbtemp with </w:t>
-      </w:r>
-      <w:r>
-        <w:t>head -n `expr $CHOICE - 1` $database &gt; $dbTemp</w:t>
-      </w:r>
-      <w:r>
-        <w:t xml:space="preserve">.  Head –n takes everything from the beginning of a file, or in this case a variable, to a specified line number.  We pass head the argument `expr $CHOICE – 1 ` which evaluates $CHOICE – 1 and then we also pass the argument </w:t>
-      </w:r>
-      <w:r>
-        <w:t>$database &gt; $dbTemp</w:t>
-      </w:r>
-      <w:r>
-        <w:t xml:space="preserve"> to pass the selection into $dbTemp.  Then we take everything after choice and append it to $dbTemp with </w:t>
-      </w:r>
-      <w:r>
-        <w:t>tail -n +`expr $CHOICE + 1` $database &gt;&gt; $dbTemp</w:t>
-      </w:r>
-      <w:r>
-        <w:t xml:space="preserve">.  Tail operates like head, but instead of selecting from the beginning to a line number, it selects from a line number to the end of a file.  We then mv $dbTemp $database to replace the current database with the new temp variable.  </w:t>
-      </w:r>
-    </w:p>
-    <w:p>
-      <w:r>
-        <w:tab/>
-        <w:t xml:space="preserve">The other </w:t>
-      </w:r>
-      <w:r>
-        <w:t>Remove</w:t>
-      </w:r>
-      <w:r>
-        <w:t xml:space="preserve">() case is “b”, where the user wants to select from all the records to find one to </w:t>
-      </w:r>
-      <w:r>
-        <w:t>remove</w:t>
-      </w:r>
-      <w:r>
-        <w:t xml:space="preserve"> instead of searching for the one they want to </w:t>
-      </w:r>
-      <w:r>
-        <w:t>remove</w:t>
-      </w:r>
-      <w:r>
-        <w:t xml:space="preserve">.  In this case, we print out the whole database with </w:t>
-      </w:r>
-      <w:r>
-        <w:t>cat -n $database | tr ':' ' '</w:t>
-      </w:r>
-      <w:r>
-        <w:t xml:space="preserve">.  Cat prints out $database with line numbers because of the –n option and is piped to tr which removes the colons since we use the ‘:’ and ‘ ‘ arguments. Then we read the CHOICE variable.  With an if statement, we say, if choice is “r”, meaning they want to return to the main menu, then printf a notification and do nothing, which will mean they return to the main menu.  Otherwise our else is triggered and while loop runs which says, </w:t>
-      </w:r>
-      <w:r>
-        <w:t>while [ -z $CHOICE ]</w:t>
-      </w:r>
-      <w:r>
-        <w:t xml:space="preserve">, or while CHOICE is empty, read –p a notification that no record number was entered and then read CHOICE again.  Once we have the CHOICE entered, we run </w:t>
-      </w:r>
-      <w:r>
-        <w:t>mv $dbTemp $database</w:t>
-      </w:r>
-      <w:r>
+        <w:rPr>
+          <w:rFonts w:ascii="Courier New" w:hAnsi="Courier New" w:cs="Courier New"/>
+          <w:b/>
+          <w:sz w:val="20"/>
+          <w:szCs w:val="20"/>
+        </w:rPr>
+        <w:t>#Function name to find a record within the database</w:t>
+      </w:r>
+      <w:r>
+        <w:rPr>
+          <w:rFonts w:ascii="Courier New" w:hAnsi="Courier New" w:cs="Courier New"/>
+          <w:b/>
+          <w:sz w:val="20"/>
+          <w:szCs w:val="20"/>
+        </w:rPr>
         <w:t>.</w:t>
       </w:r>
     </w:p>
     <w:p>
       <w:pPr>
+        <w:rPr>
+          <w:rFonts w:ascii="Courier New" w:hAnsi="Courier New" w:cs="Courier New"/>
+          <w:sz w:val="16"/>
+          <w:szCs w:val="16"/>
+        </w:rPr>
+      </w:pPr>
+      <w:r>
+        <w:rPr>
+          <w:rFonts w:ascii="Courier New" w:hAnsi="Courier New" w:cs="Courier New"/>
+          <w:sz w:val="16"/>
+          <w:szCs w:val="16"/>
+        </w:rPr>
+        <w:tab/>
+        <w:t>if ! [ -f $database ]</w:t>
+      </w:r>
+      <w:r>
+        <w:rPr>
+          <w:rFonts w:ascii="Courier New" w:hAnsi="Courier New" w:cs="Courier New"/>
+          <w:sz w:val="16"/>
+          <w:szCs w:val="16"/>
+        </w:rPr>
+        <w:t xml:space="preserve"> </w:t>
+      </w:r>
+      <w:r>
+        <w:rPr>
+          <w:rFonts w:ascii="Courier New" w:hAnsi="Courier New" w:cs="Courier New"/>
+          <w:b/>
+          <w:sz w:val="20"/>
+          <w:szCs w:val="20"/>
+        </w:rPr>
+        <w:t xml:space="preserve">#checks </w:t>
+      </w:r>
+      <w:r>
+        <w:rPr>
+          <w:rFonts w:ascii="Courier New" w:hAnsi="Courier New" w:cs="Courier New"/>
+          <w:b/>
+          <w:sz w:val="20"/>
+          <w:szCs w:val="20"/>
+        </w:rPr>
+        <w:t>for the existence of a database.</w:t>
+      </w:r>
+    </w:p>
+    <w:p>
+      <w:pPr>
+        <w:rPr>
+          <w:rFonts w:ascii="Courier New" w:hAnsi="Courier New" w:cs="Courier New"/>
+          <w:b/>
+          <w:sz w:val="20"/>
+          <w:szCs w:val="20"/>
+        </w:rPr>
+      </w:pPr>
+      <w:r>
+        <w:rPr>
+          <w:rFonts w:ascii="Courier New" w:hAnsi="Courier New" w:cs="Courier New"/>
+          <w:sz w:val="16"/>
+          <w:szCs w:val="16"/>
+        </w:rPr>
+        <w:tab/>
+        <w:t>then</w:t>
+      </w:r>
+      <w:r>
+        <w:rPr>
+          <w:rFonts w:ascii="Courier New" w:hAnsi="Courier New" w:cs="Courier New"/>
+          <w:sz w:val="16"/>
+          <w:szCs w:val="16"/>
+        </w:rPr>
+        <w:tab/>
+      </w:r>
+      <w:r>
+        <w:rPr>
+          <w:rFonts w:ascii="Courier New" w:hAnsi="Courier New" w:cs="Courier New"/>
+          <w:sz w:val="16"/>
+          <w:szCs w:val="16"/>
+        </w:rPr>
+        <w:tab/>
+        <w:t xml:space="preserve">       </w:t>
+      </w:r>
+      <w:r>
+        <w:rPr>
+          <w:rFonts w:ascii="Courier New" w:hAnsi="Courier New" w:cs="Courier New"/>
+          <w:b/>
+          <w:sz w:val="20"/>
+          <w:szCs w:val="20"/>
+        </w:rPr>
+        <w:t>#If no database, enter if condition.</w:t>
+      </w:r>
+    </w:p>
+    <w:p>
+      <w:pPr>
+        <w:rPr>
+          <w:rFonts w:ascii="Courier New" w:hAnsi="Courier New" w:cs="Courier New"/>
+          <w:sz w:val="16"/>
+          <w:szCs w:val="16"/>
+        </w:rPr>
+      </w:pPr>
+      <w:r>
+        <w:rPr>
+          <w:rFonts w:ascii="Courier New" w:hAnsi="Courier New" w:cs="Courier New"/>
+          <w:sz w:val="16"/>
+          <w:szCs w:val="16"/>
+        </w:rPr>
+        <w:tab/>
+        <w:t xml:space="preserve">    </w:t>
+      </w:r>
+      <w:proofErr w:type="spellStart"/>
+      <w:r>
+        <w:rPr>
+          <w:rFonts w:ascii="Courier New" w:hAnsi="Courier New" w:cs="Courier New"/>
+          <w:sz w:val="16"/>
+          <w:szCs w:val="16"/>
+        </w:rPr>
+        <w:t>printf</w:t>
+      </w:r>
+      <w:proofErr w:type="spellEnd"/>
+      <w:r>
+        <w:rPr>
+          <w:rFonts w:ascii="Courier New" w:hAnsi="Courier New" w:cs="Courier New"/>
+          <w:sz w:val="16"/>
+          <w:szCs w:val="16"/>
+        </w:rPr>
+        <w:t xml:space="preserve"> “No Database present. Please populate the database before </w:t>
+      </w:r>
+      <w:r>
+        <w:rPr>
+          <w:rFonts w:ascii="Courier New" w:hAnsi="Courier New" w:cs="Courier New"/>
+          <w:sz w:val="16"/>
+          <w:szCs w:val="16"/>
+        </w:rPr>
+        <w:t xml:space="preserve">selecting </w:t>
+      </w:r>
+    </w:p>
+    <w:p>
+      <w:pPr>
+        <w:rPr>
+          <w:rFonts w:ascii="Courier New" w:hAnsi="Courier New" w:cs="Courier New"/>
+          <w:b/>
+          <w:sz w:val="20"/>
+          <w:szCs w:val="20"/>
+        </w:rPr>
+      </w:pPr>
+      <w:r>
+        <w:rPr>
+          <w:rFonts w:ascii="Courier New" w:hAnsi="Courier New" w:cs="Courier New"/>
+          <w:sz w:val="16"/>
+          <w:szCs w:val="16"/>
+        </w:rPr>
+        <w:tab/>
+      </w:r>
+      <w:r>
+        <w:rPr>
+          <w:rFonts w:ascii="Courier New" w:hAnsi="Courier New" w:cs="Courier New"/>
+          <w:sz w:val="16"/>
+          <w:szCs w:val="16"/>
+        </w:rPr>
+        <w:tab/>
+        <w:t xml:space="preserve">    this option.\n”</w:t>
+      </w:r>
+      <w:r>
+        <w:rPr>
+          <w:rFonts w:ascii="Courier New" w:hAnsi="Courier New" w:cs="Courier New"/>
+          <w:sz w:val="16"/>
+          <w:szCs w:val="16"/>
+        </w:rPr>
+        <w:t xml:space="preserve"> </w:t>
+      </w:r>
+      <w:r>
+        <w:rPr>
+          <w:rFonts w:ascii="Courier New" w:hAnsi="Courier New" w:cs="Courier New"/>
+          <w:b/>
+          <w:sz w:val="20"/>
+          <w:szCs w:val="20"/>
+        </w:rPr>
+        <w:t>#Prompt user to populate database</w:t>
+      </w:r>
+      <w:r>
+        <w:rPr>
+          <w:rFonts w:ascii="Courier New" w:hAnsi="Courier New" w:cs="Courier New"/>
+          <w:b/>
+          <w:sz w:val="20"/>
+          <w:szCs w:val="20"/>
+        </w:rPr>
+        <w:t>.</w:t>
+      </w:r>
+    </w:p>
+    <w:p>
+      <w:pPr>
+        <w:rPr>
+          <w:rFonts w:ascii="Courier New" w:hAnsi="Courier New" w:cs="Courier New"/>
+          <w:b/>
+          <w:sz w:val="20"/>
+          <w:szCs w:val="20"/>
+        </w:rPr>
+      </w:pPr>
+      <w:r>
+        <w:rPr>
+          <w:rFonts w:ascii="Courier New" w:hAnsi="Courier New" w:cs="Courier New"/>
+          <w:sz w:val="16"/>
+          <w:szCs w:val="16"/>
+        </w:rPr>
+        <w:tab/>
+        <w:t xml:space="preserve">    </w:t>
+      </w:r>
+      <w:proofErr w:type="spellStart"/>
+      <w:r>
+        <w:rPr>
+          <w:rFonts w:ascii="Courier New" w:hAnsi="Courier New" w:cs="Courier New"/>
+          <w:sz w:val="16"/>
+          <w:szCs w:val="16"/>
+        </w:rPr>
+        <w:t>printf</w:t>
+      </w:r>
+      <w:proofErr w:type="spellEnd"/>
+      <w:r>
+        <w:rPr>
+          <w:rFonts w:ascii="Courier New" w:hAnsi="Courier New" w:cs="Courier New"/>
+          <w:sz w:val="16"/>
+          <w:szCs w:val="16"/>
+        </w:rPr>
+        <w:t xml:space="preserve"> “Returning to main menu.\n”</w:t>
+      </w:r>
+      <w:r>
+        <w:rPr>
+          <w:rFonts w:ascii="Courier New" w:hAnsi="Courier New" w:cs="Courier New"/>
+          <w:sz w:val="16"/>
+          <w:szCs w:val="16"/>
+        </w:rPr>
+        <w:t xml:space="preserve"> </w:t>
+      </w:r>
+      <w:r>
+        <w:rPr>
+          <w:rFonts w:ascii="Courier New" w:hAnsi="Courier New" w:cs="Courier New"/>
+          <w:b/>
+          <w:sz w:val="16"/>
+          <w:szCs w:val="16"/>
+        </w:rPr>
+        <w:t>#</w:t>
+      </w:r>
+      <w:r>
+        <w:rPr>
+          <w:rFonts w:ascii="Courier New" w:hAnsi="Courier New" w:cs="Courier New"/>
+          <w:b/>
+          <w:sz w:val="20"/>
+          <w:szCs w:val="20"/>
+        </w:rPr>
+        <w:t xml:space="preserve">Move user back to Main Menu. </w:t>
+      </w:r>
+    </w:p>
+    <w:p>
+      <w:pPr>
+        <w:rPr>
+          <w:rFonts w:ascii="Courier New" w:hAnsi="Courier New" w:cs="Courier New"/>
+          <w:b/>
+          <w:sz w:val="20"/>
+          <w:szCs w:val="20"/>
+        </w:rPr>
+      </w:pPr>
+      <w:r>
+        <w:rPr>
+          <w:rFonts w:ascii="Courier New" w:hAnsi="Courier New" w:cs="Courier New"/>
+          <w:sz w:val="16"/>
+          <w:szCs w:val="16"/>
+        </w:rPr>
+        <w:tab/>
+        <w:t xml:space="preserve">    return 1</w:t>
+      </w:r>
+      <w:r>
+        <w:rPr>
+          <w:rFonts w:ascii="Courier New" w:hAnsi="Courier New" w:cs="Courier New"/>
+          <w:sz w:val="16"/>
+          <w:szCs w:val="16"/>
+        </w:rPr>
+        <w:t xml:space="preserve"> </w:t>
+      </w:r>
+      <w:r>
+        <w:rPr>
+          <w:rFonts w:ascii="Courier New" w:hAnsi="Courier New" w:cs="Courier New"/>
+          <w:b/>
+          <w:sz w:val="20"/>
+          <w:szCs w:val="20"/>
+        </w:rPr>
+        <w:t xml:space="preserve">#Return out of the function; moves to Main Menu. </w:t>
+      </w:r>
+    </w:p>
+    <w:p>
+      <w:pPr>
+        <w:rPr>
+          <w:rFonts w:ascii="Courier New" w:hAnsi="Courier New" w:cs="Courier New"/>
+          <w:sz w:val="16"/>
+          <w:szCs w:val="16"/>
+        </w:rPr>
+      </w:pPr>
+      <w:r>
+        <w:rPr>
+          <w:rFonts w:ascii="Courier New" w:hAnsi="Courier New" w:cs="Courier New"/>
+          <w:sz w:val="16"/>
+          <w:szCs w:val="16"/>
+        </w:rPr>
+        <w:tab/>
+        <w:t>fi</w:t>
+      </w:r>
+    </w:p>
+    <w:p>
+      <w:pPr>
+        <w:rPr>
+          <w:rFonts w:ascii="Courier New" w:hAnsi="Courier New" w:cs="Courier New"/>
+          <w:sz w:val="16"/>
+          <w:szCs w:val="16"/>
+        </w:rPr>
+      </w:pPr>
+      <w:r>
+        <w:rPr>
+          <w:rFonts w:ascii="Courier New" w:hAnsi="Courier New" w:cs="Courier New"/>
+          <w:sz w:val="16"/>
+          <w:szCs w:val="16"/>
+        </w:rPr>
+        <w:tab/>
+      </w:r>
+    </w:p>
+    <w:p>
+      <w:pPr>
+        <w:rPr>
+          <w:rFonts w:ascii="Courier New" w:hAnsi="Courier New" w:cs="Courier New"/>
+          <w:b/>
+          <w:sz w:val="20"/>
+          <w:szCs w:val="20"/>
+        </w:rPr>
+      </w:pPr>
+      <w:r>
+        <w:rPr>
+          <w:rFonts w:ascii="Courier New" w:hAnsi="Courier New" w:cs="Courier New"/>
+          <w:sz w:val="16"/>
+          <w:szCs w:val="16"/>
+        </w:rPr>
+        <w:tab/>
+        <w:t>if [ “$#” -</w:t>
+      </w:r>
+      <w:proofErr w:type="spellStart"/>
+      <w:r>
+        <w:rPr>
+          <w:rFonts w:ascii="Courier New" w:hAnsi="Courier New" w:cs="Courier New"/>
+          <w:sz w:val="16"/>
+          <w:szCs w:val="16"/>
+        </w:rPr>
+        <w:t>eq</w:t>
+      </w:r>
+      <w:proofErr w:type="spellEnd"/>
+      <w:r>
+        <w:rPr>
+          <w:rFonts w:ascii="Courier New" w:hAnsi="Courier New" w:cs="Courier New"/>
+          <w:sz w:val="16"/>
+          <w:szCs w:val="16"/>
+        </w:rPr>
+        <w:t xml:space="preserve"> 0 ]; then</w:t>
+      </w:r>
+      <w:r>
+        <w:rPr>
+          <w:rFonts w:ascii="Courier New" w:hAnsi="Courier New" w:cs="Courier New"/>
+          <w:sz w:val="16"/>
+          <w:szCs w:val="16"/>
+        </w:rPr>
+        <w:t xml:space="preserve"> </w:t>
+      </w:r>
+      <w:r>
+        <w:rPr>
+          <w:rFonts w:ascii="Courier New" w:hAnsi="Courier New" w:cs="Courier New"/>
+          <w:b/>
+          <w:sz w:val="20"/>
+          <w:szCs w:val="20"/>
+        </w:rPr>
+        <w:t>#If no arguments passed to Find, enter</w:t>
+      </w:r>
+      <w:r>
+        <w:rPr>
+          <w:rFonts w:ascii="Courier New" w:hAnsi="Courier New" w:cs="Courier New"/>
+          <w:b/>
+          <w:sz w:val="20"/>
+          <w:szCs w:val="20"/>
+        </w:rPr>
+        <w:t xml:space="preserve"> “if”</w:t>
+      </w:r>
+      <w:r>
+        <w:rPr>
+          <w:rFonts w:ascii="Courier New" w:hAnsi="Courier New" w:cs="Courier New"/>
+          <w:b/>
+          <w:sz w:val="20"/>
+          <w:szCs w:val="20"/>
+        </w:rPr>
+        <w:t>.</w:t>
+      </w:r>
+    </w:p>
+    <w:p>
+      <w:pPr>
+        <w:rPr>
+          <w:rFonts w:ascii="Courier New" w:hAnsi="Courier New" w:cs="Courier New"/>
+          <w:sz w:val="16"/>
+          <w:szCs w:val="16"/>
+        </w:rPr>
+      </w:pPr>
+      <w:r>
+        <w:rPr>
+          <w:rFonts w:ascii="Courier New" w:hAnsi="Courier New" w:cs="Courier New"/>
+          <w:sz w:val="16"/>
+          <w:szCs w:val="16"/>
+        </w:rPr>
+        <w:tab/>
+      </w:r>
+      <w:r>
+        <w:rPr>
+          <w:rFonts w:ascii="Courier New" w:hAnsi="Courier New" w:cs="Courier New"/>
+          <w:sz w:val="16"/>
+          <w:szCs w:val="16"/>
+        </w:rPr>
+        <w:tab/>
+        <w:t>read –p “Please enter a name, address, phone number, or e-mail: “ reply</w:t>
+      </w:r>
+      <w:r>
+        <w:rPr>
+          <w:rFonts w:ascii="Courier New" w:hAnsi="Courier New" w:cs="Courier New"/>
+          <w:sz w:val="16"/>
+          <w:szCs w:val="16"/>
+        </w:rPr>
+        <w:t xml:space="preserve"> </w:t>
+      </w:r>
+    </w:p>
+    <w:p>
+      <w:pPr>
+        <w:rPr>
+          <w:rFonts w:ascii="Courier New" w:hAnsi="Courier New" w:cs="Courier New"/>
+          <w:b/>
+          <w:sz w:val="20"/>
+          <w:szCs w:val="20"/>
+        </w:rPr>
+      </w:pPr>
+      <w:r>
+        <w:rPr>
+          <w:rFonts w:ascii="Courier New" w:hAnsi="Courier New" w:cs="Courier New"/>
+          <w:sz w:val="16"/>
+          <w:szCs w:val="16"/>
+        </w:rPr>
+        <w:tab/>
+      </w:r>
+      <w:r>
+        <w:rPr>
+          <w:rFonts w:ascii="Courier New" w:hAnsi="Courier New" w:cs="Courier New"/>
+          <w:sz w:val="16"/>
+          <w:szCs w:val="16"/>
+        </w:rPr>
+        <w:tab/>
+      </w:r>
+      <w:r>
+        <w:rPr>
+          <w:rFonts w:ascii="Courier New" w:hAnsi="Courier New" w:cs="Courier New"/>
+          <w:b/>
+          <w:sz w:val="20"/>
+          <w:szCs w:val="20"/>
+        </w:rPr>
+        <w:t>#Prompt user to enter a field, and puts field into “reply”</w:t>
+      </w:r>
+      <w:r>
+        <w:rPr>
+          <w:rFonts w:ascii="Courier New" w:hAnsi="Courier New" w:cs="Courier New"/>
+          <w:b/>
+          <w:sz w:val="20"/>
+          <w:szCs w:val="20"/>
+        </w:rPr>
+        <w:t>.</w:t>
+      </w:r>
+      <w:r>
+        <w:rPr>
+          <w:rFonts w:ascii="Courier New" w:hAnsi="Courier New" w:cs="Courier New"/>
+          <w:b/>
+          <w:sz w:val="20"/>
+          <w:szCs w:val="20"/>
+        </w:rPr>
+        <w:t xml:space="preserve"> </w:t>
+      </w:r>
+    </w:p>
+    <w:p>
+      <w:pPr>
+        <w:rPr>
+          <w:rFonts w:ascii="Courier New" w:hAnsi="Courier New" w:cs="Courier New"/>
+          <w:b/>
+          <w:sz w:val="20"/>
+          <w:szCs w:val="20"/>
+        </w:rPr>
+      </w:pPr>
+      <w:r>
+        <w:rPr>
+          <w:rFonts w:ascii="Courier New" w:hAnsi="Courier New" w:cs="Courier New"/>
+          <w:sz w:val="16"/>
+          <w:szCs w:val="16"/>
+        </w:rPr>
+        <w:tab/>
+      </w:r>
+      <w:r>
+        <w:rPr>
+          <w:rFonts w:ascii="Courier New" w:hAnsi="Courier New" w:cs="Courier New"/>
+          <w:sz w:val="16"/>
+          <w:szCs w:val="16"/>
+        </w:rPr>
+        <w:t>E</w:t>
+      </w:r>
+      <w:r>
+        <w:rPr>
+          <w:rFonts w:ascii="Courier New" w:hAnsi="Courier New" w:cs="Courier New"/>
+          <w:sz w:val="16"/>
+          <w:szCs w:val="16"/>
+        </w:rPr>
+        <w:t>lse</w:t>
+      </w:r>
+      <w:r>
+        <w:rPr>
+          <w:rFonts w:ascii="Courier New" w:hAnsi="Courier New" w:cs="Courier New"/>
+          <w:sz w:val="16"/>
+          <w:szCs w:val="16"/>
+        </w:rPr>
+        <w:tab/>
+      </w:r>
+      <w:r>
+        <w:rPr>
+          <w:rFonts w:ascii="Courier New" w:hAnsi="Courier New" w:cs="Courier New"/>
+          <w:b/>
+          <w:sz w:val="20"/>
+          <w:szCs w:val="20"/>
+        </w:rPr>
+        <w:t>#If argument passed, enter else</w:t>
+      </w:r>
+      <w:r>
+        <w:rPr>
+          <w:rFonts w:ascii="Courier New" w:hAnsi="Courier New" w:cs="Courier New"/>
+          <w:b/>
+          <w:sz w:val="20"/>
+          <w:szCs w:val="20"/>
+        </w:rPr>
+        <w:t>.</w:t>
+      </w:r>
+    </w:p>
+    <w:p>
+      <w:pPr>
+        <w:rPr>
+          <w:rFonts w:ascii="Courier New" w:hAnsi="Courier New" w:cs="Courier New"/>
+          <w:b/>
+          <w:sz w:val="20"/>
+          <w:szCs w:val="20"/>
+        </w:rPr>
+      </w:pPr>
+      <w:r>
+        <w:rPr>
+          <w:rFonts w:ascii="Courier New" w:hAnsi="Courier New" w:cs="Courier New"/>
+          <w:sz w:val="16"/>
+          <w:szCs w:val="16"/>
+        </w:rPr>
+        <w:tab/>
+      </w:r>
+      <w:r>
+        <w:rPr>
+          <w:rFonts w:ascii="Courier New" w:hAnsi="Courier New" w:cs="Courier New"/>
+          <w:sz w:val="16"/>
+          <w:szCs w:val="16"/>
+        </w:rPr>
+        <w:tab/>
+        <w:t>reply = “$1”</w:t>
+      </w:r>
+      <w:r>
+        <w:rPr>
+          <w:rFonts w:ascii="Courier New" w:hAnsi="Courier New" w:cs="Courier New"/>
+          <w:sz w:val="16"/>
+          <w:szCs w:val="16"/>
+        </w:rPr>
+        <w:t xml:space="preserve"> </w:t>
+      </w:r>
+      <w:r>
+        <w:rPr>
+          <w:rFonts w:ascii="Courier New" w:hAnsi="Courier New" w:cs="Courier New"/>
+          <w:b/>
+          <w:sz w:val="20"/>
+          <w:szCs w:val="20"/>
+        </w:rPr>
+        <w:t>#Insert “$1”, argument passed, into “reply”</w:t>
+      </w:r>
+      <w:r>
+        <w:rPr>
+          <w:rFonts w:ascii="Courier New" w:hAnsi="Courier New" w:cs="Courier New"/>
+          <w:b/>
+          <w:sz w:val="20"/>
+          <w:szCs w:val="20"/>
+        </w:rPr>
+        <w:t>.</w:t>
+      </w:r>
+    </w:p>
+    <w:p>
+      <w:pPr>
+        <w:rPr>
+          <w:rFonts w:ascii="Courier New" w:hAnsi="Courier New" w:cs="Courier New"/>
+          <w:sz w:val="16"/>
+          <w:szCs w:val="16"/>
+        </w:rPr>
+      </w:pPr>
+      <w:r>
+        <w:rPr>
+          <w:rFonts w:ascii="Courier New" w:hAnsi="Courier New" w:cs="Courier New"/>
+          <w:sz w:val="16"/>
+          <w:szCs w:val="16"/>
+        </w:rPr>
+        <w:tab/>
+        <w:t>fi</w:t>
+      </w:r>
+    </w:p>
+    <w:p>
+      <w:pPr>
+        <w:rPr>
+          <w:rFonts w:ascii="Courier New" w:hAnsi="Courier New" w:cs="Courier New"/>
+          <w:sz w:val="16"/>
+          <w:szCs w:val="16"/>
+        </w:rPr>
+      </w:pPr>
+    </w:p>
+    <w:p>
+      <w:pPr>
+        <w:rPr>
+          <w:rFonts w:ascii="Courier New" w:hAnsi="Courier New" w:cs="Courier New"/>
+          <w:b/>
+          <w:sz w:val="20"/>
+          <w:szCs w:val="20"/>
+        </w:rPr>
+      </w:pPr>
+      <w:r>
+        <w:rPr>
+          <w:rFonts w:ascii="Courier New" w:hAnsi="Courier New" w:cs="Courier New"/>
+          <w:sz w:val="16"/>
+          <w:szCs w:val="16"/>
+        </w:rPr>
+        <w:tab/>
+        <w:t>echo</w:t>
+      </w:r>
+      <w:r>
+        <w:rPr>
+          <w:rFonts w:ascii="Courier New" w:hAnsi="Courier New" w:cs="Courier New"/>
+          <w:sz w:val="16"/>
+          <w:szCs w:val="16"/>
+        </w:rPr>
+        <w:t xml:space="preserve"> </w:t>
+      </w:r>
+      <w:r>
+        <w:rPr>
+          <w:rFonts w:ascii="Courier New" w:hAnsi="Courier New" w:cs="Courier New"/>
+          <w:b/>
+          <w:sz w:val="20"/>
+          <w:szCs w:val="20"/>
+        </w:rPr>
+        <w:t>#Newline</w:t>
+      </w:r>
+    </w:p>
+    <w:p>
+      <w:pPr>
+        <w:rPr>
+          <w:rFonts w:ascii="Courier New" w:hAnsi="Courier New" w:cs="Courier New"/>
+          <w:sz w:val="16"/>
+          <w:szCs w:val="16"/>
+        </w:rPr>
+      </w:pPr>
+    </w:p>
+    <w:p>
+      <w:pPr>
+        <w:rPr>
+          <w:rFonts w:ascii="Courier New" w:hAnsi="Courier New" w:cs="Courier New"/>
+          <w:b/>
+          <w:sz w:val="20"/>
+          <w:szCs w:val="20"/>
+        </w:rPr>
+      </w:pPr>
+      <w:r>
+        <w:rPr>
+          <w:rFonts w:ascii="Courier New" w:hAnsi="Courier New" w:cs="Courier New"/>
+          <w:sz w:val="16"/>
+          <w:szCs w:val="16"/>
+        </w:rPr>
+        <w:tab/>
+        <w:t>if ! grep -q “$reply” $database; then</w:t>
+      </w:r>
+      <w:r>
+        <w:rPr>
+          <w:rFonts w:ascii="Courier New" w:hAnsi="Courier New" w:cs="Courier New"/>
+          <w:sz w:val="16"/>
+          <w:szCs w:val="16"/>
+        </w:rPr>
+        <w:t xml:space="preserve"> </w:t>
+      </w:r>
+      <w:r>
+        <w:rPr>
+          <w:rFonts w:ascii="Courier New" w:hAnsi="Courier New" w:cs="Courier New"/>
+          <w:b/>
+          <w:sz w:val="20"/>
+          <w:szCs w:val="20"/>
+        </w:rPr>
+        <w:t>#enter ‘if’, if nothing is found.</w:t>
+      </w:r>
+    </w:p>
+    <w:p>
+      <w:pPr>
+        <w:rPr>
+          <w:rFonts w:ascii="Courier New" w:hAnsi="Courier New" w:cs="Courier New"/>
+          <w:b/>
+          <w:sz w:val="20"/>
+          <w:szCs w:val="20"/>
+        </w:rPr>
+      </w:pPr>
+      <w:r>
+        <w:rPr>
+          <w:rFonts w:ascii="Courier New" w:hAnsi="Courier New" w:cs="Courier New"/>
+          <w:sz w:val="16"/>
+          <w:szCs w:val="16"/>
+        </w:rPr>
+        <w:tab/>
+      </w:r>
+      <w:r>
+        <w:rPr>
+          <w:rFonts w:ascii="Courier New" w:hAnsi="Courier New" w:cs="Courier New"/>
+          <w:sz w:val="16"/>
+          <w:szCs w:val="16"/>
+        </w:rPr>
+        <w:tab/>
+        <w:t xml:space="preserve">echo “Record not found.” </w:t>
+      </w:r>
+      <w:r>
+        <w:rPr>
+          <w:rFonts w:ascii="Courier New" w:hAnsi="Courier New" w:cs="Courier New"/>
+          <w:b/>
+          <w:sz w:val="20"/>
+          <w:szCs w:val="20"/>
+        </w:rPr>
+        <w:t xml:space="preserve">#Prompt user that record is not found. </w:t>
+      </w:r>
+    </w:p>
+    <w:p>
+      <w:pPr>
+        <w:rPr>
+          <w:rFonts w:ascii="Courier New" w:hAnsi="Courier New" w:cs="Courier New"/>
+          <w:b/>
+          <w:sz w:val="20"/>
+          <w:szCs w:val="20"/>
+        </w:rPr>
+      </w:pPr>
+      <w:r>
+        <w:rPr>
+          <w:rFonts w:ascii="Courier New" w:hAnsi="Courier New" w:cs="Courier New"/>
+          <w:sz w:val="16"/>
+          <w:szCs w:val="16"/>
+        </w:rPr>
+        <w:tab/>
+      </w:r>
+      <w:r>
+        <w:rPr>
+          <w:rFonts w:ascii="Courier New" w:hAnsi="Courier New" w:cs="Courier New"/>
+          <w:sz w:val="16"/>
+          <w:szCs w:val="16"/>
+        </w:rPr>
+        <w:tab/>
+      </w:r>
+      <w:r>
+        <w:rPr>
+          <w:rFonts w:ascii="Courier New" w:hAnsi="Courier New" w:cs="Courier New"/>
+          <w:sz w:val="16"/>
+          <w:szCs w:val="16"/>
+        </w:rPr>
+        <w:t>echo</w:t>
+      </w:r>
+      <w:r>
+        <w:rPr>
+          <w:rFonts w:ascii="Courier New" w:hAnsi="Courier New" w:cs="Courier New"/>
+          <w:sz w:val="16"/>
+          <w:szCs w:val="16"/>
+        </w:rPr>
+        <w:t xml:space="preserve"> </w:t>
+      </w:r>
+      <w:r>
+        <w:rPr>
+          <w:rFonts w:ascii="Courier New" w:hAnsi="Courier New" w:cs="Courier New"/>
+          <w:b/>
+          <w:sz w:val="20"/>
+          <w:szCs w:val="20"/>
+        </w:rPr>
+        <w:t>#Newline</w:t>
+      </w:r>
+    </w:p>
+    <w:p>
+      <w:pPr>
+        <w:rPr>
+          <w:rFonts w:ascii="Courier New" w:hAnsi="Courier New" w:cs="Courier New"/>
+          <w:b/>
+          <w:sz w:val="20"/>
+          <w:szCs w:val="20"/>
+        </w:rPr>
+      </w:pPr>
+      <w:r>
+        <w:rPr>
+          <w:rFonts w:ascii="Courier New" w:hAnsi="Courier New" w:cs="Courier New"/>
+          <w:sz w:val="16"/>
+          <w:szCs w:val="16"/>
+        </w:rPr>
+        <w:tab/>
+      </w:r>
+      <w:r>
+        <w:rPr>
+          <w:rFonts w:ascii="Courier New" w:hAnsi="Courier New" w:cs="Courier New"/>
+          <w:sz w:val="16"/>
+          <w:szCs w:val="16"/>
+        </w:rPr>
+        <w:tab/>
+        <w:t>return 1</w:t>
+      </w:r>
+      <w:r>
+        <w:rPr>
+          <w:rFonts w:ascii="Courier New" w:hAnsi="Courier New" w:cs="Courier New"/>
+          <w:sz w:val="16"/>
+          <w:szCs w:val="16"/>
+        </w:rPr>
+        <w:t xml:space="preserve"> </w:t>
+      </w:r>
+      <w:r>
+        <w:rPr>
+          <w:rFonts w:ascii="Courier New" w:hAnsi="Courier New" w:cs="Courier New"/>
+          <w:b/>
+          <w:sz w:val="20"/>
+          <w:szCs w:val="20"/>
+        </w:rPr>
+        <w:t xml:space="preserve">#Exit function and return to menu. </w:t>
+      </w:r>
+    </w:p>
+    <w:p>
+      <w:pPr>
+        <w:rPr>
+          <w:rFonts w:ascii="Courier New" w:hAnsi="Courier New" w:cs="Courier New"/>
+          <w:sz w:val="16"/>
+          <w:szCs w:val="16"/>
+        </w:rPr>
+      </w:pPr>
+      <w:r>
+        <w:rPr>
+          <w:rFonts w:ascii="Courier New" w:hAnsi="Courier New" w:cs="Courier New"/>
+          <w:sz w:val="16"/>
+          <w:szCs w:val="16"/>
+        </w:rPr>
+        <w:tab/>
+        <w:t xml:space="preserve">fi </w:t>
+      </w:r>
+    </w:p>
+    <w:p>
+      <w:pPr>
+        <w:rPr>
+          <w:rFonts w:ascii="Courier New" w:hAnsi="Courier New" w:cs="Courier New"/>
+          <w:sz w:val="16"/>
+          <w:szCs w:val="16"/>
+        </w:rPr>
+      </w:pPr>
+    </w:p>
+    <w:p>
+      <w:pPr>
+        <w:rPr>
+          <w:rFonts w:ascii="Courier New" w:hAnsi="Courier New" w:cs="Courier New"/>
+          <w:b/>
+          <w:sz w:val="20"/>
+          <w:szCs w:val="20"/>
+        </w:rPr>
+      </w:pPr>
+      <w:r>
+        <w:rPr>
+          <w:rFonts w:ascii="Courier New" w:hAnsi="Courier New" w:cs="Courier New"/>
+          <w:sz w:val="16"/>
+          <w:szCs w:val="16"/>
+        </w:rPr>
+        <w:tab/>
+        <w:t>if [ “$reply” = “:” ]; then</w:t>
+      </w:r>
+      <w:r>
+        <w:rPr>
+          <w:rFonts w:ascii="Courier New" w:hAnsi="Courier New" w:cs="Courier New"/>
+          <w:sz w:val="16"/>
+          <w:szCs w:val="16"/>
+        </w:rPr>
+        <w:t xml:space="preserve"> </w:t>
+      </w:r>
+      <w:r>
+        <w:rPr>
+          <w:rFonts w:ascii="Courier New" w:hAnsi="Courier New" w:cs="Courier New"/>
+          <w:b/>
+          <w:sz w:val="20"/>
+          <w:szCs w:val="20"/>
+        </w:rPr>
+        <w:t>#If user entered a “:", do not allow.</w:t>
+      </w:r>
+    </w:p>
+    <w:p>
+      <w:pPr>
+        <w:rPr>
+          <w:rFonts w:ascii="Courier New" w:hAnsi="Courier New" w:cs="Courier New"/>
+          <w:b/>
+          <w:sz w:val="20"/>
+          <w:szCs w:val="20"/>
+        </w:rPr>
+      </w:pPr>
+      <w:r>
+        <w:rPr>
+          <w:rFonts w:ascii="Courier New" w:hAnsi="Courier New" w:cs="Courier New"/>
+          <w:sz w:val="16"/>
+          <w:szCs w:val="16"/>
+        </w:rPr>
+        <w:tab/>
+      </w:r>
+      <w:r>
+        <w:rPr>
+          <w:rFonts w:ascii="Courier New" w:hAnsi="Courier New" w:cs="Courier New"/>
+          <w:sz w:val="16"/>
+          <w:szCs w:val="16"/>
+        </w:rPr>
+        <w:tab/>
+        <w:t xml:space="preserve">echo “Record not found.” </w:t>
+      </w:r>
+      <w:r>
+        <w:rPr>
+          <w:rFonts w:ascii="Courier New" w:hAnsi="Courier New" w:cs="Courier New"/>
+          <w:b/>
+          <w:sz w:val="20"/>
+          <w:szCs w:val="20"/>
+        </w:rPr>
+        <w:t xml:space="preserve">#Prompt user that record is not found. </w:t>
+      </w:r>
+    </w:p>
+    <w:p>
+      <w:pPr>
+        <w:rPr>
+          <w:rFonts w:ascii="Courier New" w:hAnsi="Courier New" w:cs="Courier New"/>
+          <w:b/>
+          <w:sz w:val="20"/>
+          <w:szCs w:val="20"/>
+        </w:rPr>
+      </w:pPr>
+      <w:r>
+        <w:rPr>
+          <w:rFonts w:ascii="Courier New" w:hAnsi="Courier New" w:cs="Courier New"/>
+          <w:sz w:val="16"/>
+          <w:szCs w:val="16"/>
+        </w:rPr>
+        <w:tab/>
+      </w:r>
+      <w:r>
+        <w:rPr>
+          <w:rFonts w:ascii="Courier New" w:hAnsi="Courier New" w:cs="Courier New"/>
+          <w:sz w:val="16"/>
+          <w:szCs w:val="16"/>
+        </w:rPr>
+        <w:tab/>
+        <w:t>echo</w:t>
+      </w:r>
+      <w:r>
+        <w:rPr>
+          <w:rFonts w:ascii="Courier New" w:hAnsi="Courier New" w:cs="Courier New"/>
+          <w:sz w:val="16"/>
+          <w:szCs w:val="16"/>
+        </w:rPr>
+        <w:t xml:space="preserve"> </w:t>
+      </w:r>
+      <w:r>
+        <w:rPr>
+          <w:rFonts w:ascii="Courier New" w:hAnsi="Courier New" w:cs="Courier New"/>
+          <w:b/>
+          <w:sz w:val="20"/>
+          <w:szCs w:val="20"/>
+        </w:rPr>
+        <w:t>#Newline</w:t>
+      </w:r>
+    </w:p>
+    <w:p>
+      <w:pPr>
+        <w:rPr>
+          <w:rFonts w:ascii="Courier New" w:hAnsi="Courier New" w:cs="Courier New"/>
+          <w:b/>
+          <w:sz w:val="20"/>
+          <w:szCs w:val="20"/>
+        </w:rPr>
+      </w:pPr>
+      <w:r>
+        <w:rPr>
+          <w:rFonts w:ascii="Courier New" w:hAnsi="Courier New" w:cs="Courier New"/>
+          <w:sz w:val="16"/>
+          <w:szCs w:val="16"/>
+        </w:rPr>
+        <w:tab/>
+      </w:r>
+      <w:r>
+        <w:rPr>
+          <w:rFonts w:ascii="Courier New" w:hAnsi="Courier New" w:cs="Courier New"/>
+          <w:sz w:val="16"/>
+          <w:szCs w:val="16"/>
+        </w:rPr>
+        <w:tab/>
+        <w:t>return 1</w:t>
+      </w:r>
+      <w:r>
+        <w:rPr>
+          <w:rFonts w:ascii="Courier New" w:hAnsi="Courier New" w:cs="Courier New"/>
+          <w:sz w:val="16"/>
+          <w:szCs w:val="16"/>
+        </w:rPr>
+        <w:t xml:space="preserve"> </w:t>
+      </w:r>
+      <w:r>
+        <w:rPr>
+          <w:rFonts w:ascii="Courier New" w:hAnsi="Courier New" w:cs="Courier New"/>
+          <w:b/>
+          <w:sz w:val="20"/>
+          <w:szCs w:val="20"/>
+        </w:rPr>
+        <w:t xml:space="preserve">#Exit function and return to menu. </w:t>
+      </w:r>
+    </w:p>
+    <w:p>
+      <w:pPr>
+        <w:rPr>
+          <w:rFonts w:ascii="Courier New" w:hAnsi="Courier New" w:cs="Courier New"/>
+          <w:sz w:val="16"/>
+          <w:szCs w:val="16"/>
+        </w:rPr>
+      </w:pPr>
+      <w:r>
+        <w:rPr>
+          <w:rFonts w:ascii="Courier New" w:hAnsi="Courier New" w:cs="Courier New"/>
+          <w:sz w:val="16"/>
+          <w:szCs w:val="16"/>
+        </w:rPr>
+        <w:tab/>
+        <w:t>fi</w:t>
+      </w:r>
+    </w:p>
+    <w:p>
+      <w:pPr>
+        <w:rPr>
+          <w:rFonts w:ascii="Courier New" w:hAnsi="Courier New" w:cs="Courier New"/>
+          <w:sz w:val="16"/>
+          <w:szCs w:val="16"/>
+        </w:rPr>
+      </w:pPr>
+    </w:p>
+    <w:p>
+      <w:pPr>
+        <w:rPr>
+          <w:rFonts w:ascii="Courier New" w:hAnsi="Courier New" w:cs="Courier New"/>
+          <w:b/>
+          <w:sz w:val="20"/>
+          <w:szCs w:val="20"/>
+        </w:rPr>
+      </w:pPr>
+      <w:r>
+        <w:rPr>
+          <w:rFonts w:ascii="Courier New" w:hAnsi="Courier New" w:cs="Courier New"/>
+          <w:sz w:val="16"/>
+          <w:szCs w:val="16"/>
+        </w:rPr>
+        <w:tab/>
+        <w:t>if [ -z “$reply” ]; then</w:t>
+      </w:r>
+      <w:r>
+        <w:rPr>
+          <w:rFonts w:ascii="Courier New" w:hAnsi="Courier New" w:cs="Courier New"/>
+          <w:sz w:val="16"/>
+          <w:szCs w:val="16"/>
+        </w:rPr>
+        <w:t xml:space="preserve"> </w:t>
+      </w:r>
+      <w:r>
+        <w:rPr>
+          <w:rFonts w:ascii="Courier New" w:hAnsi="Courier New" w:cs="Courier New"/>
+          <w:b/>
+          <w:sz w:val="20"/>
+          <w:szCs w:val="20"/>
+        </w:rPr>
+        <w:t xml:space="preserve">#If user enters nothing, do not allow. </w:t>
+      </w:r>
+    </w:p>
+    <w:p>
+      <w:pPr>
+        <w:rPr>
+          <w:rFonts w:ascii="Courier New" w:hAnsi="Courier New" w:cs="Courier New"/>
+          <w:sz w:val="16"/>
+          <w:szCs w:val="16"/>
+        </w:rPr>
+      </w:pPr>
+      <w:r>
+        <w:rPr>
+          <w:rFonts w:ascii="Courier New" w:hAnsi="Courier New" w:cs="Courier New"/>
+          <w:sz w:val="16"/>
+          <w:szCs w:val="16"/>
+        </w:rPr>
+        <w:tab/>
+      </w:r>
+      <w:r>
+        <w:rPr>
+          <w:rFonts w:ascii="Courier New" w:hAnsi="Courier New" w:cs="Courier New"/>
+          <w:sz w:val="16"/>
+          <w:szCs w:val="16"/>
+        </w:rPr>
+        <w:tab/>
+        <w:t xml:space="preserve">echo “Record not found.” </w:t>
+      </w:r>
+      <w:r>
+        <w:rPr>
+          <w:rFonts w:ascii="Courier New" w:hAnsi="Courier New" w:cs="Courier New"/>
+          <w:b/>
+          <w:sz w:val="20"/>
+          <w:szCs w:val="20"/>
+        </w:rPr>
+        <w:t>#Prompt user that record is not found.</w:t>
+      </w:r>
+    </w:p>
+    <w:p>
+      <w:pPr>
+        <w:rPr>
+          <w:rFonts w:ascii="Courier New" w:hAnsi="Courier New" w:cs="Courier New"/>
+          <w:sz w:val="16"/>
+          <w:szCs w:val="16"/>
+        </w:rPr>
+      </w:pPr>
+      <w:r>
+        <w:rPr>
+          <w:rFonts w:ascii="Courier New" w:hAnsi="Courier New" w:cs="Courier New"/>
+          <w:sz w:val="16"/>
+          <w:szCs w:val="16"/>
+        </w:rPr>
+        <w:tab/>
+      </w:r>
+      <w:r>
+        <w:rPr>
+          <w:rFonts w:ascii="Courier New" w:hAnsi="Courier New" w:cs="Courier New"/>
+          <w:sz w:val="16"/>
+          <w:szCs w:val="16"/>
+        </w:rPr>
+        <w:tab/>
+        <w:t xml:space="preserve">echo </w:t>
+      </w:r>
+      <w:r>
+        <w:rPr>
+          <w:rFonts w:ascii="Courier New" w:hAnsi="Courier New" w:cs="Courier New"/>
+          <w:b/>
+          <w:sz w:val="20"/>
+          <w:szCs w:val="20"/>
+        </w:rPr>
+        <w:t>#Newline</w:t>
+      </w:r>
+    </w:p>
+    <w:p>
+      <w:pPr>
+        <w:rPr>
+          <w:rFonts w:ascii="Courier New" w:hAnsi="Courier New" w:cs="Courier New"/>
+          <w:sz w:val="16"/>
+          <w:szCs w:val="16"/>
+        </w:rPr>
+      </w:pPr>
+      <w:r>
+        <w:rPr>
+          <w:rFonts w:ascii="Courier New" w:hAnsi="Courier New" w:cs="Courier New"/>
+          <w:sz w:val="16"/>
+          <w:szCs w:val="16"/>
+        </w:rPr>
+        <w:tab/>
+      </w:r>
+      <w:r>
+        <w:rPr>
+          <w:rFonts w:ascii="Courier New" w:hAnsi="Courier New" w:cs="Courier New"/>
+          <w:sz w:val="16"/>
+          <w:szCs w:val="16"/>
+        </w:rPr>
+        <w:tab/>
+        <w:t>return 1</w:t>
+      </w:r>
+      <w:r>
+        <w:rPr>
+          <w:rFonts w:ascii="Courier New" w:hAnsi="Courier New" w:cs="Courier New"/>
+          <w:sz w:val="16"/>
+          <w:szCs w:val="16"/>
+        </w:rPr>
+        <w:t xml:space="preserve"> </w:t>
+      </w:r>
+      <w:r>
+        <w:rPr>
+          <w:rFonts w:ascii="Courier New" w:hAnsi="Courier New" w:cs="Courier New"/>
+          <w:b/>
+          <w:sz w:val="20"/>
+          <w:szCs w:val="20"/>
+        </w:rPr>
+        <w:t>#Exit function and return to menu.</w:t>
+      </w:r>
+    </w:p>
+    <w:p>
+      <w:pPr>
+        <w:rPr>
+          <w:rFonts w:ascii="Courier New" w:hAnsi="Courier New" w:cs="Courier New"/>
+          <w:sz w:val="16"/>
+          <w:szCs w:val="16"/>
+        </w:rPr>
+      </w:pPr>
+      <w:r>
+        <w:rPr>
+          <w:rFonts w:ascii="Courier New" w:hAnsi="Courier New" w:cs="Courier New"/>
+          <w:sz w:val="16"/>
+          <w:szCs w:val="16"/>
+        </w:rPr>
+        <w:tab/>
+      </w:r>
+      <w:r>
+        <w:rPr>
+          <w:rFonts w:ascii="Courier New" w:hAnsi="Courier New" w:cs="Courier New"/>
+          <w:sz w:val="16"/>
+          <w:szCs w:val="16"/>
+        </w:rPr>
+        <w:t>f</w:t>
+      </w:r>
+      <w:r>
+        <w:rPr>
+          <w:rFonts w:ascii="Courier New" w:hAnsi="Courier New" w:cs="Courier New"/>
+          <w:sz w:val="16"/>
+          <w:szCs w:val="16"/>
+        </w:rPr>
+        <w:t>i</w:t>
+      </w:r>
+    </w:p>
+    <w:p>
+      <w:pPr>
+        <w:rPr>
+          <w:rFonts w:ascii="Courier New" w:hAnsi="Courier New" w:cs="Courier New"/>
+          <w:sz w:val="16"/>
+          <w:szCs w:val="16"/>
+        </w:rPr>
+      </w:pPr>
+    </w:p>
+    <w:p>
+      <w:pPr>
+        <w:rPr>
+          <w:rFonts w:ascii="Courier New" w:hAnsi="Courier New" w:cs="Courier New"/>
+          <w:sz w:val="16"/>
+          <w:szCs w:val="16"/>
+        </w:rPr>
+      </w:pPr>
+    </w:p>
+    <w:p>
+      <w:pPr>
+        <w:rPr>
+          <w:rFonts w:ascii="Courier New" w:hAnsi="Courier New" w:cs="Courier New"/>
+          <w:sz w:val="16"/>
+          <w:szCs w:val="16"/>
+        </w:rPr>
+      </w:pPr>
+    </w:p>
+    <w:p>
+      <w:pPr>
+        <w:rPr>
+          <w:rFonts w:ascii="Courier New" w:hAnsi="Courier New" w:cs="Courier New"/>
+          <w:sz w:val="16"/>
+          <w:szCs w:val="16"/>
+        </w:rPr>
+      </w:pPr>
+    </w:p>
+    <w:p>
+      <w:pPr>
+        <w:rPr>
+          <w:rFonts w:ascii="Courier New" w:hAnsi="Courier New" w:cs="Courier New"/>
+          <w:sz w:val="16"/>
+          <w:szCs w:val="16"/>
+        </w:rPr>
+      </w:pPr>
+    </w:p>
+    <w:p>
+      <w:pPr>
+        <w:rPr>
+          <w:rFonts w:ascii="Courier New" w:hAnsi="Courier New" w:cs="Courier New"/>
+          <w:sz w:val="16"/>
+          <w:szCs w:val="16"/>
+        </w:rPr>
+      </w:pPr>
+    </w:p>
+    <w:p>
+      <w:pPr>
+        <w:rPr>
+          <w:rFonts w:ascii="Courier New" w:hAnsi="Courier New" w:cs="Courier New"/>
+          <w:sz w:val="16"/>
+          <w:szCs w:val="16"/>
+        </w:rPr>
+      </w:pPr>
+    </w:p>
+    <w:p>
+      <w:pPr>
+        <w:rPr>
+          <w:rFonts w:ascii="Courier New" w:hAnsi="Courier New" w:cs="Courier New"/>
+          <w:sz w:val="16"/>
+          <w:szCs w:val="16"/>
+        </w:rPr>
+      </w:pPr>
+      <w:r>
+        <w:rPr>
+          <w:rFonts w:ascii="Courier New" w:hAnsi="Courier New" w:cs="Courier New"/>
+          <w:sz w:val="16"/>
+          <w:szCs w:val="16"/>
+        </w:rPr>
+        <w:tab/>
+      </w:r>
+      <w:proofErr w:type="spellStart"/>
+      <w:r>
+        <w:rPr>
+          <w:rFonts w:ascii="Courier New" w:hAnsi="Courier New" w:cs="Courier New"/>
+          <w:sz w:val="16"/>
+          <w:szCs w:val="16"/>
+        </w:rPr>
+        <w:t>iconv</w:t>
+      </w:r>
+      <w:proofErr w:type="spellEnd"/>
+      <w:r>
+        <w:rPr>
+          <w:rFonts w:ascii="Courier New" w:hAnsi="Courier New" w:cs="Courier New"/>
+          <w:sz w:val="16"/>
+          <w:szCs w:val="16"/>
+        </w:rPr>
+        <w:t xml:space="preserve"> -l | grep “$reply” $database | head | </w:t>
+      </w:r>
+      <w:proofErr w:type="spellStart"/>
+      <w:r>
+        <w:rPr>
+          <w:rFonts w:ascii="Courier New" w:hAnsi="Courier New" w:cs="Courier New"/>
+          <w:sz w:val="16"/>
+          <w:szCs w:val="16"/>
+        </w:rPr>
+        <w:t>tr</w:t>
+      </w:r>
+      <w:proofErr w:type="spellEnd"/>
+      <w:r>
+        <w:rPr>
+          <w:rFonts w:ascii="Courier New" w:hAnsi="Courier New" w:cs="Courier New"/>
+          <w:sz w:val="16"/>
+          <w:szCs w:val="16"/>
+        </w:rPr>
+        <w:t xml:space="preserve"> ‘:’ ‘ ‘ </w:t>
+      </w:r>
+    </w:p>
+    <w:p>
+      <w:pPr>
+        <w:rPr>
+          <w:rFonts w:ascii="Courier New" w:hAnsi="Courier New" w:cs="Courier New"/>
+          <w:b/>
+          <w:sz w:val="20"/>
+          <w:szCs w:val="20"/>
+        </w:rPr>
+      </w:pPr>
+      <w:r>
+        <w:rPr>
+          <w:rFonts w:ascii="Courier New" w:hAnsi="Courier New" w:cs="Courier New"/>
+          <w:sz w:val="16"/>
+          <w:szCs w:val="16"/>
+        </w:rPr>
+        <w:tab/>
+      </w:r>
+      <w:r>
+        <w:rPr>
+          <w:rFonts w:ascii="Courier New" w:hAnsi="Courier New" w:cs="Courier New"/>
+          <w:b/>
+          <w:sz w:val="20"/>
+          <w:szCs w:val="20"/>
+        </w:rPr>
+        <w:t xml:space="preserve">#This line </w:t>
+      </w:r>
+      <w:r>
+        <w:rPr>
+          <w:rFonts w:ascii="Courier New" w:hAnsi="Courier New" w:cs="Courier New"/>
+          <w:b/>
+          <w:sz w:val="20"/>
+          <w:szCs w:val="20"/>
+        </w:rPr>
+        <w:t xml:space="preserve">uses </w:t>
+      </w:r>
+      <w:proofErr w:type="spellStart"/>
+      <w:r>
+        <w:rPr>
+          <w:rFonts w:ascii="Courier New" w:hAnsi="Courier New" w:cs="Courier New"/>
+          <w:b/>
+          <w:sz w:val="20"/>
+          <w:szCs w:val="20"/>
+        </w:rPr>
+        <w:t>iconv</w:t>
+      </w:r>
+      <w:proofErr w:type="spellEnd"/>
+      <w:r>
+        <w:rPr>
+          <w:rFonts w:ascii="Courier New" w:hAnsi="Courier New" w:cs="Courier New"/>
+          <w:b/>
+          <w:sz w:val="20"/>
+          <w:szCs w:val="20"/>
+        </w:rPr>
+        <w:t xml:space="preserve"> to convert encoding of characters in the </w:t>
+      </w:r>
+    </w:p>
+    <w:p>
+      <w:pPr>
+        <w:rPr>
+          <w:rFonts w:ascii="Courier New" w:hAnsi="Courier New" w:cs="Courier New"/>
+          <w:b/>
+          <w:sz w:val="20"/>
+          <w:szCs w:val="20"/>
+        </w:rPr>
+      </w:pPr>
+      <w:r>
+        <w:rPr>
+          <w:rFonts w:ascii="Courier New" w:hAnsi="Courier New" w:cs="Courier New"/>
+          <w:b/>
+          <w:sz w:val="20"/>
+          <w:szCs w:val="20"/>
+        </w:rPr>
+        <w:t xml:space="preserve">      #input file and writes to </w:t>
+      </w:r>
+      <w:proofErr w:type="spellStart"/>
+      <w:r>
+        <w:rPr>
+          <w:rFonts w:ascii="Courier New" w:hAnsi="Courier New" w:cs="Courier New"/>
+          <w:b/>
+          <w:sz w:val="20"/>
+          <w:szCs w:val="20"/>
+        </w:rPr>
+        <w:t>stdout</w:t>
+      </w:r>
+      <w:proofErr w:type="spellEnd"/>
+      <w:r>
+        <w:rPr>
+          <w:rFonts w:ascii="Courier New" w:hAnsi="Courier New" w:cs="Courier New"/>
+          <w:b/>
+          <w:sz w:val="20"/>
+          <w:szCs w:val="20"/>
+        </w:rPr>
+        <w:t>, uses “grep” to get the records</w:t>
+      </w:r>
+    </w:p>
+    <w:p>
+      <w:pPr>
+        <w:rPr>
+          <w:rFonts w:ascii="Courier New" w:hAnsi="Courier New" w:cs="Courier New"/>
+          <w:b/>
+          <w:sz w:val="20"/>
+          <w:szCs w:val="20"/>
+        </w:rPr>
+      </w:pPr>
+      <w:r>
+        <w:rPr>
+          <w:rFonts w:ascii="Courier New" w:hAnsi="Courier New" w:cs="Courier New"/>
+          <w:b/>
+          <w:sz w:val="20"/>
+          <w:szCs w:val="20"/>
+        </w:rPr>
+        <w:tab/>
+        <w:t>#that match the reply, uses the “head” command to search the</w:t>
+      </w:r>
+    </w:p>
+    <w:p>
+      <w:pPr>
         <w:ind w:firstLine="720"/>
-      </w:pPr>
-    </w:p>
-    <w:p>
-      <w:pPr>
-        <w:ind w:firstLine="720"/>
-      </w:pPr>
-      <w:r>
-        <w:t xml:space="preserve">The display function </w:t>
-      </w:r>
-      <w:r>
-        <w:t>is the simplest of our functions.  F</w:t>
-      </w:r>
-      <w:r>
-        <w:t xml:space="preserve">irst </w:t>
-      </w:r>
-      <w:r>
-        <w:t xml:space="preserve">it checks </w:t>
-      </w:r>
-      <w:r>
-        <w:t xml:space="preserve">if the database variable is there with </w:t>
-      </w:r>
-      <w:r>
-        <w:t>if ! [ -f $database ]</w:t>
-      </w:r>
-      <w:r>
-        <w:tab/>
-      </w:r>
-      <w:r>
-        <w:t xml:space="preserve">.  If the  the database is not there, we notify the user and return to the main menu.  </w:t>
-      </w:r>
-      <w:r>
-        <w:t xml:space="preserve">Then we get the number of records with </w:t>
-      </w:r>
-      <w:r>
-        <w:t>numRecords=`cat $database | wc -l`</w:t>
-      </w:r>
-      <w:r>
-        <w:t xml:space="preserve"> which gets the line numbers by piping the database to wc with the –l option.</w:t>
-      </w:r>
-      <w:r>
-        <w:t xml:space="preserve">  Since the first line of the databse is a header line we remove that with </w:t>
-      </w:r>
-      <w:r>
-        <w:t>nu</w:t>
-      </w:r>
-      <w:r>
-        <w:t>mRecords=`expr $numRecords - 1`, which sets numRecords equal to numRecords – 1.</w:t>
-      </w:r>
-      <w:r>
-        <w:t xml:space="preserve">  Then we show all records with </w:t>
-      </w:r>
-      <w:r>
-        <w:t>cat -n $database | tr ':' ' '</w:t>
-      </w:r>
-      <w:r>
-        <w:t xml:space="preserve"> which prints the database variable with line numbers with cat -n $database and pipes it to tr to remove the colons.</w:t>
-      </w:r>
-    </w:p>
-    <w:p>
-      <w:pPr>
-        <w:ind w:firstLine="720"/>
-      </w:pPr>
-      <w:r>
-        <w:t>Our quit function uses printf to thank the user for using the program and then simply does exit 0.</w:t>
-      </w:r>
-      <w:r>
-        <w:t xml:space="preserve">  Returning zero says the program was successful.</w:t>
-      </w:r>
-      <w:bookmarkStart w:id="0" w:name="_GoBack"/>
-      <w:bookmarkEnd w:id="0"/>
-    </w:p>
-    <w:p>
-      <w:pPr>
-        <w:ind w:firstLine="720"/>
-      </w:pPr>
-    </w:p>
-    <w:p>
-      <w:pPr>
-        <w:rPr>
-          <w:b/>
-          <w:u w:val="single"/>
-        </w:rPr>
-      </w:pPr>
-      <w:r>
-        <w:rPr>
-          <w:b/>
-          <w:u w:val="single"/>
-        </w:rPr>
-        <w:t>Section IV</w:t>
+        <w:rPr>
+          <w:rFonts w:ascii="Courier New" w:hAnsi="Courier New" w:cs="Courier New"/>
+          <w:b/>
+          <w:sz w:val="20"/>
+          <w:szCs w:val="20"/>
+        </w:rPr>
+      </w:pPr>
+      <w:r>
+        <w:rPr>
+          <w:rFonts w:ascii="Courier New" w:hAnsi="Courier New" w:cs="Courier New"/>
+          <w:b/>
+          <w:sz w:val="20"/>
+          <w:szCs w:val="20"/>
+        </w:rPr>
+        <w:t>#entire file, and uses “</w:t>
+      </w:r>
+      <w:proofErr w:type="spellStart"/>
+      <w:r>
+        <w:rPr>
+          <w:rFonts w:ascii="Courier New" w:hAnsi="Courier New" w:cs="Courier New"/>
+          <w:b/>
+          <w:sz w:val="20"/>
+          <w:szCs w:val="20"/>
+        </w:rPr>
+        <w:t>tr</w:t>
+      </w:r>
+      <w:proofErr w:type="spellEnd"/>
+      <w:r>
+        <w:rPr>
+          <w:rFonts w:ascii="Courier New" w:hAnsi="Courier New" w:cs="Courier New"/>
+          <w:b/>
+          <w:sz w:val="20"/>
+          <w:szCs w:val="20"/>
+        </w:rPr>
+        <w:t>’ to replace any “:” characters with a</w:t>
+      </w:r>
+    </w:p>
+    <w:p>
+      <w:pPr>
+        <w:rPr>
+          <w:rFonts w:ascii="Courier New" w:hAnsi="Courier New" w:cs="Courier New"/>
+          <w:b/>
+          <w:sz w:val="20"/>
+          <w:szCs w:val="20"/>
+        </w:rPr>
+      </w:pPr>
+      <w:r>
+        <w:rPr>
+          <w:rFonts w:ascii="Courier New" w:hAnsi="Courier New" w:cs="Courier New"/>
+          <w:b/>
+          <w:sz w:val="20"/>
+          <w:szCs w:val="20"/>
+        </w:rPr>
+        <w:t xml:space="preserve">      #blank space. </w:t>
+      </w:r>
+    </w:p>
+    <w:p>
+      <w:pPr>
+        <w:rPr>
+          <w:rFonts w:ascii="Courier New" w:hAnsi="Courier New" w:cs="Courier New"/>
+          <w:b/>
+          <w:sz w:val="20"/>
+          <w:szCs w:val="20"/>
+        </w:rPr>
+      </w:pPr>
+    </w:p>
+    <w:p>
+      <w:pPr>
+        <w:rPr>
+          <w:rFonts w:ascii="Courier New" w:hAnsi="Courier New" w:cs="Courier New"/>
+          <w:b/>
+          <w:sz w:val="20"/>
+          <w:szCs w:val="20"/>
+        </w:rPr>
+      </w:pPr>
+      <w:r>
+        <w:rPr>
+          <w:rFonts w:ascii="Courier New" w:hAnsi="Courier New" w:cs="Courier New"/>
+          <w:sz w:val="16"/>
+          <w:szCs w:val="16"/>
+        </w:rPr>
+        <w:tab/>
+      </w:r>
+      <w:r>
+        <w:rPr>
+          <w:rFonts w:ascii="Courier New" w:hAnsi="Courier New" w:cs="Courier New"/>
+          <w:sz w:val="16"/>
+          <w:szCs w:val="16"/>
+        </w:rPr>
+        <w:t xml:space="preserve">echo </w:t>
+      </w:r>
+      <w:r>
+        <w:rPr>
+          <w:rFonts w:ascii="Courier New" w:hAnsi="Courier New" w:cs="Courier New"/>
+          <w:b/>
+          <w:sz w:val="20"/>
+          <w:szCs w:val="20"/>
+        </w:rPr>
+        <w:t>#Newline</w:t>
+      </w:r>
+    </w:p>
+    <w:p>
+      <w:pPr>
+        <w:rPr>
+          <w:rFonts w:ascii="Courier New" w:hAnsi="Courier New" w:cs="Courier New"/>
+          <w:sz w:val="16"/>
+          <w:szCs w:val="16"/>
+        </w:rPr>
+      </w:pPr>
+      <w:r>
+        <w:rPr>
+          <w:rFonts w:ascii="Courier New" w:hAnsi="Courier New" w:cs="Courier New"/>
+          <w:sz w:val="16"/>
+          <w:szCs w:val="16"/>
+        </w:rPr>
+        <w:t>}</w:t>
+      </w:r>
+    </w:p>
+    <w:p>
+      <w:pPr>
+        <w:rPr>
+          <w:rFonts w:ascii="Courier New" w:hAnsi="Courier New" w:cs="Courier New"/>
+          <w:sz w:val="16"/>
+          <w:szCs w:val="16"/>
+        </w:rPr>
+      </w:pPr>
+    </w:p>
+    <w:p>
+      <w:pPr>
+        <w:rPr>
+          <w:rFonts w:ascii="Courier New" w:hAnsi="Courier New" w:cs="Courier New"/>
+          <w:sz w:val="16"/>
+          <w:szCs w:val="16"/>
+        </w:rPr>
+      </w:pPr>
+    </w:p>
+    <w:p>
+      <w:pPr>
+        <w:rPr>
+          <w:rFonts w:ascii="Courier New" w:hAnsi="Courier New" w:cs="Courier New"/>
+          <w:sz w:val="16"/>
+          <w:szCs w:val="16"/>
+        </w:rPr>
+      </w:pPr>
+    </w:p>
+    <w:p>
+      <w:pPr>
+        <w:rPr>
+          <w:rFonts w:ascii="Courier New" w:hAnsi="Courier New" w:cs="Courier New"/>
+          <w:sz w:val="16"/>
+          <w:szCs w:val="16"/>
+        </w:rPr>
+      </w:pPr>
+    </w:p>
+    <w:p>
+      <w:pPr>
+        <w:rPr>
+          <w:rFonts w:ascii="Courier New" w:hAnsi="Courier New" w:cs="Courier New"/>
+          <w:sz w:val="16"/>
+          <w:szCs w:val="16"/>
+        </w:rPr>
+      </w:pPr>
+    </w:p>
+    <w:p>
+      <w:pPr>
+        <w:rPr>
+          <w:rFonts w:ascii="Courier New" w:hAnsi="Courier New" w:cs="Courier New"/>
+          <w:sz w:val="16"/>
+          <w:szCs w:val="16"/>
+        </w:rPr>
+      </w:pPr>
+    </w:p>
+    <w:p>
+      <w:pPr>
+        <w:rPr>
+          <w:rFonts w:ascii="Courier New" w:hAnsi="Courier New" w:cs="Courier New"/>
+          <w:sz w:val="16"/>
+          <w:szCs w:val="16"/>
+        </w:rPr>
+      </w:pPr>
+    </w:p>
+    <w:p>
+      <w:pPr>
+        <w:rPr>
+          <w:rFonts w:ascii="Courier New" w:hAnsi="Courier New" w:cs="Courier New"/>
+          <w:sz w:val="16"/>
+          <w:szCs w:val="16"/>
+        </w:rPr>
+      </w:pPr>
+    </w:p>
+    <w:p>
+      <w:pPr>
+        <w:rPr>
+          <w:rFonts w:ascii="Courier New" w:hAnsi="Courier New" w:cs="Courier New"/>
+          <w:sz w:val="16"/>
+          <w:szCs w:val="16"/>
+        </w:rPr>
+      </w:pPr>
+    </w:p>
+    <w:p>
+      <w:pPr>
+        <w:pStyle w:val="ListParagraph"/>
+        <w:numPr>
+          <w:ilvl w:val="0"/>
+          <w:numId w:val="2"/>
+        </w:numPr>
+        <w:rPr>
+          <w:rFonts w:cs="Courier New"/>
+        </w:rPr>
+      </w:pPr>
+      <w:r>
+        <w:rPr>
+          <w:rFonts w:cs="Courier New"/>
+        </w:rPr>
+        <w:lastRenderedPageBreak/>
+        <w:t>Exa</w:t>
+      </w:r>
+      <w:r>
+        <w:rPr>
+          <w:rFonts w:cs="Courier New"/>
+        </w:rPr>
+        <w:t>ctly m</w:t>
+      </w:r>
+      <w:r>
+        <w:rPr>
+          <w:rFonts w:cs="Courier New"/>
+        </w:rPr>
+        <w:t>atching entry for a query:</w:t>
+      </w:r>
+    </w:p>
+    <w:p>
+      <w:pPr>
+        <w:pStyle w:val="ListParagraph"/>
+        <w:rPr>
+          <w:rFonts w:cs="Courier New"/>
+        </w:rPr>
+      </w:pPr>
+    </w:p>
+    <w:p>
+      <w:pPr>
+        <w:pStyle w:val="ListParagraph"/>
+        <w:rPr>
+          <w:rFonts w:cs="Courier New"/>
+        </w:rPr>
+      </w:pPr>
+      <w:r>
+        <w:rPr>
+          <w:rFonts w:cs="Courier New"/>
+          <w:noProof/>
+        </w:rPr>
+        <w:drawing>
+          <wp:inline distT="0" distB="0" distL="0" distR="0" wp14:anchorId="74722BBA" wp14:editId="5B82AEBA">
+            <wp:extent cx="5486400" cy="1899768"/>
+            <wp:effectExtent l="0" t="0" r="0" b="5715"/>
+            <wp:docPr id="3" name="Picture 3" descr="C:\Users\Carlo\Downloads\EmailExact.png"/>
+            <wp:cNvGraphicFramePr>
+              <a:graphicFrameLocks xmlns:a="http://schemas.openxmlformats.org/drawingml/2006/main" noChangeAspect="1"/>
+            </wp:cNvGraphicFramePr>
+            <a:graphic xmlns:a="http://schemas.openxmlformats.org/drawingml/2006/main">
+              <a:graphicData uri="http://schemas.openxmlformats.org/drawingml/2006/picture">
+                <pic:pic xmlns:pic="http://schemas.openxmlformats.org/drawingml/2006/picture">
+                  <pic:nvPicPr>
+                    <pic:cNvPr id="0" name="Picture 1" descr="C:\Users\Carlo\Downloads\EmailExact.png"/>
+                    <pic:cNvPicPr>
+                      <a:picLocks noChangeAspect="1" noChangeArrowheads="1"/>
+                    </pic:cNvPicPr>
+                  </pic:nvPicPr>
+                  <pic:blipFill>
+                    <a:blip r:embed="rId8">
+                      <a:extLst>
+                        <a:ext uri="{28A0092B-C50C-407E-A947-70E740481C1C}">
+                          <a14:useLocalDpi xmlns:a14="http://schemas.microsoft.com/office/drawing/2010/main" val="0"/>
+                        </a:ext>
+                      </a:extLst>
+                    </a:blip>
+                    <a:srcRect/>
+                    <a:stretch>
+                      <a:fillRect/>
+                    </a:stretch>
+                  </pic:blipFill>
+                  <pic:spPr bwMode="auto">
+                    <a:xfrm>
+                      <a:off x="0" y="0"/>
+                      <a:ext cx="5486400" cy="1899768"/>
+                    </a:xfrm>
+                    <a:prstGeom prst="rect">
+                      <a:avLst/>
+                    </a:prstGeom>
+                    <a:noFill/>
+                    <a:ln>
+                      <a:noFill/>
+                    </a:ln>
+                  </pic:spPr>
+                </pic:pic>
+              </a:graphicData>
+            </a:graphic>
+          </wp:inline>
+        </w:drawing>
+      </w:r>
+    </w:p>
+    <w:p>
+      <w:pPr>
+        <w:pStyle w:val="ListParagraph"/>
+        <w:rPr>
+          <w:rFonts w:cs="Courier New"/>
+        </w:rPr>
+      </w:pPr>
+    </w:p>
+    <w:p>
+      <w:pPr>
+        <w:pStyle w:val="ListParagraph"/>
+        <w:rPr>
+          <w:rFonts w:cs="Courier New"/>
+        </w:rPr>
+      </w:pPr>
+      <w:r>
+        <w:rPr>
+          <w:rFonts w:cs="Courier New"/>
+        </w:rPr>
+        <w:t>Our group decided that the best way to search for an exact entry within the Find() function was to search by the users e-mail. Currently, our program allows multiple entries with the same name, phone number, and address, but prohibits multiple entries with the same e-mail. Entering an e-mail will always give the user one record</w:t>
+      </w:r>
+      <w:r>
+        <w:rPr>
+          <w:rFonts w:cs="Courier New"/>
+        </w:rPr>
+        <w:t xml:space="preserve"> from the database. </w:t>
+      </w:r>
+    </w:p>
+    <w:p>
+      <w:pPr>
+        <w:rPr>
+          <w:rFonts w:cs="Courier New"/>
+        </w:rPr>
+      </w:pPr>
+    </w:p>
+    <w:p>
+      <w:pPr>
+        <w:pStyle w:val="ListParagraph"/>
+        <w:numPr>
+          <w:ilvl w:val="0"/>
+          <w:numId w:val="2"/>
+        </w:numPr>
+        <w:rPr>
+          <w:rFonts w:cs="Courier New"/>
+        </w:rPr>
+      </w:pPr>
+      <w:r>
+        <w:rPr>
+          <w:rFonts w:cs="Courier New"/>
+        </w:rPr>
+        <w:t xml:space="preserve">Multiple matching records for a query: </w:t>
+      </w:r>
+    </w:p>
+    <w:p>
+      <w:pPr>
+        <w:pStyle w:val="ListParagraph"/>
+        <w:rPr>
+          <w:rFonts w:cs="Courier New"/>
+        </w:rPr>
+      </w:pPr>
+    </w:p>
+    <w:p>
+      <w:pPr>
+        <w:pStyle w:val="ListParagraph"/>
+        <w:rPr>
+          <w:rFonts w:cs="Courier New"/>
+        </w:rPr>
+      </w:pPr>
+      <w:r>
+        <w:rPr>
+          <w:rFonts w:cs="Courier New"/>
+          <w:noProof/>
+        </w:rPr>
+        <w:drawing>
+          <wp:inline distT="0" distB="0" distL="0" distR="0" wp14:anchorId="0B612663" wp14:editId="464B1CC0">
+            <wp:extent cx="5486400" cy="2087122"/>
+            <wp:effectExtent l="0" t="0" r="0" b="8890"/>
+            <wp:docPr id="4" name="Picture 4" descr="C:\Users\Carlo\Downloads\MultipleEntries.png"/>
+            <wp:cNvGraphicFramePr>
+              <a:graphicFrameLocks xmlns:a="http://schemas.openxmlformats.org/drawingml/2006/main" noChangeAspect="1"/>
+            </wp:cNvGraphicFramePr>
+            <a:graphic xmlns:a="http://schemas.openxmlformats.org/drawingml/2006/main">
+              <a:graphicData uri="http://schemas.openxmlformats.org/drawingml/2006/picture">
+                <pic:pic xmlns:pic="http://schemas.openxmlformats.org/drawingml/2006/picture">
+                  <pic:nvPicPr>
+                    <pic:cNvPr id="0" name="Picture 2" descr="C:\Users\Carlo\Downloads\MultipleEntries.png"/>
+                    <pic:cNvPicPr>
+                      <a:picLocks noChangeAspect="1" noChangeArrowheads="1"/>
+                    </pic:cNvPicPr>
+                  </pic:nvPicPr>
+                  <pic:blipFill>
+                    <a:blip r:embed="rId9">
+                      <a:extLst>
+                        <a:ext uri="{28A0092B-C50C-407E-A947-70E740481C1C}">
+                          <a14:useLocalDpi xmlns:a14="http://schemas.microsoft.com/office/drawing/2010/main" val="0"/>
+                        </a:ext>
+                      </a:extLst>
+                    </a:blip>
+                    <a:srcRect/>
+                    <a:stretch>
+                      <a:fillRect/>
+                    </a:stretch>
+                  </pic:blipFill>
+                  <pic:spPr bwMode="auto">
+                    <a:xfrm>
+                      <a:off x="0" y="0"/>
+                      <a:ext cx="5486400" cy="2087122"/>
+                    </a:xfrm>
+                    <a:prstGeom prst="rect">
+                      <a:avLst/>
+                    </a:prstGeom>
+                    <a:noFill/>
+                    <a:ln>
+                      <a:noFill/>
+                    </a:ln>
+                  </pic:spPr>
+                </pic:pic>
+              </a:graphicData>
+            </a:graphic>
+          </wp:inline>
+        </w:drawing>
+      </w:r>
+    </w:p>
+    <w:p>
+      <w:pPr>
+        <w:pStyle w:val="ListParagraph"/>
+        <w:rPr>
+          <w:rFonts w:cs="Courier New"/>
+        </w:rPr>
+      </w:pPr>
+    </w:p>
+    <w:p>
+      <w:pPr>
+        <w:pStyle w:val="ListParagraph"/>
+        <w:rPr>
+          <w:rFonts w:cs="Courier New"/>
+        </w:rPr>
+      </w:pPr>
+      <w:r>
+        <w:rPr>
+          <w:rFonts w:cs="Courier New"/>
+        </w:rPr>
+        <w:t xml:space="preserve">Because the database has two entries that have the same name, searching “Joe” will find both entries and display them to the user. </w:t>
+      </w:r>
+    </w:p>
+    <w:p>
+      <w:pPr>
+        <w:pStyle w:val="ListParagraph"/>
+        <w:rPr>
+          <w:rFonts w:cs="Courier New"/>
+        </w:rPr>
+      </w:pPr>
+    </w:p>
+    <w:p>
+      <w:pPr>
+        <w:pStyle w:val="ListParagraph"/>
+        <w:rPr>
+          <w:rFonts w:cs="Courier New"/>
+        </w:rPr>
+      </w:pPr>
+    </w:p>
+    <w:p>
+      <w:pPr>
+        <w:pStyle w:val="ListParagraph"/>
+        <w:rPr>
+          <w:rFonts w:cs="Courier New"/>
+        </w:rPr>
+      </w:pPr>
+    </w:p>
+    <w:p>
+      <w:pPr>
+        <w:pStyle w:val="ListParagraph"/>
+        <w:rPr>
+          <w:rFonts w:cs="Courier New"/>
+        </w:rPr>
+      </w:pPr>
+    </w:p>
+    <w:p>
+      <w:pPr>
+        <w:pStyle w:val="ListParagraph"/>
+        <w:rPr>
+          <w:rFonts w:cs="Courier New"/>
+        </w:rPr>
+      </w:pPr>
+    </w:p>
+    <w:p>
+      <w:pPr>
+        <w:pStyle w:val="ListParagraph"/>
+        <w:rPr>
+          <w:rFonts w:cs="Courier New"/>
+        </w:rPr>
+      </w:pPr>
+    </w:p>
+    <w:p>
+      <w:pPr>
+        <w:pStyle w:val="ListParagraph"/>
+        <w:rPr>
+          <w:rFonts w:cs="Courier New"/>
+        </w:rPr>
+      </w:pPr>
+    </w:p>
+    <w:p>
+      <w:pPr>
+        <w:pStyle w:val="ListParagraph"/>
+        <w:rPr>
+          <w:rFonts w:cs="Courier New"/>
+        </w:rPr>
+      </w:pPr>
+    </w:p>
+    <w:p>
+      <w:pPr>
+        <w:rPr>
+          <w:rFonts w:cs="Courier New"/>
+        </w:rPr>
+      </w:pPr>
+    </w:p>
+    <w:p>
+      <w:pPr>
+        <w:pStyle w:val="ListParagraph"/>
+        <w:numPr>
+          <w:ilvl w:val="0"/>
+          <w:numId w:val="2"/>
+        </w:numPr>
+        <w:rPr>
+          <w:rFonts w:cs="Courier New"/>
+        </w:rPr>
+      </w:pPr>
+      <w:r>
+        <w:rPr>
+          <w:rFonts w:cs="Courier New"/>
+        </w:rPr>
+        <w:lastRenderedPageBreak/>
+        <w:t xml:space="preserve">Finding nothing for a query: </w:t>
+      </w:r>
+    </w:p>
+    <w:p>
+      <w:pPr>
+        <w:pStyle w:val="ListParagraph"/>
+        <w:rPr>
+          <w:rFonts w:cs="Courier New"/>
+        </w:rPr>
+      </w:pPr>
+    </w:p>
+    <w:p>
+      <w:pPr>
+        <w:pStyle w:val="ListParagraph"/>
+        <w:rPr>
+          <w:rFonts w:cs="Courier New"/>
+        </w:rPr>
+      </w:pPr>
+      <w:r>
+        <w:rPr>
+          <w:rFonts w:cs="Courier New"/>
+          <w:noProof/>
+        </w:rPr>
+        <w:drawing>
+          <wp:inline distT="0" distB="0" distL="0" distR="0" wp14:anchorId="5C3E174D" wp14:editId="36BD386B">
+            <wp:extent cx="5038725" cy="1933575"/>
+            <wp:effectExtent l="0" t="0" r="9525" b="9525"/>
+            <wp:docPr id="5" name="Picture 5" descr="C:\Users\Carlo\Downloads\ColonNothing.png"/>
+            <wp:cNvGraphicFramePr>
+              <a:graphicFrameLocks xmlns:a="http://schemas.openxmlformats.org/drawingml/2006/main" noChangeAspect="1"/>
+            </wp:cNvGraphicFramePr>
+            <a:graphic xmlns:a="http://schemas.openxmlformats.org/drawingml/2006/main">
+              <a:graphicData uri="http://schemas.openxmlformats.org/drawingml/2006/picture">
+                <pic:pic xmlns:pic="http://schemas.openxmlformats.org/drawingml/2006/picture">
+                  <pic:nvPicPr>
+                    <pic:cNvPr id="0" name="Picture 3" descr="C:\Users\Carlo\Downloads\ColonNothing.png"/>
+                    <pic:cNvPicPr>
+                      <a:picLocks noChangeAspect="1" noChangeArrowheads="1"/>
+                    </pic:cNvPicPr>
+                  </pic:nvPicPr>
+                  <pic:blipFill>
+                    <a:blip r:embed="rId10">
+                      <a:extLst>
+                        <a:ext uri="{28A0092B-C50C-407E-A947-70E740481C1C}">
+                          <a14:useLocalDpi xmlns:a14="http://schemas.microsoft.com/office/drawing/2010/main" val="0"/>
+                        </a:ext>
+                      </a:extLst>
+                    </a:blip>
+                    <a:srcRect/>
+                    <a:stretch>
+                      <a:fillRect/>
+                    </a:stretch>
+                  </pic:blipFill>
+                  <pic:spPr bwMode="auto">
+                    <a:xfrm>
+                      <a:off x="0" y="0"/>
+                      <a:ext cx="5038725" cy="1933575"/>
+                    </a:xfrm>
+                    <a:prstGeom prst="rect">
+                      <a:avLst/>
+                    </a:prstGeom>
+                    <a:noFill/>
+                    <a:ln>
+                      <a:noFill/>
+                    </a:ln>
+                  </pic:spPr>
+                </pic:pic>
+              </a:graphicData>
+            </a:graphic>
+          </wp:inline>
+        </w:drawing>
+      </w:r>
+    </w:p>
+    <w:p>
+      <w:pPr>
+        <w:pStyle w:val="ListParagraph"/>
+        <w:rPr>
+          <w:rFonts w:cs="Courier New"/>
+        </w:rPr>
+      </w:pPr>
+    </w:p>
+    <w:p>
+      <w:pPr>
+        <w:pStyle w:val="ListParagraph"/>
+        <w:rPr>
+          <w:rFonts w:cs="Courier New"/>
+        </w:rPr>
+      </w:pPr>
+      <w:r>
+        <w:rPr>
+          <w:rFonts w:cs="Courier New"/>
+        </w:rPr>
+        <w:t xml:space="preserve">Since our database is designed to separate fields with colons, we needed to remove the ability to allow the user to enter a colon, which would naturally find every record within the database. Our Find() function removes this right from the user. </w:t>
+      </w:r>
+    </w:p>
+    <w:p>
+      <w:pPr>
+        <w:pStyle w:val="ListParagraph"/>
+        <w:rPr>
+          <w:rFonts w:cs="Courier New"/>
+        </w:rPr>
+      </w:pPr>
+    </w:p>
+    <w:p>
+      <w:pPr>
+        <w:pStyle w:val="ListParagraph"/>
+        <w:rPr>
+          <w:rFonts w:cs="Courier New"/>
+        </w:rPr>
+      </w:pPr>
+      <w:r>
+        <w:rPr>
+          <w:rFonts w:cs="Courier New"/>
+          <w:noProof/>
+        </w:rPr>
+        <w:drawing>
+          <wp:inline distT="0" distB="0" distL="0" distR="0" wp14:anchorId="60BEEED5" wp14:editId="0A963793">
+            <wp:extent cx="5486400" cy="1726551"/>
+            <wp:effectExtent l="0" t="0" r="0" b="7620"/>
+            <wp:docPr id="6" name="Picture 6" descr="C:\Users\Carlo\Downloads\MichaelNothing.png"/>
+            <wp:cNvGraphicFramePr>
+              <a:graphicFrameLocks xmlns:a="http://schemas.openxmlformats.org/drawingml/2006/main" noChangeAspect="1"/>
+            </wp:cNvGraphicFramePr>
+            <a:graphic xmlns:a="http://schemas.openxmlformats.org/drawingml/2006/main">
+              <a:graphicData uri="http://schemas.openxmlformats.org/drawingml/2006/picture">
+                <pic:pic xmlns:pic="http://schemas.openxmlformats.org/drawingml/2006/picture">
+                  <pic:nvPicPr>
+                    <pic:cNvPr id="0" name="Picture 4" descr="C:\Users\Carlo\Downloads\MichaelNothing.png"/>
+                    <pic:cNvPicPr>
+                      <a:picLocks noChangeAspect="1" noChangeArrowheads="1"/>
+                    </pic:cNvPicPr>
+                  </pic:nvPicPr>
+                  <pic:blipFill>
+                    <a:blip r:embed="rId11">
+                      <a:extLst>
+                        <a:ext uri="{28A0092B-C50C-407E-A947-70E740481C1C}">
+                          <a14:useLocalDpi xmlns:a14="http://schemas.microsoft.com/office/drawing/2010/main" val="0"/>
+                        </a:ext>
+                      </a:extLst>
+                    </a:blip>
+                    <a:srcRect/>
+                    <a:stretch>
+                      <a:fillRect/>
+                    </a:stretch>
+                  </pic:blipFill>
+                  <pic:spPr bwMode="auto">
+                    <a:xfrm>
+                      <a:off x="0" y="0"/>
+                      <a:ext cx="5486400" cy="1726551"/>
+                    </a:xfrm>
+                    <a:prstGeom prst="rect">
+                      <a:avLst/>
+                    </a:prstGeom>
+                    <a:noFill/>
+                    <a:ln>
+                      <a:noFill/>
+                    </a:ln>
+                  </pic:spPr>
+                </pic:pic>
+              </a:graphicData>
+            </a:graphic>
+          </wp:inline>
+        </w:drawing>
+      </w:r>
+    </w:p>
+    <w:p>
+      <w:pPr>
+        <w:pStyle w:val="ListParagraph"/>
+        <w:rPr>
+          <w:rFonts w:cs="Courier New"/>
+        </w:rPr>
+      </w:pPr>
+    </w:p>
+    <w:p>
+      <w:pPr>
+        <w:pStyle w:val="ListParagraph"/>
+        <w:rPr>
+          <w:rFonts w:cs="Courier New"/>
+        </w:rPr>
+      </w:pPr>
+      <w:r>
+        <w:rPr>
+          <w:rFonts w:cs="Courier New"/>
+        </w:rPr>
+        <w:t>Since there is no record with the name “Michael”, the function displays that the record is not found.</w:t>
+      </w:r>
+    </w:p>
+    <w:p>
+      <w:pPr>
+        <w:pStyle w:val="ListParagraph"/>
+        <w:rPr>
+          <w:rFonts w:cs="Courier New"/>
+        </w:rPr>
+      </w:pPr>
+    </w:p>
+    <w:p>
+      <w:pPr>
+        <w:pStyle w:val="ListParagraph"/>
+        <w:rPr>
+          <w:rFonts w:cs="Courier New"/>
+        </w:rPr>
+      </w:pPr>
+      <w:r>
+        <w:rPr>
+          <w:rFonts w:cs="Courier New"/>
+          <w:noProof/>
+        </w:rPr>
+        <w:drawing>
+          <wp:inline distT="0" distB="0" distL="0" distR="0" wp14:anchorId="2F37144E" wp14:editId="3C541E1A">
+            <wp:extent cx="5391150" cy="1857375"/>
+            <wp:effectExtent l="0" t="0" r="0" b="9525"/>
+            <wp:docPr id="7" name="Picture 7" descr="C:\Users\Carlo\Downloads\NothingNothing.png"/>
+            <wp:cNvGraphicFramePr>
+              <a:graphicFrameLocks xmlns:a="http://schemas.openxmlformats.org/drawingml/2006/main" noChangeAspect="1"/>
+            </wp:cNvGraphicFramePr>
+            <a:graphic xmlns:a="http://schemas.openxmlformats.org/drawingml/2006/main">
+              <a:graphicData uri="http://schemas.openxmlformats.org/drawingml/2006/picture">
+                <pic:pic xmlns:pic="http://schemas.openxmlformats.org/drawingml/2006/picture">
+                  <pic:nvPicPr>
+                    <pic:cNvPr id="0" name="Picture 5" descr="C:\Users\Carlo\Downloads\NothingNothing.png"/>
+                    <pic:cNvPicPr>
+                      <a:picLocks noChangeAspect="1" noChangeArrowheads="1"/>
+                    </pic:cNvPicPr>
+                  </pic:nvPicPr>
+                  <pic:blipFill>
+                    <a:blip r:embed="rId12">
+                      <a:extLst>
+                        <a:ext uri="{28A0092B-C50C-407E-A947-70E740481C1C}">
+                          <a14:useLocalDpi xmlns:a14="http://schemas.microsoft.com/office/drawing/2010/main" val="0"/>
+                        </a:ext>
+                      </a:extLst>
+                    </a:blip>
+                    <a:srcRect/>
+                    <a:stretch>
+                      <a:fillRect/>
+                    </a:stretch>
+                  </pic:blipFill>
+                  <pic:spPr bwMode="auto">
+                    <a:xfrm>
+                      <a:off x="0" y="0"/>
+                      <a:ext cx="5391150" cy="1857375"/>
+                    </a:xfrm>
+                    <a:prstGeom prst="rect">
+                      <a:avLst/>
+                    </a:prstGeom>
+                    <a:noFill/>
+                    <a:ln>
+                      <a:noFill/>
+                    </a:ln>
+                  </pic:spPr>
+                </pic:pic>
+              </a:graphicData>
+            </a:graphic>
+          </wp:inline>
+        </w:drawing>
+      </w:r>
+    </w:p>
+    <w:p>
+      <w:pPr>
+        <w:pStyle w:val="ListParagraph"/>
+        <w:rPr>
+          <w:rFonts w:cs="Courier New"/>
+        </w:rPr>
+      </w:pPr>
+    </w:p>
+    <w:p>
+      <w:pPr>
+        <w:pStyle w:val="ListParagraph"/>
+        <w:rPr>
+          <w:rFonts w:ascii="Courier New" w:hAnsi="Courier New" w:cs="Courier New"/>
+          <w:sz w:val="16"/>
+          <w:szCs w:val="16"/>
+        </w:rPr>
+      </w:pPr>
+      <w:r>
+        <w:rPr>
+          <w:rFonts w:cs="Courier New"/>
+        </w:rPr>
+        <w:t xml:space="preserve">Removing the ability to search for nothing was removed, because searching for nothing displays all records within the database. </w:t>
       </w:r>
     </w:p>
     <w:sectPr>
@@ -1025,6 +3923,195 @@
     </w:sectPr>
   </w:body>
 </w:document>
+</file>
+
+<file path=word/numbering.xml><?xml version="1.0" encoding="utf-8"?>
+<w:numbering xmlns:wpc="http://schemas.microsoft.com/office/word/2010/wordprocessingCanvas" xmlns:mo="http://schemas.microsoft.com/office/mac/office/2008/main" xmlns:mc="http://schemas.openxmlformats.org/markup-compatibility/2006" xmlns:mv="urn:schemas-microsoft-com:mac:vml" xmlns:o="urn:schemas-microsoft-com:office:office" xmlns:r="http://schemas.openxmlformats.org/officeDocument/2006/relationships" xmlns:m="http://schemas.openxmlformats.org/officeDocument/2006/math" xmlns:v="urn:schemas-microsoft-com:vml" xmlns:wp14="http://schemas.microsoft.com/office/word/2010/wordprocessingDrawing" xmlns:wp="http://schemas.openxmlformats.org/drawingml/2006/wordprocessingDrawing" xmlns:w10="urn:schemas-microsoft-com:office:word" xmlns:w="http://schemas.openxmlformats.org/wordprocessingml/2006/main" xmlns:w14="http://schemas.microsoft.com/office/word/2010/wordml" xmlns:wpg="http://schemas.microsoft.com/office/word/2010/wordprocessingGroup" xmlns:wpi="http://schemas.microsoft.com/office/word/2010/wordprocessingInk" xmlns:wne="http://schemas.microsoft.com/office/word/2006/wordml" xmlns:wps="http://schemas.microsoft.com/office/word/2010/wordprocessingShape" mc:Ignorable="w14 wp14">
+  <w:abstractNum w:abstractNumId="0">
+    <w:nsid w:val="1F2C1F86"/>
+    <w:multiLevelType w:val="hybridMultilevel"/>
+    <w:tmpl w:val="87E0103C"/>
+    <w:lvl w:ilvl="0" w:tplc="04090011">
+      <w:start w:val="1"/>
+      <w:numFmt w:val="decimal"/>
+      <w:lvlText w:val="%1)"/>
+      <w:lvlJc w:val="left"/>
+      <w:pPr>
+        <w:ind w:left="720" w:hanging="360"/>
+      </w:pPr>
+      <w:rPr>
+        <w:rFonts w:hint="default"/>
+      </w:rPr>
+    </w:lvl>
+    <w:lvl w:ilvl="1" w:tplc="04090019" w:tentative="1">
+      <w:start w:val="1"/>
+      <w:numFmt w:val="lowerLetter"/>
+      <w:lvlText w:val="%2."/>
+      <w:lvlJc w:val="left"/>
+      <w:pPr>
+        <w:ind w:left="1440" w:hanging="360"/>
+      </w:pPr>
+    </w:lvl>
+    <w:lvl w:ilvl="2" w:tplc="0409001B" w:tentative="1">
+      <w:start w:val="1"/>
+      <w:numFmt w:val="lowerRoman"/>
+      <w:lvlText w:val="%3."/>
+      <w:lvlJc w:val="right"/>
+      <w:pPr>
+        <w:ind w:left="2160" w:hanging="180"/>
+      </w:pPr>
+    </w:lvl>
+    <w:lvl w:ilvl="3" w:tplc="0409000F" w:tentative="1">
+      <w:start w:val="1"/>
+      <w:numFmt w:val="decimal"/>
+      <w:lvlText w:val="%4."/>
+      <w:lvlJc w:val="left"/>
+      <w:pPr>
+        <w:ind w:left="2880" w:hanging="360"/>
+      </w:pPr>
+    </w:lvl>
+    <w:lvl w:ilvl="4" w:tplc="04090019" w:tentative="1">
+      <w:start w:val="1"/>
+      <w:numFmt w:val="lowerLetter"/>
+      <w:lvlText w:val="%5."/>
+      <w:lvlJc w:val="left"/>
+      <w:pPr>
+        <w:ind w:left="3600" w:hanging="360"/>
+      </w:pPr>
+    </w:lvl>
+    <w:lvl w:ilvl="5" w:tplc="0409001B" w:tentative="1">
+      <w:start w:val="1"/>
+      <w:numFmt w:val="lowerRoman"/>
+      <w:lvlText w:val="%6."/>
+      <w:lvlJc w:val="right"/>
+      <w:pPr>
+        <w:ind w:left="4320" w:hanging="180"/>
+      </w:pPr>
+    </w:lvl>
+    <w:lvl w:ilvl="6" w:tplc="0409000F" w:tentative="1">
+      <w:start w:val="1"/>
+      <w:numFmt w:val="decimal"/>
+      <w:lvlText w:val="%7."/>
+      <w:lvlJc w:val="left"/>
+      <w:pPr>
+        <w:ind w:left="5040" w:hanging="360"/>
+      </w:pPr>
+    </w:lvl>
+    <w:lvl w:ilvl="7" w:tplc="04090019" w:tentative="1">
+      <w:start w:val="1"/>
+      <w:numFmt w:val="lowerLetter"/>
+      <w:lvlText w:val="%8."/>
+      <w:lvlJc w:val="left"/>
+      <w:pPr>
+        <w:ind w:left="5760" w:hanging="360"/>
+      </w:pPr>
+    </w:lvl>
+    <w:lvl w:ilvl="8" w:tplc="0409001B" w:tentative="1">
+      <w:start w:val="1"/>
+      <w:numFmt w:val="lowerRoman"/>
+      <w:lvlText w:val="%9."/>
+      <w:lvlJc w:val="right"/>
+      <w:pPr>
+        <w:ind w:left="6480" w:hanging="180"/>
+      </w:pPr>
+    </w:lvl>
+  </w:abstractNum>
+  <w:abstractNum w:abstractNumId="1">
+    <w:nsid w:val="7BF963D4"/>
+    <w:multiLevelType w:val="hybridMultilevel"/>
+    <w:tmpl w:val="520A989E"/>
+    <w:lvl w:ilvl="0" w:tplc="04090011">
+      <w:start w:val="1"/>
+      <w:numFmt w:val="decimal"/>
+      <w:lvlText w:val="%1)"/>
+      <w:lvlJc w:val="left"/>
+      <w:pPr>
+        <w:ind w:left="720" w:hanging="360"/>
+      </w:pPr>
+      <w:rPr>
+        <w:rFonts w:hint="default"/>
+      </w:rPr>
+    </w:lvl>
+    <w:lvl w:ilvl="1" w:tplc="04090019" w:tentative="1">
+      <w:start w:val="1"/>
+      <w:numFmt w:val="lowerLetter"/>
+      <w:lvlText w:val="%2."/>
+      <w:lvlJc w:val="left"/>
+      <w:pPr>
+        <w:ind w:left="1440" w:hanging="360"/>
+      </w:pPr>
+    </w:lvl>
+    <w:lvl w:ilvl="2" w:tplc="0409001B" w:tentative="1">
+      <w:start w:val="1"/>
+      <w:numFmt w:val="lowerRoman"/>
+      <w:lvlText w:val="%3."/>
+      <w:lvlJc w:val="right"/>
+      <w:pPr>
+        <w:ind w:left="2160" w:hanging="180"/>
+      </w:pPr>
+    </w:lvl>
+    <w:lvl w:ilvl="3" w:tplc="0409000F" w:tentative="1">
+      <w:start w:val="1"/>
+      <w:numFmt w:val="decimal"/>
+      <w:lvlText w:val="%4."/>
+      <w:lvlJc w:val="left"/>
+      <w:pPr>
+        <w:ind w:left="2880" w:hanging="360"/>
+      </w:pPr>
+    </w:lvl>
+    <w:lvl w:ilvl="4" w:tplc="04090019" w:tentative="1">
+      <w:start w:val="1"/>
+      <w:numFmt w:val="lowerLetter"/>
+      <w:lvlText w:val="%5."/>
+      <w:lvlJc w:val="left"/>
+      <w:pPr>
+        <w:ind w:left="3600" w:hanging="360"/>
+      </w:pPr>
+    </w:lvl>
+    <w:lvl w:ilvl="5" w:tplc="0409001B" w:tentative="1">
+      <w:start w:val="1"/>
+      <w:numFmt w:val="lowerRoman"/>
+      <w:lvlText w:val="%6."/>
+      <w:lvlJc w:val="right"/>
+      <w:pPr>
+        <w:ind w:left="4320" w:hanging="180"/>
+      </w:pPr>
+    </w:lvl>
+    <w:lvl w:ilvl="6" w:tplc="0409000F" w:tentative="1">
+      <w:start w:val="1"/>
+      <w:numFmt w:val="decimal"/>
+      <w:lvlText w:val="%7."/>
+      <w:lvlJc w:val="left"/>
+      <w:pPr>
+        <w:ind w:left="5040" w:hanging="360"/>
+      </w:pPr>
+    </w:lvl>
+    <w:lvl w:ilvl="7" w:tplc="04090019" w:tentative="1">
+      <w:start w:val="1"/>
+      <w:numFmt w:val="lowerLetter"/>
+      <w:lvlText w:val="%8."/>
+      <w:lvlJc w:val="left"/>
+      <w:pPr>
+        <w:ind w:left="5760" w:hanging="360"/>
+      </w:pPr>
+    </w:lvl>
+    <w:lvl w:ilvl="8" w:tplc="0409001B" w:tentative="1">
+      <w:start w:val="1"/>
+      <w:numFmt w:val="lowerRoman"/>
+      <w:lvlText w:val="%9."/>
+      <w:lvlJc w:val="right"/>
+      <w:pPr>
+        <w:ind w:left="6480" w:hanging="180"/>
+      </w:pPr>
+    </w:lvl>
+  </w:abstractNum>
+  <w:num w:numId="1">
+    <w:abstractNumId w:val="0"/>
+  </w:num>
+  <w:num w:numId="2">
+    <w:abstractNumId w:val="1"/>
+  </w:num>
+</w:numbering>
 </file>
 
 <file path=word/styles.xml><?xml version="1.0" encoding="utf-8"?>
@@ -1245,6 +4332,47 @@
       <w:sz w:val="18"/>
       <w:szCs w:val="18"/>
     </w:rPr>
+  </w:style>
+  <w:style w:type="character" w:customStyle="1" w:styleId="pl-en">
+    <w:name w:val="pl-en"/>
+    <w:basedOn w:val="DefaultParagraphFont"/>
+    <w:rsid w:val="0061357E"/>
+  </w:style>
+  <w:style w:type="character" w:customStyle="1" w:styleId="pl-k">
+    <w:name w:val="pl-k"/>
+    <w:basedOn w:val="DefaultParagraphFont"/>
+    <w:rsid w:val="0061357E"/>
+  </w:style>
+  <w:style w:type="character" w:customStyle="1" w:styleId="pl-smi">
+    <w:name w:val="pl-smi"/>
+    <w:basedOn w:val="DefaultParagraphFont"/>
+    <w:rsid w:val="0061357E"/>
+  </w:style>
+  <w:style w:type="character" w:customStyle="1" w:styleId="pl-c1">
+    <w:name w:val="pl-c1"/>
+    <w:basedOn w:val="DefaultParagraphFont"/>
+    <w:rsid w:val="0061357E"/>
+  </w:style>
+  <w:style w:type="character" w:customStyle="1" w:styleId="pl-s">
+    <w:name w:val="pl-s"/>
+    <w:basedOn w:val="DefaultParagraphFont"/>
+    <w:rsid w:val="0061357E"/>
+  </w:style>
+  <w:style w:type="character" w:customStyle="1" w:styleId="pl-pds">
+    <w:name w:val="pl-pds"/>
+    <w:basedOn w:val="DefaultParagraphFont"/>
+    <w:rsid w:val="0061357E"/>
+  </w:style>
+  <w:style w:type="paragraph" w:styleId="ListParagraph">
+    <w:name w:val="List Paragraph"/>
+    <w:basedOn w:val="Normal"/>
+    <w:uiPriority w:val="34"/>
+    <w:qFormat/>
+    <w:rsid w:val="005422B8"/>
+    <w:pPr>
+      <w:ind w:left="720"/>
+      <w:contextualSpacing/>
+    </w:pPr>
   </w:style>
 </w:styles>
 </file>
@@ -1467,6 +4595,47 @@
       <w:sz w:val="18"/>
       <w:szCs w:val="18"/>
     </w:rPr>
+  </w:style>
+  <w:style w:type="character" w:customStyle="1" w:styleId="pl-en">
+    <w:name w:val="pl-en"/>
+    <w:basedOn w:val="DefaultParagraphFont"/>
+    <w:rsid w:val="0061357E"/>
+  </w:style>
+  <w:style w:type="character" w:customStyle="1" w:styleId="pl-k">
+    <w:name w:val="pl-k"/>
+    <w:basedOn w:val="DefaultParagraphFont"/>
+    <w:rsid w:val="0061357E"/>
+  </w:style>
+  <w:style w:type="character" w:customStyle="1" w:styleId="pl-smi">
+    <w:name w:val="pl-smi"/>
+    <w:basedOn w:val="DefaultParagraphFont"/>
+    <w:rsid w:val="0061357E"/>
+  </w:style>
+  <w:style w:type="character" w:customStyle="1" w:styleId="pl-c1">
+    <w:name w:val="pl-c1"/>
+    <w:basedOn w:val="DefaultParagraphFont"/>
+    <w:rsid w:val="0061357E"/>
+  </w:style>
+  <w:style w:type="character" w:customStyle="1" w:styleId="pl-s">
+    <w:name w:val="pl-s"/>
+    <w:basedOn w:val="DefaultParagraphFont"/>
+    <w:rsid w:val="0061357E"/>
+  </w:style>
+  <w:style w:type="character" w:customStyle="1" w:styleId="pl-pds">
+    <w:name w:val="pl-pds"/>
+    <w:basedOn w:val="DefaultParagraphFont"/>
+    <w:rsid w:val="0061357E"/>
+  </w:style>
+  <w:style w:type="paragraph" w:styleId="ListParagraph">
+    <w:name w:val="List Paragraph"/>
+    <w:basedOn w:val="Normal"/>
+    <w:uiPriority w:val="34"/>
+    <w:qFormat/>
+    <w:rsid w:val="005422B8"/>
+    <w:pPr>
+      <w:ind w:left="720"/>
+      <w:contextualSpacing/>
+    </w:pPr>
   </w:style>
 </w:styles>
 </file>

</xml_diff>